<commit_message>
fix Update gwo description in Report
</commit_message>
<xml_diff>
--- a/Report.docx
+++ b/Report.docx
@@ -2533,11 +2533,7 @@
         <w:pStyle w:val="Text1"/>
       </w:pPr>
       <w:r>
-        <w:t xml:space="preserve">The wolves try to close the prey. So, they need to decrease their distance from the prey over time. It controls this closing with A and C vectors. The </w:t>
-      </w:r>
-      <w:proofErr w:type="spellStart"/>
-      <w:r>
-        <w:t>X</w:t>
+        <w:t>The wolves try to close the prey. So, they need to decrease their distance from the prey over time. It controls this closing with A and C vectors. The X</w:t>
       </w:r>
       <w:r>
         <w:rPr>
@@ -2545,7 +2541,6 @@
         </w:rPr>
         <w:t>p</w:t>
       </w:r>
-      <w:proofErr w:type="spellEnd"/>
       <w:r>
         <w:t xml:space="preserve"> is the position of the prey and the X(t) is the position of the wolf. On each iteration, the wolf updates its position to get closer to the prey.</w:t>
       </w:r>
@@ -2662,15 +2657,703 @@
       <w:pPr>
         <w:pStyle w:val="Text1"/>
       </w:pPr>
+      <w:r>
+        <w:t>The coefficients A and C are determined by the following formulas:</w:t>
+      </w:r>
+    </w:p>
+    <w:p>
+      <w:pPr>
+        <w:pStyle w:val="Equation"/>
+        <w:rPr>
+          <w:rFonts w:ascii="Times New Roman" w:hAnsi="Times New Roman"/>
+          <w:i w:val="0"/>
+        </w:rPr>
+      </w:pPr>
+      <m:oMathPara>
+        <m:oMath>
+          <m:r>
+            <m:t>A=2a.</m:t>
+          </m:r>
+          <m:sSub>
+            <m:sSubPr>
+              <m:ctrlPr/>
+            </m:sSubPr>
+            <m:e>
+              <m:r>
+                <m:t>r</m:t>
+              </m:r>
+            </m:e>
+            <m:sub>
+              <m:r>
+                <m:t>1</m:t>
+              </m:r>
+            </m:sub>
+          </m:sSub>
+          <m:r>
+            <m:t>-a</m:t>
+          </m:r>
+        </m:oMath>
+      </m:oMathPara>
+    </w:p>
+    <w:p>
+      <w:pPr>
+        <w:pStyle w:val="Equation"/>
+      </w:pPr>
+      <m:oMathPara>
+        <m:oMath>
+          <m:r>
+            <m:t>C=2.</m:t>
+          </m:r>
+          <m:sSub>
+            <m:sSubPr>
+              <m:ctrlPr/>
+            </m:sSubPr>
+            <m:e>
+              <m:r>
+                <m:t>r</m:t>
+              </m:r>
+            </m:e>
+            <m:sub>
+              <m:r>
+                <m:t>2</m:t>
+              </m:r>
+            </m:sub>
+          </m:sSub>
+        </m:oMath>
+      </m:oMathPara>
+    </w:p>
+    <w:p>
+      <w:pPr>
+        <w:pStyle w:val="Text1"/>
+        <w:rPr>
+          <w:rtl/>
+        </w:rPr>
+      </w:pPr>
+      <w:r>
+        <w:t xml:space="preserve">The </w:t>
+      </w:r>
+      <w:r>
+        <w:rPr>
+          <w:i/>
+          <w:iCs/>
+        </w:rPr>
+        <w:t>a, r1</w:t>
+      </w:r>
+      <w:r>
+        <w:t xml:space="preserve">, and </w:t>
+      </w:r>
+      <w:r>
+        <w:rPr>
+          <w:i/>
+          <w:iCs/>
+        </w:rPr>
+        <w:t>r2</w:t>
+      </w:r>
+      <w:r>
+        <w:t xml:space="preserve"> are coefficient vectors. The</w:t>
+      </w:r>
+      <w:r>
+        <w:t>se</w:t>
+      </w:r>
+      <w:r>
+        <w:t xml:space="preserve"> components decrease from 2 to 0 linearly to make the wolves close the prey over time and </w:t>
+      </w:r>
+      <w:r>
+        <w:t>bring</w:t>
+      </w:r>
+      <w:r>
+        <w:t xml:space="preserve"> convergence. The </w:t>
+      </w:r>
+      <w:r>
+        <w:rPr>
+          <w:i/>
+          <w:iCs/>
+        </w:rPr>
+        <w:t>r1</w:t>
+      </w:r>
+      <w:r>
+        <w:t xml:space="preserve"> and </w:t>
+      </w:r>
+      <w:r>
+        <w:rPr>
+          <w:i/>
+          <w:iCs/>
+        </w:rPr>
+        <w:t>r2</w:t>
+      </w:r>
+      <w:r>
+        <w:t xml:space="preserve"> are randomly </w:t>
+      </w:r>
+      <w:r>
+        <w:t>chosen between</w:t>
+      </w:r>
+      <w:r>
+        <w:t xml:space="preserve"> 0 and 1 to allow divergence and </w:t>
+      </w:r>
+      <w:r>
+        <w:t>the wolf can choose any position around the prey</w:t>
+      </w:r>
+      <w:r>
+        <w:t>.</w:t>
+      </w:r>
     </w:p>
     <w:p>
       <w:pPr>
         <w:pStyle w:val="Heading2"/>
         <w:bidi w:val="0"/>
+        <w:rPr>
+          <w:rtl/>
+        </w:rPr>
       </w:pPr>
       <w:r>
         <w:t>Hunting</w:t>
       </w:r>
+    </w:p>
+    <w:p>
+      <w:pPr>
+        <w:pStyle w:val="Text1"/>
+      </w:pPr>
+      <w:r>
+        <w:t>The wolves don’t know the position of the prey. We consider the first 3 best positions as the alpha, beta, and delta wolves. So, the omega wolves will update their position according to these leader wolves instead of the prey’s unknown position.</w:t>
+      </w:r>
+      <w:r>
+        <w:t xml:space="preserve"> This makes the omega wolves follow the leaders and surround and close the prey. So, the formulas are changed like this:</w:t>
+      </w:r>
+    </w:p>
+    <w:p>
+      <w:pPr>
+        <w:pStyle w:val="Equation"/>
+        <w:rPr>
+          <w:rFonts w:ascii="Times New Roman" w:hAnsi="Times New Roman"/>
+          <w:i w:val="0"/>
+        </w:rPr>
+      </w:pPr>
+      <m:oMathPara>
+        <m:oMath>
+          <m:sSub>
+            <m:sSubPr>
+              <m:ctrlPr/>
+            </m:sSubPr>
+            <m:e>
+              <m:r>
+                <m:t>D</m:t>
+              </m:r>
+            </m:e>
+            <m:sub>
+              <m:r>
+                <m:t>α</m:t>
+              </m:r>
+            </m:sub>
+          </m:sSub>
+          <m:r>
+            <m:t>=</m:t>
+          </m:r>
+          <m:d>
+            <m:dPr>
+              <m:begChr m:val="|"/>
+              <m:endChr m:val="|"/>
+              <m:ctrlPr/>
+            </m:dPr>
+            <m:e>
+              <m:sSub>
+                <m:sSubPr>
+                  <m:ctrlPr/>
+                </m:sSubPr>
+                <m:e>
+                  <m:r>
+                    <m:t>C</m:t>
+                  </m:r>
+                </m:e>
+                <m:sub>
+                  <m:r>
+                    <m:t>1</m:t>
+                  </m:r>
+                </m:sub>
+              </m:sSub>
+              <m:r>
+                <m:t>.</m:t>
+              </m:r>
+              <m:sSub>
+                <m:sSubPr>
+                  <m:ctrlPr/>
+                </m:sSubPr>
+                <m:e>
+                  <m:r>
+                    <m:t>X</m:t>
+                  </m:r>
+                </m:e>
+                <m:sub>
+                  <m:r>
+                    <m:t>α</m:t>
+                  </m:r>
+                </m:sub>
+              </m:sSub>
+              <m:r>
+                <m:t>-X</m:t>
+              </m:r>
+            </m:e>
+          </m:d>
+          <m:r>
+            <m:t xml:space="preserve">, </m:t>
+          </m:r>
+          <m:sSub>
+            <m:sSubPr>
+              <m:ctrlPr/>
+            </m:sSubPr>
+            <m:e>
+              <m:r>
+                <m:t>D</m:t>
+              </m:r>
+            </m:e>
+            <m:sub>
+              <m:r>
+                <m:t>β</m:t>
+              </m:r>
+            </m:sub>
+          </m:sSub>
+          <m:r>
+            <m:t>=</m:t>
+          </m:r>
+          <m:d>
+            <m:dPr>
+              <m:begChr m:val="|"/>
+              <m:endChr m:val="|"/>
+              <m:ctrlPr/>
+            </m:dPr>
+            <m:e>
+              <m:sSub>
+                <m:sSubPr>
+                  <m:ctrlPr/>
+                </m:sSubPr>
+                <m:e>
+                  <m:r>
+                    <m:t>C</m:t>
+                  </m:r>
+                </m:e>
+                <m:sub>
+                  <m:r>
+                    <m:t>2</m:t>
+                  </m:r>
+                </m:sub>
+              </m:sSub>
+              <m:r>
+                <m:t>.</m:t>
+              </m:r>
+              <m:sSub>
+                <m:sSubPr>
+                  <m:ctrlPr/>
+                </m:sSubPr>
+                <m:e>
+                  <m:r>
+                    <m:t>X</m:t>
+                  </m:r>
+                </m:e>
+                <m:sub>
+                  <m:r>
+                    <m:t>β</m:t>
+                  </m:r>
+                </m:sub>
+              </m:sSub>
+              <m:r>
+                <m:t>-X</m:t>
+              </m:r>
+            </m:e>
+          </m:d>
+          <m:r>
+            <m:t xml:space="preserve">, </m:t>
+          </m:r>
+          <m:sSub>
+            <m:sSubPr>
+              <m:ctrlPr/>
+            </m:sSubPr>
+            <m:e>
+              <m:r>
+                <m:t>D</m:t>
+              </m:r>
+            </m:e>
+            <m:sub>
+              <m:r>
+                <m:t>δ</m:t>
+              </m:r>
+            </m:sub>
+          </m:sSub>
+          <m:r>
+            <m:t>=</m:t>
+          </m:r>
+          <m:d>
+            <m:dPr>
+              <m:begChr m:val="|"/>
+              <m:endChr m:val="|"/>
+              <m:ctrlPr/>
+            </m:dPr>
+            <m:e>
+              <m:sSub>
+                <m:sSubPr>
+                  <m:ctrlPr/>
+                </m:sSubPr>
+                <m:e>
+                  <m:r>
+                    <m:t>C</m:t>
+                  </m:r>
+                </m:e>
+                <m:sub>
+                  <m:r>
+                    <m:t>3</m:t>
+                  </m:r>
+                </m:sub>
+              </m:sSub>
+              <m:r>
+                <m:t>.</m:t>
+              </m:r>
+              <m:sSub>
+                <m:sSubPr>
+                  <m:ctrlPr/>
+                </m:sSubPr>
+                <m:e>
+                  <m:r>
+                    <m:t>X</m:t>
+                  </m:r>
+                </m:e>
+                <m:sub>
+                  <m:r>
+                    <m:t>δ</m:t>
+                  </m:r>
+                </m:sub>
+              </m:sSub>
+              <m:r>
+                <m:t>-X</m:t>
+              </m:r>
+            </m:e>
+          </m:d>
+        </m:oMath>
+      </m:oMathPara>
+    </w:p>
+    <w:p>
+      <w:pPr>
+        <w:pStyle w:val="Equation"/>
+        <w:rPr>
+          <w:rFonts w:ascii="Times New Roman" w:hAnsi="Times New Roman"/>
+          <w:i w:val="0"/>
+        </w:rPr>
+      </w:pPr>
+      <m:oMathPara>
+        <m:oMath>
+          <m:sSub>
+            <m:sSubPr>
+              <m:ctrlPr/>
+            </m:sSubPr>
+            <m:e>
+              <m:r>
+                <m:t>X</m:t>
+              </m:r>
+            </m:e>
+            <m:sub>
+              <m:r>
+                <m:t>1</m:t>
+              </m:r>
+            </m:sub>
+          </m:sSub>
+          <m:r>
+            <m:t>=</m:t>
+          </m:r>
+          <m:sSub>
+            <m:sSubPr>
+              <m:ctrlPr/>
+            </m:sSubPr>
+            <m:e>
+              <m:r>
+                <m:t>X</m:t>
+              </m:r>
+            </m:e>
+            <m:sub>
+              <m:r>
+                <m:t>α</m:t>
+              </m:r>
+            </m:sub>
+          </m:sSub>
+          <m:r>
+            <m:t>-</m:t>
+          </m:r>
+          <m:sSub>
+            <m:sSubPr>
+              <m:ctrlPr/>
+            </m:sSubPr>
+            <m:e>
+              <m:r>
+                <m:t>A</m:t>
+              </m:r>
+            </m:e>
+            <m:sub>
+              <m:r>
+                <m:t>1</m:t>
+              </m:r>
+            </m:sub>
+          </m:sSub>
+          <m:r>
+            <m:t>.</m:t>
+          </m:r>
+          <m:sSub>
+            <m:sSubPr>
+              <m:ctrlPr/>
+            </m:sSubPr>
+            <m:e>
+              <m:r>
+                <m:t>D</m:t>
+              </m:r>
+            </m:e>
+            <m:sub>
+              <m:r>
+                <m:t>α</m:t>
+              </m:r>
+            </m:sub>
+          </m:sSub>
+          <m:r>
+            <m:t xml:space="preserve">, </m:t>
+          </m:r>
+          <m:sSub>
+            <m:sSubPr>
+              <m:ctrlPr/>
+            </m:sSubPr>
+            <m:e>
+              <m:r>
+                <m:t>X</m:t>
+              </m:r>
+            </m:e>
+            <m:sub>
+              <m:r>
+                <m:t>2</m:t>
+              </m:r>
+            </m:sub>
+          </m:sSub>
+          <m:r>
+            <m:t>=</m:t>
+          </m:r>
+          <m:sSub>
+            <m:sSubPr>
+              <m:ctrlPr/>
+            </m:sSubPr>
+            <m:e>
+              <m:r>
+                <m:t>X</m:t>
+              </m:r>
+            </m:e>
+            <m:sub>
+              <m:r>
+                <m:t>β</m:t>
+              </m:r>
+            </m:sub>
+          </m:sSub>
+          <m:r>
+            <m:t>-</m:t>
+          </m:r>
+          <m:sSub>
+            <m:sSubPr>
+              <m:ctrlPr/>
+            </m:sSubPr>
+            <m:e>
+              <m:r>
+                <m:t>A</m:t>
+              </m:r>
+            </m:e>
+            <m:sub>
+              <m:r>
+                <m:t>2</m:t>
+              </m:r>
+            </m:sub>
+          </m:sSub>
+          <m:r>
+            <m:t>.</m:t>
+          </m:r>
+          <m:sSub>
+            <m:sSubPr>
+              <m:ctrlPr/>
+            </m:sSubPr>
+            <m:e>
+              <m:r>
+                <m:t>D</m:t>
+              </m:r>
+            </m:e>
+            <m:sub>
+              <m:r>
+                <m:t>β</m:t>
+              </m:r>
+            </m:sub>
+          </m:sSub>
+          <m:r>
+            <m:t xml:space="preserve">, </m:t>
+          </m:r>
+          <m:sSub>
+            <m:sSubPr>
+              <m:ctrlPr/>
+            </m:sSubPr>
+            <m:e>
+              <m:r>
+                <m:t>X</m:t>
+              </m:r>
+            </m:e>
+            <m:sub>
+              <m:r>
+                <m:t>3</m:t>
+              </m:r>
+            </m:sub>
+          </m:sSub>
+          <m:r>
+            <m:t>=</m:t>
+          </m:r>
+          <m:sSub>
+            <m:sSubPr>
+              <m:ctrlPr/>
+            </m:sSubPr>
+            <m:e>
+              <m:r>
+                <m:t>X</m:t>
+              </m:r>
+            </m:e>
+            <m:sub>
+              <m:r>
+                <m:t>δ</m:t>
+              </m:r>
+            </m:sub>
+          </m:sSub>
+          <m:r>
+            <m:t>-</m:t>
+          </m:r>
+          <m:sSub>
+            <m:sSubPr>
+              <m:ctrlPr/>
+            </m:sSubPr>
+            <m:e>
+              <m:r>
+                <m:t>A</m:t>
+              </m:r>
+            </m:e>
+            <m:sub>
+              <m:r>
+                <m:t>3</m:t>
+              </m:r>
+            </m:sub>
+          </m:sSub>
+          <m:r>
+            <m:t>.</m:t>
+          </m:r>
+          <m:sSub>
+            <m:sSubPr>
+              <m:ctrlPr/>
+            </m:sSubPr>
+            <m:e>
+              <m:r>
+                <m:t>D</m:t>
+              </m:r>
+            </m:e>
+            <m:sub>
+              <m:r>
+                <m:t>δ</m:t>
+              </m:r>
+            </m:sub>
+          </m:sSub>
+        </m:oMath>
+      </m:oMathPara>
+    </w:p>
+    <w:p>
+      <w:pPr>
+        <w:pStyle w:val="Equation"/>
+        <w:rPr>
+          <w:rFonts w:ascii="Times New Roman" w:hAnsi="Times New Roman"/>
+        </w:rPr>
+      </w:pPr>
+      <m:oMathPara>
+        <m:oMath>
+          <m:r>
+            <m:t>X</m:t>
+          </m:r>
+          <m:d>
+            <m:dPr>
+              <m:ctrlPr/>
+            </m:dPr>
+            <m:e>
+              <m:r>
+                <m:t>t+1</m:t>
+              </m:r>
+            </m:e>
+          </m:d>
+          <m:r>
+            <m:t>=</m:t>
+          </m:r>
+          <m:box>
+            <m:boxPr>
+              <m:ctrlPr/>
+            </m:boxPr>
+            <m:e>
+              <m:argPr>
+                <m:argSz m:val="-1"/>
+              </m:argPr>
+              <m:f>
+                <m:fPr>
+                  <m:ctrlPr/>
+                </m:fPr>
+                <m:num>
+                  <m:sSub>
+                    <m:sSubPr>
+                      <m:ctrlPr/>
+                    </m:sSubPr>
+                    <m:e>
+                      <m:r>
+                        <m:t>X</m:t>
+                      </m:r>
+                    </m:e>
+                    <m:sub>
+                      <m:r>
+                        <m:t>1</m:t>
+                      </m:r>
+                    </m:sub>
+                  </m:sSub>
+                  <m:r>
+                    <m:t>+</m:t>
+                  </m:r>
+                  <m:sSub>
+                    <m:sSubPr>
+                      <m:ctrlPr/>
+                    </m:sSubPr>
+                    <m:e>
+                      <m:r>
+                        <m:t>X</m:t>
+                      </m:r>
+                    </m:e>
+                    <m:sub>
+                      <m:r>
+                        <m:t>2</m:t>
+                      </m:r>
+                    </m:sub>
+                  </m:sSub>
+                  <m:r>
+                    <m:t>+</m:t>
+                  </m:r>
+                  <m:sSub>
+                    <m:sSubPr>
+                      <m:ctrlPr/>
+                    </m:sSubPr>
+                    <m:e>
+                      <m:r>
+                        <m:t>X</m:t>
+                      </m:r>
+                    </m:e>
+                    <m:sub>
+                      <m:r>
+                        <m:t>3</m:t>
+                      </m:r>
+                    </m:sub>
+                  </m:sSub>
+                </m:num>
+                <m:den>
+                  <m:r>
+                    <m:t>3</m:t>
+                  </m:r>
+                </m:den>
+              </m:f>
+            </m:e>
+          </m:box>
+        </m:oMath>
+      </m:oMathPara>
     </w:p>
     <w:p>
       <w:pPr>
@@ -2683,6 +3366,65 @@
     </w:p>
     <w:p>
       <w:pPr>
+        <w:pStyle w:val="Text1"/>
+      </w:pPr>
+      <w:r>
+        <w:t xml:space="preserve">When the coefficient </w:t>
+      </w:r>
+      <w:r>
+        <w:rPr>
+          <w:i/>
+          <w:iCs/>
+        </w:rPr>
+        <w:t>|A|</w:t>
+      </w:r>
+      <w:r>
+        <w:t xml:space="preserve"> is less than 1, is makes the wolf to close the prey. When it’s greater than 1, it makes the wolf to gets farther from the prey for searching and exploration. The </w:t>
+      </w:r>
+      <w:r>
+        <w:rPr>
+          <w:i/>
+          <w:iCs/>
+        </w:rPr>
+        <w:t>a</w:t>
+      </w:r>
+      <w:r>
+        <w:rPr>
+          <w:i/>
+          <w:iCs/>
+        </w:rPr>
+        <w:t xml:space="preserve"> </w:t>
+      </w:r>
+      <w:r>
+        <w:t xml:space="preserve">coefficient </w:t>
+      </w:r>
+      <w:r>
+        <w:lastRenderedPageBreak/>
+        <w:t xml:space="preserve">is decreasing from 2 to 0. So, the A is in the range </w:t>
+      </w:r>
+      <w:r>
+        <w:rPr>
+          <w:i/>
+          <w:iCs/>
+        </w:rPr>
+        <w:t>[-a,a]</w:t>
+      </w:r>
+      <w:r>
+        <w:t xml:space="preserve">. This means the </w:t>
+      </w:r>
+      <w:r>
+        <w:rPr>
+          <w:i/>
+          <w:iCs/>
+        </w:rPr>
+        <w:t>|A|</w:t>
+      </w:r>
+      <w:r>
+        <w:t xml:space="preserve"> coefficient is slowly decreasing and finally causing the wolves to reach the prey.</w:t>
+      </w:r>
+    </w:p>
+    <w:p>
+      <w:pPr>
         <w:pStyle w:val="Heading2"/>
         <w:bidi w:val="0"/>
       </w:pPr>
@@ -2692,6 +3434,14 @@
     </w:p>
     <w:p>
       <w:pPr>
+        <w:pStyle w:val="Text1"/>
+      </w:pPr>
+      <w:r>
+        <w:t>When the |A| &gt; 1, it forces the wolves to diverge and search for the prey. Also, the C coefficient has random values in the range [0, 2], so, sometimes the C &gt; 1 and sometimes C &lt; 1. This allows more randomness during exploration and allows avoiding the local optima better. This means the wolves sometimes close the prey and sometimes search for the prey.</w:t>
+      </w:r>
+    </w:p>
+    <w:p>
+      <w:pPr>
         <w:pStyle w:val="Heading2"/>
         <w:bidi w:val="0"/>
       </w:pPr>
@@ -2701,6 +3451,410 @@
     </w:p>
     <w:p>
       <w:pPr>
+        <w:pStyle w:val="Text1"/>
+      </w:pPr>
+      <w:r>
+        <w:t>The algorithm of the Grey Wolf Optimizer is as follows:</w:t>
+      </w:r>
+    </w:p>
+    <w:p>
+      <w:pPr>
+        <w:pStyle w:val="Text"/>
+      </w:pPr>
+    </w:p>
+    <w:p>
+      <w:pPr>
+        <w:pStyle w:val="Default"/>
+        <w:ind w:left="720"/>
+      </w:pPr>
+      <w:r>
+        <w:rPr>
+          <w:i/>
+          <w:iCs/>
+        </w:rPr>
+        <w:t>Initialize the grey wolf population X</w:t>
+      </w:r>
+      <w:r>
+        <w:rPr>
+          <w:i/>
+          <w:iCs/>
+          <w:sz w:val="16"/>
+          <w:szCs w:val="16"/>
+        </w:rPr>
+        <w:t xml:space="preserve">i </w:t>
+      </w:r>
+      <w:r>
+        <w:rPr>
+          <w:i/>
+          <w:iCs/>
+        </w:rPr>
+        <w:t xml:space="preserve">(i = 1, 2, ..., n) </w:t>
+      </w:r>
+    </w:p>
+    <w:p>
+      <w:pPr>
+        <w:pStyle w:val="Default"/>
+        <w:ind w:left="720"/>
+      </w:pPr>
+      <w:r>
+        <w:rPr>
+          <w:i/>
+          <w:iCs/>
+        </w:rPr>
+        <w:t xml:space="preserve">Initialize a, A, and C </w:t>
+      </w:r>
+    </w:p>
+    <w:p>
+      <w:pPr>
+        <w:pStyle w:val="Default"/>
+        <w:ind w:left="720"/>
+      </w:pPr>
+      <w:r>
+        <w:rPr>
+          <w:i/>
+          <w:iCs/>
+        </w:rPr>
+        <w:t xml:space="preserve">Calculate the fitness of each search agent </w:t>
+      </w:r>
+    </w:p>
+    <w:p>
+      <w:pPr>
+        <w:pStyle w:val="Default"/>
+        <w:ind w:left="720"/>
+      </w:pPr>
+      <w:r>
+        <w:rPr>
+          <w:i/>
+          <w:iCs/>
+        </w:rPr>
+        <w:t xml:space="preserve">Xα=the best search agent </w:t>
+      </w:r>
+    </w:p>
+    <w:p>
+      <w:pPr>
+        <w:pStyle w:val="Default"/>
+        <w:ind w:left="720"/>
+      </w:pPr>
+      <w:r>
+        <w:rPr>
+          <w:i/>
+          <w:iCs/>
+        </w:rPr>
+        <w:t>X</w:t>
+      </w:r>
+      <w:r>
+        <w:rPr>
+          <w:i/>
+          <w:iCs/>
+          <w:sz w:val="16"/>
+          <w:szCs w:val="16"/>
+        </w:rPr>
+        <w:t>β</w:t>
+      </w:r>
+      <w:r>
+        <w:rPr>
+          <w:i/>
+          <w:iCs/>
+        </w:rPr>
+        <w:t xml:space="preserve">=the second best search agent </w:t>
+      </w:r>
+    </w:p>
+    <w:p>
+      <w:pPr>
+        <w:pStyle w:val="Default"/>
+        <w:ind w:left="720"/>
+      </w:pPr>
+      <w:r>
+        <w:rPr>
+          <w:i/>
+          <w:iCs/>
+        </w:rPr>
+        <w:t>X</w:t>
+      </w:r>
+      <w:r>
+        <w:rPr>
+          <w:i/>
+          <w:iCs/>
+          <w:sz w:val="16"/>
+          <w:szCs w:val="16"/>
+        </w:rPr>
+        <w:t>δ</w:t>
+      </w:r>
+      <w:r>
+        <w:rPr>
+          <w:i/>
+          <w:iCs/>
+        </w:rPr>
+        <w:t xml:space="preserve">=the third best search agent </w:t>
+      </w:r>
+    </w:p>
+    <w:p>
+      <w:pPr>
+        <w:pStyle w:val="Default"/>
+        <w:ind w:left="720"/>
+      </w:pPr>
+      <w:r>
+        <w:rPr>
+          <w:b/>
+          <w:bCs/>
+          <w:i/>
+          <w:iCs/>
+        </w:rPr>
+        <w:t xml:space="preserve">while </w:t>
+      </w:r>
+      <w:r>
+        <w:rPr>
+          <w:i/>
+          <w:iCs/>
+        </w:rPr>
+        <w:t xml:space="preserve">(t &lt; Max number of iterations) </w:t>
+      </w:r>
+    </w:p>
+    <w:p>
+      <w:pPr>
+        <w:pStyle w:val="Default"/>
+        <w:ind w:left="720"/>
+      </w:pPr>
+      <w:r>
+        <w:rPr>
+          <w:b/>
+          <w:bCs/>
+          <w:i/>
+          <w:iCs/>
+        </w:rPr>
+        <w:t xml:space="preserve">  </w:t>
+      </w:r>
+      <w:r>
+        <w:rPr>
+          <w:b/>
+          <w:bCs/>
+          <w:i/>
+          <w:iCs/>
+        </w:rPr>
+        <w:t xml:space="preserve">for </w:t>
+      </w:r>
+      <w:r>
+        <w:rPr>
+          <w:i/>
+          <w:iCs/>
+        </w:rPr>
+        <w:t xml:space="preserve">each search agent </w:t>
+      </w:r>
+    </w:p>
+    <w:p>
+      <w:pPr>
+        <w:pStyle w:val="Default"/>
+        <w:ind w:left="720"/>
+      </w:pPr>
+      <w:r>
+        <w:rPr>
+          <w:i/>
+          <w:iCs/>
+        </w:rPr>
+        <w:t xml:space="preserve">    </w:t>
+      </w:r>
+      <w:r>
+        <w:rPr>
+          <w:i/>
+          <w:iCs/>
+        </w:rPr>
+        <w:t xml:space="preserve">Update the position of the current search agent by equation (3.7) </w:t>
+      </w:r>
+    </w:p>
+    <w:p>
+      <w:pPr>
+        <w:pStyle w:val="Default"/>
+        <w:ind w:left="720"/>
+      </w:pPr>
+      <w:r>
+        <w:rPr>
+          <w:b/>
+          <w:bCs/>
+          <w:i/>
+          <w:iCs/>
+        </w:rPr>
+        <w:t xml:space="preserve">  </w:t>
+      </w:r>
+      <w:r>
+        <w:rPr>
+          <w:b/>
+          <w:bCs/>
+          <w:i/>
+          <w:iCs/>
+        </w:rPr>
+        <w:t xml:space="preserve">end for </w:t>
+      </w:r>
+    </w:p>
+    <w:p>
+      <w:pPr>
+        <w:pStyle w:val="Default"/>
+        <w:ind w:left="720"/>
+      </w:pPr>
+      <w:r>
+        <w:rPr>
+          <w:i/>
+          <w:iCs/>
+        </w:rPr>
+        <w:t xml:space="preserve">  </w:t>
+      </w:r>
+      <w:r>
+        <w:rPr>
+          <w:i/>
+          <w:iCs/>
+        </w:rPr>
+        <w:t xml:space="preserve">Update a, A, and C </w:t>
+      </w:r>
+    </w:p>
+    <w:p>
+      <w:pPr>
+        <w:pStyle w:val="Default"/>
+        <w:ind w:left="720"/>
+      </w:pPr>
+      <w:r>
+        <w:rPr>
+          <w:i/>
+          <w:iCs/>
+        </w:rPr>
+        <w:t xml:space="preserve">  </w:t>
+      </w:r>
+      <w:r>
+        <w:rPr>
+          <w:i/>
+          <w:iCs/>
+        </w:rPr>
+        <w:t xml:space="preserve">Calculate the fitness of all search agents </w:t>
+      </w:r>
+    </w:p>
+    <w:p>
+      <w:pPr>
+        <w:pStyle w:val="Default"/>
+        <w:ind w:left="720"/>
+        <w:rPr>
+          <w:sz w:val="16"/>
+          <w:szCs w:val="16"/>
+        </w:rPr>
+      </w:pPr>
+      <w:r>
+        <w:rPr>
+          <w:i/>
+          <w:iCs/>
+        </w:rPr>
+        <w:t xml:space="preserve">  </w:t>
+      </w:r>
+      <w:r>
+        <w:rPr>
+          <w:i/>
+          <w:iCs/>
+        </w:rPr>
+        <w:t>Update X</w:t>
+      </w:r>
+      <w:r>
+        <w:rPr>
+          <w:i/>
+          <w:iCs/>
+          <w:sz w:val="16"/>
+          <w:szCs w:val="16"/>
+        </w:rPr>
+        <w:t>α</w:t>
+      </w:r>
+      <w:r>
+        <w:rPr>
+          <w:i/>
+          <w:iCs/>
+        </w:rPr>
+        <w:t>, X</w:t>
+      </w:r>
+      <w:r>
+        <w:rPr>
+          <w:i/>
+          <w:iCs/>
+          <w:sz w:val="16"/>
+          <w:szCs w:val="16"/>
+        </w:rPr>
+        <w:t>β</w:t>
+      </w:r>
+      <w:r>
+        <w:rPr>
+          <w:i/>
+          <w:iCs/>
+        </w:rPr>
+        <w:t>, and X</w:t>
+      </w:r>
+      <w:r>
+        <w:rPr>
+          <w:i/>
+          <w:iCs/>
+          <w:sz w:val="16"/>
+          <w:szCs w:val="16"/>
+        </w:rPr>
+        <w:t xml:space="preserve">δ </w:t>
+      </w:r>
+    </w:p>
+    <w:p>
+      <w:pPr>
+        <w:pStyle w:val="Default"/>
+        <w:ind w:left="720"/>
+      </w:pPr>
+      <w:r>
+        <w:rPr>
+          <w:i/>
+          <w:iCs/>
+        </w:rPr>
+        <w:t xml:space="preserve">  </w:t>
+      </w:r>
+      <w:r>
+        <w:rPr>
+          <w:i/>
+          <w:iCs/>
+        </w:rPr>
+        <w:t xml:space="preserve">t=t+1 </w:t>
+      </w:r>
+    </w:p>
+    <w:p>
+      <w:pPr>
+        <w:pStyle w:val="Default"/>
+        <w:ind w:left="720"/>
+      </w:pPr>
+      <w:r>
+        <w:rPr>
+          <w:b/>
+          <w:bCs/>
+          <w:i/>
+          <w:iCs/>
+        </w:rPr>
+        <w:t xml:space="preserve">end while </w:t>
+      </w:r>
+    </w:p>
+    <w:p>
+      <w:pPr>
+        <w:pStyle w:val="Text"/>
+        <w:ind w:left="720"/>
+        <w:rPr>
+          <w:i/>
+          <w:iCs/>
+        </w:rPr>
+      </w:pPr>
+      <w:r>
+        <w:rPr>
+          <w:i/>
+          <w:iCs/>
+        </w:rPr>
+        <w:t>return Xα</w:t>
+      </w:r>
+    </w:p>
+    <w:p>
+      <w:pPr>
+        <w:pStyle w:val="Text1"/>
+      </w:pPr>
+      <w:r>
+        <w:t>First, an initial population of the wolves is created. Then we initialize the coefficients a, A, and C. Then we calculate the fitness of all the wolves and chose the best 3 candidates as the alpha, beta, and delta. Then, we start the iterations by</w:t>
+      </w:r>
+      <w:r>
+        <w:t xml:space="preserve"> first updating the positions of the wolves according to the leader wolves. Then we repeat updating the coefficients, calculating the fitness and choosing the new leaders. We repeat it until some criteria or maximum number of iterations. Then, the alpha is chosen as the best answer.</w:t>
+      </w:r>
+    </w:p>
+    <w:p>
+      <w:pPr>
         <w:pStyle w:val="Heading1"/>
       </w:pPr>
       <w:bookmarkStart w:id="20" w:name="_Toc171703088"/>
@@ -2714,7 +3868,11 @@
         <w:pStyle w:val="Text1"/>
       </w:pPr>
       <w:r>
-        <w:t>To give a fitness value to each candidate relative pose, we need to define a value that describes how accurate is this pose if it was the pose for the second camera. The matched points found by the SURF algorithm tell us that they are the same points in the 3D space. So, we simulate reconstructing those points in the 3D space and examine how feasible it is. For each matched point in the first camera, we find a ray emitting from the camera origin toward a that pixel on hypothetical plane in front of that camera in the pinhole camera model. This ray will cross the real point the 3D space. We do the same for that matched point on the second image with assumed second camera pose. Then, we determine how close these to rays are by finding the distance between those lines. We repeat this process for all matched points and give the sum of those distances as the fitness value for that candidate relative pose (solution). Because the GWO algorithm tries to find a solution with the minimum fitness, the distance sum must also be minimized.</w:t>
+        <w:t xml:space="preserve">To give a fitness value to each candidate relative pose, we need to define a value that describes how accurate is this pose if it was the pose for the second camera. The matched points found by the SURF algorithm tell us that they are the same points in the 3D space. So, we simulate reconstructing those points in the 3D space and examine how feasible it is. For each matched point in the first camera, we find a ray emitting from the camera origin toward a that pixel on hypothetical plane in front of that camera in the pinhole camera model. This ray will cross the real point the 3D space. We do the same for that matched point on the second image with assumed second camera pose. Then, we determine how close these to rays are by finding the distance between those lines. We repeat this process for all matched points and give the sum of those distances as the fitness value for that candidate relative pose (solution). Because the GWO </w:t>
+      </w:r>
+      <w:r>
+        <w:lastRenderedPageBreak/>
+        <w:t>algorithm tries to find a solution with the minimum fitness, the distance sum must also be minimized.</w:t>
       </w:r>
     </w:p>
     <w:p>
@@ -2727,7 +3885,6 @@
         <w:rPr>
           <w:noProof/>
         </w:rPr>
-        <w:lastRenderedPageBreak/>
         <w:drawing>
           <wp:inline distT="0" distB="0" distL="0" distR="0" wp14:anchorId="37D1993C" wp14:editId="7EF07314">
             <wp:extent cx="4808220" cy="2962275"/>
@@ -2810,7 +3967,7 @@
         </w:rPr>
       </w:pPr>
       <w:r>
-        <w:t>After</w:t>
+        <w:t>A</w:t>
       </w:r>
     </w:p>
     <w:p>
@@ -2824,6 +3981,10 @@
     <w:p>
       <w:pPr>
         <w:pStyle w:val="Text1"/>
+        <w:rPr>
+          <w:rFonts w:hint="cs"/>
+          <w:rtl/>
+        </w:rPr>
       </w:pPr>
       <w:r>
         <w:t xml:space="preserve">We used 2 images captured by one camera and their corresponding poses from the office images of the </w:t>
@@ -6696,6 +7857,22 @@
       <w:color w:val="666666"/>
     </w:rPr>
   </w:style>
+  <w:style w:type="paragraph" w:customStyle="1" w:styleId="Default">
+    <w:name w:val="Default"/>
+    <w:rsid w:val="00AF626F"/>
+    <w:pPr>
+      <w:autoSpaceDE w:val="0"/>
+      <w:autoSpaceDN w:val="0"/>
+      <w:adjustRightInd w:val="0"/>
+      <w:spacing w:after="0" w:line="240" w:lineRule="auto"/>
+    </w:pPr>
+    <w:rPr>
+      <w:rFonts w:ascii="Times New Roman" w:hAnsi="Times New Roman" w:cs="Times New Roman"/>
+      <w:color w:val="000000"/>
+      <w:sz w:val="24"/>
+      <w:szCs w:val="24"/>
+    </w:rPr>
+  </w:style>
 </w:styles>
 </file>
 

</xml_diff>

<commit_message>
fix Add wolf definition to the Report
</commit_message>
<xml_diff>
--- a/Report.docx
+++ b/Report.docx
@@ -3962,13 +3962,441 @@
     <w:p>
       <w:pPr>
         <w:pStyle w:val="Text1"/>
+      </w:pPr>
+      <w:r>
+        <w:t>In this implementation, we define structure of each of the solutions in GWO as the homogeneous rotation-translation matrix that defines the transformation from the first camera pose to the second camera pose.</w:t>
+      </w:r>
+    </w:p>
+    <w:p>
+      <w:pPr>
+        <w:pStyle w:val="Text"/>
+      </w:pPr>
+      <w:r>
+        <w:t>First, we define class structure for leader wolves (alpha, beta, and delta) to hold the score and their current position (which is the transformation matrix).</w:t>
+      </w:r>
+    </w:p>
+    <w:p>
+      <w:pPr>
+        <w:bidi w:val="0"/>
+        <w:ind w:left="346"/>
+        <w:rPr>
+          <w:rFonts w:ascii="Consolas" w:eastAsia="Times New Roman" w:hAnsi="Consolas" w:cs="Times New Roman"/>
+          <w:sz w:val="20"/>
+          <w:szCs w:val="20"/>
+          <w:lang w:bidi="ar-SA"/>
+        </w:rPr>
+      </w:pPr>
+      <w:r>
+        <w:rPr>
+          <w:rFonts w:ascii="Consolas" w:eastAsia="Times New Roman" w:hAnsi="Consolas" w:cs="Times New Roman"/>
+          <w:color w:val="0E00FF"/>
+          <w:sz w:val="20"/>
+          <w:szCs w:val="20"/>
+          <w:lang w:bidi="ar-SA"/>
+        </w:rPr>
+        <w:t xml:space="preserve">classdef </w:t>
+      </w:r>
+      <w:r>
+        <w:rPr>
+          <w:rFonts w:ascii="Consolas" w:eastAsia="Times New Roman" w:hAnsi="Consolas" w:cs="Times New Roman"/>
+          <w:sz w:val="20"/>
+          <w:szCs w:val="20"/>
+          <w:lang w:bidi="ar-SA"/>
+        </w:rPr>
+        <w:t>Wolf</w:t>
+      </w:r>
+    </w:p>
+    <w:p>
+      <w:pPr>
+        <w:bidi w:val="0"/>
+        <w:ind w:left="346"/>
+        <w:rPr>
+          <w:rFonts w:ascii="Consolas" w:eastAsia="Times New Roman" w:hAnsi="Consolas" w:cs="Times New Roman"/>
+          <w:sz w:val="20"/>
+          <w:szCs w:val="20"/>
+          <w:lang w:bidi="ar-SA"/>
+        </w:rPr>
+      </w:pPr>
+      <w:r>
+        <w:rPr>
+          <w:rFonts w:ascii="Consolas" w:eastAsia="Times New Roman" w:hAnsi="Consolas" w:cs="Times New Roman"/>
+          <w:sz w:val="20"/>
+          <w:szCs w:val="20"/>
+          <w:lang w:bidi="ar-SA"/>
+        </w:rPr>
+        <w:t xml:space="preserve">    </w:t>
+      </w:r>
+      <w:r>
+        <w:rPr>
+          <w:rFonts w:ascii="Consolas" w:eastAsia="Times New Roman" w:hAnsi="Consolas" w:cs="Times New Roman"/>
+          <w:color w:val="008013"/>
+          <w:sz w:val="20"/>
+          <w:szCs w:val="20"/>
+          <w:lang w:bidi="ar-SA"/>
+        </w:rPr>
+        <w:t>%Data structure to store score and position of the leader wolfs</w:t>
+      </w:r>
+    </w:p>
+    <w:p>
+      <w:pPr>
+        <w:bidi w:val="0"/>
+        <w:ind w:left="346"/>
+        <w:rPr>
+          <w:rFonts w:ascii="Consolas" w:eastAsia="Times New Roman" w:hAnsi="Consolas" w:cs="Times New Roman"/>
+          <w:sz w:val="20"/>
+          <w:szCs w:val="20"/>
+          <w:lang w:bidi="ar-SA"/>
+        </w:rPr>
+      </w:pPr>
+      <w:r>
+        <w:rPr>
+          <w:rFonts w:ascii="Consolas" w:eastAsia="Times New Roman" w:hAnsi="Consolas" w:cs="Times New Roman"/>
+          <w:sz w:val="20"/>
+          <w:szCs w:val="20"/>
+          <w:lang w:bidi="ar-SA"/>
+        </w:rPr>
+        <w:t xml:space="preserve">    </w:t>
+      </w:r>
+    </w:p>
+    <w:p>
+      <w:pPr>
+        <w:bidi w:val="0"/>
+        <w:ind w:left="346"/>
+        <w:rPr>
+          <w:rFonts w:ascii="Consolas" w:eastAsia="Times New Roman" w:hAnsi="Consolas" w:cs="Times New Roman"/>
+          <w:sz w:val="20"/>
+          <w:szCs w:val="20"/>
+          <w:lang w:bidi="ar-SA"/>
+        </w:rPr>
+      </w:pPr>
+      <w:r>
+        <w:rPr>
+          <w:rFonts w:ascii="Consolas" w:eastAsia="Times New Roman" w:hAnsi="Consolas" w:cs="Times New Roman"/>
+          <w:sz w:val="20"/>
+          <w:szCs w:val="20"/>
+          <w:lang w:bidi="ar-SA"/>
+        </w:rPr>
+        <w:t xml:space="preserve">    </w:t>
+      </w:r>
+      <w:r>
+        <w:rPr>
+          <w:rFonts w:ascii="Consolas" w:eastAsia="Times New Roman" w:hAnsi="Consolas" w:cs="Times New Roman"/>
+          <w:color w:val="0E00FF"/>
+          <w:sz w:val="20"/>
+          <w:szCs w:val="20"/>
+          <w:lang w:bidi="ar-SA"/>
+        </w:rPr>
+        <w:t>properties</w:t>
+      </w:r>
+    </w:p>
+    <w:p>
+      <w:pPr>
+        <w:bidi w:val="0"/>
+        <w:ind w:left="346"/>
+        <w:rPr>
+          <w:rFonts w:ascii="Consolas" w:eastAsia="Times New Roman" w:hAnsi="Consolas" w:cs="Times New Roman"/>
+          <w:sz w:val="20"/>
+          <w:szCs w:val="20"/>
+          <w:lang w:bidi="ar-SA"/>
+        </w:rPr>
+      </w:pPr>
+      <w:r>
+        <w:rPr>
+          <w:rFonts w:ascii="Consolas" w:eastAsia="Times New Roman" w:hAnsi="Consolas" w:cs="Times New Roman"/>
+          <w:sz w:val="20"/>
+          <w:szCs w:val="20"/>
+          <w:lang w:bidi="ar-SA"/>
+        </w:rPr>
+        <w:t xml:space="preserve">        Score </w:t>
+      </w:r>
+      <w:r>
+        <w:rPr>
+          <w:rFonts w:ascii="Consolas" w:eastAsia="Times New Roman" w:hAnsi="Consolas" w:cs="Times New Roman"/>
+          <w:color w:val="A0522D"/>
+          <w:sz w:val="20"/>
+          <w:szCs w:val="20"/>
+          <w:lang w:bidi="ar-SA"/>
+        </w:rPr>
+        <w:t>{mustBeNumeric}</w:t>
+      </w:r>
+    </w:p>
+    <w:p>
+      <w:pPr>
+        <w:bidi w:val="0"/>
+        <w:ind w:left="346"/>
+        <w:rPr>
+          <w:rFonts w:ascii="Consolas" w:eastAsia="Times New Roman" w:hAnsi="Consolas" w:cs="Times New Roman"/>
+          <w:sz w:val="20"/>
+          <w:szCs w:val="20"/>
+          <w:lang w:bidi="ar-SA"/>
+        </w:rPr>
+      </w:pPr>
+      <w:r>
+        <w:rPr>
+          <w:rFonts w:ascii="Consolas" w:eastAsia="Times New Roman" w:hAnsi="Consolas" w:cs="Times New Roman"/>
+          <w:sz w:val="20"/>
+          <w:szCs w:val="20"/>
+          <w:lang w:bidi="ar-SA"/>
+        </w:rPr>
+        <w:t xml:space="preserve">        Position</w:t>
+      </w:r>
+    </w:p>
+    <w:p>
+      <w:pPr>
+        <w:bidi w:val="0"/>
+        <w:ind w:left="346"/>
+        <w:rPr>
+          <w:rFonts w:ascii="Consolas" w:eastAsia="Times New Roman" w:hAnsi="Consolas" w:cs="Times New Roman"/>
+          <w:sz w:val="20"/>
+          <w:szCs w:val="20"/>
+          <w:lang w:bidi="ar-SA"/>
+        </w:rPr>
+      </w:pPr>
+      <w:r>
+        <w:rPr>
+          <w:rFonts w:ascii="Consolas" w:eastAsia="Times New Roman" w:hAnsi="Consolas" w:cs="Times New Roman"/>
+          <w:sz w:val="20"/>
+          <w:szCs w:val="20"/>
+          <w:lang w:bidi="ar-SA"/>
+        </w:rPr>
+        <w:t xml:space="preserve">    </w:t>
+      </w:r>
+      <w:r>
+        <w:rPr>
+          <w:rFonts w:ascii="Consolas" w:eastAsia="Times New Roman" w:hAnsi="Consolas" w:cs="Times New Roman"/>
+          <w:color w:val="0E00FF"/>
+          <w:sz w:val="20"/>
+          <w:szCs w:val="20"/>
+          <w:lang w:bidi="ar-SA"/>
+        </w:rPr>
+        <w:t>end</w:t>
+      </w:r>
+    </w:p>
+    <w:p>
+      <w:pPr>
+        <w:bidi w:val="0"/>
+        <w:ind w:left="346"/>
+        <w:rPr>
+          <w:rFonts w:ascii="Consolas" w:eastAsia="Times New Roman" w:hAnsi="Consolas" w:cs="Times New Roman"/>
+          <w:sz w:val="20"/>
+          <w:szCs w:val="20"/>
+          <w:lang w:bidi="ar-SA"/>
+        </w:rPr>
+      </w:pPr>
+      <w:r>
+        <w:rPr>
+          <w:rFonts w:ascii="Consolas" w:eastAsia="Times New Roman" w:hAnsi="Consolas" w:cs="Times New Roman"/>
+          <w:sz w:val="20"/>
+          <w:szCs w:val="20"/>
+          <w:lang w:bidi="ar-SA"/>
+        </w:rPr>
+        <w:t xml:space="preserve">    </w:t>
+      </w:r>
+    </w:p>
+    <w:p>
+      <w:pPr>
+        <w:bidi w:val="0"/>
+        <w:ind w:left="346"/>
+        <w:rPr>
+          <w:rFonts w:ascii="Consolas" w:eastAsia="Times New Roman" w:hAnsi="Consolas" w:cs="Times New Roman"/>
+          <w:sz w:val="20"/>
+          <w:szCs w:val="20"/>
+          <w:lang w:bidi="ar-SA"/>
+        </w:rPr>
+      </w:pPr>
+      <w:r>
+        <w:rPr>
+          <w:rFonts w:ascii="Consolas" w:eastAsia="Times New Roman" w:hAnsi="Consolas" w:cs="Times New Roman"/>
+          <w:sz w:val="20"/>
+          <w:szCs w:val="20"/>
+          <w:lang w:bidi="ar-SA"/>
+        </w:rPr>
+        <w:t xml:space="preserve">    </w:t>
+      </w:r>
+      <w:r>
+        <w:rPr>
+          <w:rFonts w:ascii="Consolas" w:eastAsia="Times New Roman" w:hAnsi="Consolas" w:cs="Times New Roman"/>
+          <w:color w:val="0E00FF"/>
+          <w:sz w:val="20"/>
+          <w:szCs w:val="20"/>
+          <w:lang w:bidi="ar-SA"/>
+        </w:rPr>
+        <w:t>methods</w:t>
+      </w:r>
+    </w:p>
+    <w:p>
+      <w:pPr>
+        <w:bidi w:val="0"/>
+        <w:ind w:left="346"/>
+        <w:rPr>
+          <w:rFonts w:ascii="Consolas" w:eastAsia="Times New Roman" w:hAnsi="Consolas" w:cs="Times New Roman"/>
+          <w:sz w:val="20"/>
+          <w:szCs w:val="20"/>
+          <w:lang w:bidi="ar-SA"/>
+        </w:rPr>
+      </w:pPr>
+      <w:r>
+        <w:rPr>
+          <w:rFonts w:ascii="Consolas" w:eastAsia="Times New Roman" w:hAnsi="Consolas" w:cs="Times New Roman"/>
+          <w:sz w:val="20"/>
+          <w:szCs w:val="20"/>
+          <w:lang w:bidi="ar-SA"/>
+        </w:rPr>
+        <w:t xml:space="preserve">        </w:t>
+      </w:r>
+      <w:r>
+        <w:rPr>
+          <w:rFonts w:ascii="Consolas" w:eastAsia="Times New Roman" w:hAnsi="Consolas" w:cs="Times New Roman"/>
+          <w:color w:val="0E00FF"/>
+          <w:sz w:val="20"/>
+          <w:szCs w:val="20"/>
+          <w:lang w:bidi="ar-SA"/>
+        </w:rPr>
+        <w:t xml:space="preserve">function </w:t>
+      </w:r>
+      <w:r>
+        <w:rPr>
+          <w:rFonts w:ascii="Consolas" w:eastAsia="Times New Roman" w:hAnsi="Consolas" w:cs="Times New Roman"/>
+          <w:sz w:val="20"/>
+          <w:szCs w:val="20"/>
+          <w:lang w:bidi="ar-SA"/>
+        </w:rPr>
+        <w:t>obj = Wolf(score, position)</w:t>
+      </w:r>
+    </w:p>
+    <w:p>
+      <w:pPr>
+        <w:bidi w:val="0"/>
+        <w:ind w:left="346"/>
+        <w:rPr>
+          <w:rFonts w:ascii="Consolas" w:eastAsia="Times New Roman" w:hAnsi="Consolas" w:cs="Times New Roman"/>
+          <w:sz w:val="20"/>
+          <w:szCs w:val="20"/>
+          <w:lang w:bidi="ar-SA"/>
+        </w:rPr>
+      </w:pPr>
+      <w:r>
+        <w:rPr>
+          <w:rFonts w:ascii="Consolas" w:eastAsia="Times New Roman" w:hAnsi="Consolas" w:cs="Times New Roman"/>
+          <w:sz w:val="20"/>
+          <w:szCs w:val="20"/>
+          <w:lang w:bidi="ar-SA"/>
+        </w:rPr>
+        <w:t xml:space="preserve">            obj.Score = score;</w:t>
+      </w:r>
+    </w:p>
+    <w:p>
+      <w:pPr>
+        <w:bidi w:val="0"/>
+        <w:ind w:left="346"/>
+        <w:rPr>
+          <w:rFonts w:ascii="Consolas" w:eastAsia="Times New Roman" w:hAnsi="Consolas" w:cs="Times New Roman"/>
+          <w:sz w:val="20"/>
+          <w:szCs w:val="20"/>
+          <w:lang w:bidi="ar-SA"/>
+        </w:rPr>
+      </w:pPr>
+      <w:r>
+        <w:rPr>
+          <w:rFonts w:ascii="Consolas" w:eastAsia="Times New Roman" w:hAnsi="Consolas" w:cs="Times New Roman"/>
+          <w:sz w:val="20"/>
+          <w:szCs w:val="20"/>
+          <w:lang w:bidi="ar-SA"/>
+        </w:rPr>
+        <w:t xml:space="preserve">            obj.Position = position;</w:t>
+      </w:r>
+    </w:p>
+    <w:p>
+      <w:pPr>
+        <w:bidi w:val="0"/>
+        <w:ind w:left="346"/>
+        <w:rPr>
+          <w:rFonts w:ascii="Consolas" w:eastAsia="Times New Roman" w:hAnsi="Consolas" w:cs="Times New Roman"/>
+          <w:sz w:val="20"/>
+          <w:szCs w:val="20"/>
+          <w:lang w:bidi="ar-SA"/>
+        </w:rPr>
+      </w:pPr>
+      <w:r>
+        <w:rPr>
+          <w:rFonts w:ascii="Consolas" w:eastAsia="Times New Roman" w:hAnsi="Consolas" w:cs="Times New Roman"/>
+          <w:sz w:val="20"/>
+          <w:szCs w:val="20"/>
+          <w:lang w:bidi="ar-SA"/>
+        </w:rPr>
+        <w:t xml:space="preserve">        </w:t>
+      </w:r>
+      <w:r>
+        <w:rPr>
+          <w:rFonts w:ascii="Consolas" w:eastAsia="Times New Roman" w:hAnsi="Consolas" w:cs="Times New Roman"/>
+          <w:color w:val="0E00FF"/>
+          <w:sz w:val="20"/>
+          <w:szCs w:val="20"/>
+          <w:lang w:bidi="ar-SA"/>
+        </w:rPr>
+        <w:t>end</w:t>
+      </w:r>
+    </w:p>
+    <w:p>
+      <w:pPr>
+        <w:bidi w:val="0"/>
+        <w:ind w:left="346"/>
+        <w:rPr>
+          <w:rFonts w:ascii="Consolas" w:eastAsia="Times New Roman" w:hAnsi="Consolas" w:cs="Times New Roman"/>
+          <w:sz w:val="20"/>
+          <w:szCs w:val="20"/>
+          <w:lang w:bidi="ar-SA"/>
+        </w:rPr>
+      </w:pPr>
+      <w:r>
+        <w:rPr>
+          <w:rFonts w:ascii="Consolas" w:eastAsia="Times New Roman" w:hAnsi="Consolas" w:cs="Times New Roman"/>
+          <w:sz w:val="20"/>
+          <w:szCs w:val="20"/>
+          <w:lang w:bidi="ar-SA"/>
+        </w:rPr>
+        <w:t xml:space="preserve">    </w:t>
+      </w:r>
+      <w:r>
+        <w:rPr>
+          <w:rFonts w:ascii="Consolas" w:eastAsia="Times New Roman" w:hAnsi="Consolas" w:cs="Times New Roman"/>
+          <w:color w:val="0E00FF"/>
+          <w:sz w:val="20"/>
+          <w:szCs w:val="20"/>
+          <w:lang w:bidi="ar-SA"/>
+        </w:rPr>
+        <w:t>end</w:t>
+      </w:r>
+    </w:p>
+    <w:p>
+      <w:pPr>
+        <w:bidi w:val="0"/>
+        <w:ind w:left="346"/>
+        <w:rPr>
+          <w:rFonts w:ascii="Consolas" w:eastAsia="Times New Roman" w:hAnsi="Consolas" w:cs="Times New Roman"/>
+          <w:sz w:val="20"/>
+          <w:szCs w:val="20"/>
+          <w:lang w:bidi="ar-SA"/>
+        </w:rPr>
+      </w:pPr>
+      <w:r>
+        <w:rPr>
+          <w:rFonts w:ascii="Consolas" w:eastAsia="Times New Roman" w:hAnsi="Consolas" w:cs="Times New Roman"/>
+          <w:color w:val="0E00FF"/>
+          <w:sz w:val="20"/>
+          <w:szCs w:val="20"/>
+          <w:lang w:bidi="ar-SA"/>
+        </w:rPr>
+        <w:t>end</w:t>
+      </w:r>
+    </w:p>
+    <w:p>
+      <w:pPr>
+        <w:pStyle w:val="Text1"/>
         <w:rPr>
           <w:rtl/>
         </w:rPr>
       </w:pPr>
-      <w:r>
-        <w:t>A</w:t>
-      </w:r>
     </w:p>
     <w:p>
       <w:pPr>
@@ -4025,6 +4453,7 @@
       </w:pPr>
       <w:bookmarkStart w:id="23" w:name="_Toc171703090"/>
       <w:r>
+        <w:lastRenderedPageBreak/>
         <w:t>Results</w:t>
       </w:r>
       <w:bookmarkEnd w:id="23"/>

</xml_diff>

<commit_message>
feat Update the description of codes in the Report
</commit_message>
<xml_diff>
--- a/Report.docx
+++ b/Report.docx
@@ -84,7 +84,15 @@
         <w:pStyle w:val="Abstract"/>
       </w:pPr>
       <w:r>
-        <w:t xml:space="preserve">In this report, we’re going to improve the camera pose estimation from two images taken by two uncalibrated cameras by the Grey Wolf Optimizer algorithm. First we estimate random camera poses by the five point algorithm as the initial population and then we try to find the optimum solution with the Grey Wolf Optimizer. This is an effort to implement the required algorithm and fitness calculations according to the </w:t>
+        <w:t xml:space="preserve">In this report, we’re going to improve the camera pose estimation from two images taken by two uncalibrated cameras by the Grey Wolf Optimizer algorithm. </w:t>
+      </w:r>
+      <w:proofErr w:type="gramStart"/>
+      <w:r>
+        <w:t>First</w:t>
+      </w:r>
+      <w:proofErr w:type="gramEnd"/>
+      <w:r>
+        <w:t xml:space="preserve"> we estimate random camera poses by the five point algorithm as the initial population and then we try to find the optimum solution with the Grey Wolf Optimizer. This is an effort to implement the required algorithm and fitness calculations according to the </w:t>
       </w:r>
       <w:r>
         <w:fldChar w:fldCharType="begin"/>
@@ -2025,7 +2033,15 @@
         <w:pStyle w:val="Text1"/>
       </w:pPr>
       <w:r>
-        <w:t>First, we introduce the articles used for this work and then we explain the implementations for the algorithms. Finally, we test and compare the results. The problems is follows: We have 2 images captured by the same or different cameras at different positions and rotations (poses). We want to estimate the relative orientation between these two poses from the 2 captured images. In this problem, we know the intrinsic parameters of the cameras, but we don’t have any knowledge about the scene. The general flow is like this:</w:t>
+        <w:t xml:space="preserve">First, we introduce the articles used for this work and then we explain the implementations for the algorithms. Finally, we test and compare the results. The problems </w:t>
+      </w:r>
+      <w:proofErr w:type="gramStart"/>
+      <w:r>
+        <w:t>is</w:t>
+      </w:r>
+      <w:proofErr w:type="gramEnd"/>
+      <w:r>
+        <w:t xml:space="preserve"> follows: We have 2 images captured by the same or different cameras at different positions and rotations (poses). We want to estimate the relative orientation between these two poses from the 2 captured images. In this problem, we know the intrinsic parameters of the cameras, but we don’t have any knowledge about the scene. The general flow is like this:</w:t>
       </w:r>
     </w:p>
     <w:p>
@@ -2075,7 +2091,15 @@
         <w:pStyle w:val="Text1"/>
       </w:pPr>
       <w:r>
-        <w:t xml:space="preserve">Camera pose estimation has been a common problem in the field of computer vision. There have been introduced many methods to solve it. They all propose valid solutions and estimate good poses for the cameras, but they may or may not be good enough. The proposed method in that article aims to improve those solutions by evolutionary algorithms (EA) or swarm algorithms (SA) to find the optimum solution in the search space. </w:t>
+        <w:t xml:space="preserve">Camera </w:t>
+      </w:r>
+      <w:proofErr w:type="gramStart"/>
+      <w:r>
+        <w:t>pose</w:t>
+      </w:r>
+      <w:proofErr w:type="gramEnd"/>
+      <w:r>
+        <w:t xml:space="preserve"> estimation has been a common problem in the field of computer vision. There have been introduced many methods to solve it. They all propose valid solutions and estimate good poses for the cameras, but they may or may not be good enough. The proposed method in that article aims to improve those solutions by evolutionary algorithms (EA) or swarm algorithms (SA) to find the optimum solution in the search space. </w:t>
       </w:r>
     </w:p>
     <w:p>
@@ -2533,7 +2557,11 @@
         <w:pStyle w:val="Text1"/>
       </w:pPr>
       <w:r>
-        <w:t>The wolves try to close the prey. So, they need to decrease their distance from the prey over time. It controls this closing with A and C vectors. The X</w:t>
+        <w:t xml:space="preserve">The wolves try to close the prey. So, they need to decrease their distance from the prey over time. It controls this closing with A and C vectors. The </w:t>
+      </w:r>
+      <w:proofErr w:type="spellStart"/>
+      <w:r>
+        <w:t>X</w:t>
       </w:r>
       <w:r>
         <w:rPr>
@@ -2541,8 +2569,17 @@
         </w:rPr>
         <w:t>p</w:t>
       </w:r>
-      <w:r>
-        <w:t xml:space="preserve"> is the position of the prey and the X(t) is the position of the wolf. On each iteration, the wolf updates its position to get closer to the prey.</w:t>
+      <w:proofErr w:type="spellEnd"/>
+      <w:r>
+        <w:t xml:space="preserve"> is the position of the </w:t>
+      </w:r>
+      <w:proofErr w:type="gramStart"/>
+      <w:r>
+        <w:t>prey</w:t>
+      </w:r>
+      <w:proofErr w:type="gramEnd"/>
+      <w:r>
+        <w:t xml:space="preserve"> and the X(t) is the position of the wolf. On each iteration, the wolf updates its position to get closer to the prey.</w:t>
       </w:r>
     </w:p>
     <w:p>
@@ -2732,53 +2769,62 @@
       <w:r>
         <w:t xml:space="preserve">The </w:t>
       </w:r>
+      <w:proofErr w:type="spellStart"/>
       <w:r>
         <w:rPr>
           <w:i/>
           <w:iCs/>
         </w:rPr>
-        <w:t>a, r1</w:t>
-      </w:r>
-      <w:r>
-        <w:t xml:space="preserve">, and </w:t>
-      </w:r>
+        <w:t>a</w:t>
+      </w:r>
+      <w:proofErr w:type="spellEnd"/>
       <w:r>
         <w:rPr>
           <w:i/>
           <w:iCs/>
         </w:rPr>
-        <w:t>r2</w:t>
-      </w:r>
-      <w:r>
-        <w:t xml:space="preserve"> are coefficient vectors. The</w:t>
-      </w:r>
-      <w:r>
-        <w:t>se</w:t>
-      </w:r>
-      <w:r>
-        <w:t xml:space="preserve"> components decrease from 2 to 0 linearly to make the wolves close the prey over time and </w:t>
-      </w:r>
-      <w:r>
-        <w:t>bring</w:t>
-      </w:r>
-      <w:r>
-        <w:t xml:space="preserve"> convergence. The </w:t>
+        <w:t>, r1</w:t>
+      </w:r>
+      <w:r>
+        <w:t xml:space="preserve">, and </w:t>
       </w:r>
       <w:r>
         <w:rPr>
           <w:i/>
           <w:iCs/>
         </w:rPr>
-        <w:t>r1</w:t>
-      </w:r>
-      <w:r>
-        <w:t xml:space="preserve"> and </w:t>
+        <w:t>r2</w:t>
+      </w:r>
+      <w:r>
+        <w:t xml:space="preserve"> are coefficient vectors. The</w:t>
+      </w:r>
+      <w:r>
+        <w:t>se</w:t>
+      </w:r>
+      <w:r>
+        <w:t xml:space="preserve"> components decrease from 2 to 0 linearly to make the wolves close the prey over time and </w:t>
+      </w:r>
+      <w:r>
+        <w:t>bring</w:t>
+      </w:r>
+      <w:r>
+        <w:t xml:space="preserve"> convergence. The </w:t>
       </w:r>
       <w:r>
         <w:rPr>
           <w:i/>
           <w:iCs/>
         </w:rPr>
+        <w:t>r1</w:t>
+      </w:r>
+      <w:r>
+        <w:t xml:space="preserve"> and </w:t>
+      </w:r>
+      <w:r>
+        <w:rPr>
+          <w:i/>
+          <w:iCs/>
+        </w:rPr>
         <w:t>r2</w:t>
       </w:r>
       <w:r>
@@ -2814,7 +2860,15 @@
         <w:pStyle w:val="Text1"/>
       </w:pPr>
       <w:r>
-        <w:t>The wolves don’t know the position of the prey. We consider the first 3 best positions as the alpha, beta, and delta wolves. So, the omega wolves will update their position according to these leader wolves instead of the prey’s unknown position.</w:t>
+        <w:t xml:space="preserve">The wolves don’t know the position of the prey. We consider the first 3 best positions </w:t>
+      </w:r>
+      <w:proofErr w:type="gramStart"/>
+      <w:r>
+        <w:t>as</w:t>
+      </w:r>
+      <w:proofErr w:type="gramEnd"/>
+      <w:r>
+        <w:t xml:space="preserve"> the alpha, beta, and delta wolves. So, the omega wolves will update their position according to these leader wolves instead of the prey’s unknown position.</w:t>
       </w:r>
       <w:r>
         <w:t xml:space="preserve"> This makes the omega wolves follow the leaders and surround and close the prey. So, the formulas are changed like this:</w:t>
@@ -3379,7 +3433,27 @@
         <w:t>|A|</w:t>
       </w:r>
       <w:r>
-        <w:t xml:space="preserve"> is less than 1, is makes the wolf to close the prey. When it’s greater than 1, it makes the wolf to gets farther from the prey for searching and exploration. The </w:t>
+        <w:t xml:space="preserve"> is less than 1, </w:t>
+      </w:r>
+      <w:proofErr w:type="gramStart"/>
+      <w:r>
+        <w:t>is</w:t>
+      </w:r>
+      <w:proofErr w:type="gramEnd"/>
+      <w:r>
+        <w:t xml:space="preserve"> makes the wolf to close the prey. When it’s greater than 1, it makes the wolf </w:t>
+      </w:r>
+      <w:proofErr w:type="gramStart"/>
+      <w:r>
+        <w:t>to gets</w:t>
+      </w:r>
+      <w:proofErr w:type="gramEnd"/>
+      <w:r>
+        <w:t xml:space="preserve"> farther from the prey for searching and exploration. </w:t>
+      </w:r>
+      <w:proofErr w:type="gramStart"/>
+      <w:r>
+        <w:t xml:space="preserve">The </w:t>
       </w:r>
       <w:r>
         <w:rPr>
@@ -3388,6 +3462,7 @@
         </w:rPr>
         <w:t>a</w:t>
       </w:r>
+      <w:proofErr w:type="gramEnd"/>
       <w:r>
         <w:rPr>
           <w:i/>
@@ -3398,16 +3473,39 @@
       <w:r>
         <w:t xml:space="preserve">coefficient </w:t>
       </w:r>
+      <w:proofErr w:type="gramStart"/>
       <w:r>
         <w:lastRenderedPageBreak/>
-        <w:t xml:space="preserve">is decreasing from 2 to 0. So, the A is in the range </w:t>
+        <w:t>is decreasing</w:t>
+      </w:r>
+      <w:proofErr w:type="gramEnd"/>
+      <w:r>
+        <w:t xml:space="preserve"> from 2 to 0. So, the A is in the range </w:t>
       </w:r>
       <w:r>
         <w:rPr>
           <w:i/>
           <w:iCs/>
         </w:rPr>
-        <w:t>[-a,a]</w:t>
+        <w:t>[-</w:t>
+      </w:r>
+      <w:proofErr w:type="spellStart"/>
+      <w:proofErr w:type="gramStart"/>
+      <w:r>
+        <w:rPr>
+          <w:i/>
+          <w:iCs/>
+        </w:rPr>
+        <w:t>a,a</w:t>
+      </w:r>
+      <w:proofErr w:type="spellEnd"/>
+      <w:proofErr w:type="gramEnd"/>
+      <w:r>
+        <w:rPr>
+          <w:i/>
+          <w:iCs/>
+        </w:rPr>
+        <w:t>]</w:t>
       </w:r>
       <w:r>
         <w:t xml:space="preserve">. This means the </w:t>
@@ -3488,7 +3586,23 @@
           <w:i/>
           <w:iCs/>
         </w:rPr>
-        <w:t xml:space="preserve">(i = 1, 2, ..., n) </w:t>
+        <w:t>(</w:t>
+      </w:r>
+      <w:proofErr w:type="spellStart"/>
+      <w:r>
+        <w:rPr>
+          <w:i/>
+          <w:iCs/>
+        </w:rPr>
+        <w:t>i</w:t>
+      </w:r>
+      <w:proofErr w:type="spellEnd"/>
+      <w:r>
+        <w:rPr>
+          <w:i/>
+          <w:iCs/>
+        </w:rPr>
+        <w:t xml:space="preserve"> = 1, 2, ..., n) </w:t>
       </w:r>
     </w:p>
     <w:p>
@@ -3556,7 +3670,23 @@
           <w:i/>
           <w:iCs/>
         </w:rPr>
-        <w:t xml:space="preserve">=the second best search agent </w:t>
+        <w:t xml:space="preserve">=the </w:t>
+      </w:r>
+      <w:proofErr w:type="gramStart"/>
+      <w:r>
+        <w:rPr>
+          <w:i/>
+          <w:iCs/>
+        </w:rPr>
+        <w:t>second best</w:t>
+      </w:r>
+      <w:proofErr w:type="gramEnd"/>
+      <w:r>
+        <w:rPr>
+          <w:i/>
+          <w:iCs/>
+        </w:rPr>
+        <w:t xml:space="preserve"> search agent </w:t>
       </w:r>
     </w:p>
     <w:p>
@@ -3564,6 +3694,7 @@
         <w:pStyle w:val="Default"/>
         <w:ind w:left="720"/>
       </w:pPr>
+      <w:proofErr w:type="spellStart"/>
       <w:r>
         <w:rPr>
           <w:i/>
@@ -3580,6 +3711,7 @@
         </w:rPr>
         <w:t>δ</w:t>
       </w:r>
+      <w:proofErr w:type="spellEnd"/>
       <w:r>
         <w:rPr>
           <w:i/>
@@ -3778,7 +3910,15 @@
           <w:i/>
           <w:iCs/>
         </w:rPr>
-        <w:t>, and X</w:t>
+        <w:t xml:space="preserve">, and </w:t>
+      </w:r>
+      <w:proofErr w:type="spellStart"/>
+      <w:r>
+        <w:rPr>
+          <w:i/>
+          <w:iCs/>
+        </w:rPr>
+        <w:t>X</w:t>
       </w:r>
       <w:r>
         <w:rPr>
@@ -3787,7 +3927,17 @@
           <w:sz w:val="16"/>
           <w:szCs w:val="16"/>
         </w:rPr>
-        <w:t xml:space="preserve">δ </w:t>
+        <w:t>δ</w:t>
+      </w:r>
+      <w:proofErr w:type="spellEnd"/>
+      <w:r>
+        <w:rPr>
+          <w:i/>
+          <w:iCs/>
+          <w:sz w:val="16"/>
+          <w:szCs w:val="16"/>
+        </w:rPr>
+        <w:t xml:space="preserve"> </w:t>
       </w:r>
     </w:p>
     <w:p>
@@ -3847,7 +3997,23 @@
         <w:pStyle w:val="Text1"/>
       </w:pPr>
       <w:r>
-        <w:t>First, an initial population of the wolves is created. Then we initialize the coefficients a, A, and C. Then we calculate the fitness of all the wolves and chose the best 3 candidates as the alpha, beta, and delta. Then, we start the iterations by</w:t>
+        <w:t xml:space="preserve">First, an initial population of </w:t>
+      </w:r>
+      <w:proofErr w:type="gramStart"/>
+      <w:r>
+        <w:t>the wolves</w:t>
+      </w:r>
+      <w:proofErr w:type="gramEnd"/>
+      <w:r>
+        <w:t xml:space="preserve"> is created. Then we initialize the coefficients a, A, and C. Then we </w:t>
+      </w:r>
+      <w:proofErr w:type="gramStart"/>
+      <w:r>
+        <w:t>calculate</w:t>
+      </w:r>
+      <w:proofErr w:type="gramEnd"/>
+      <w:r>
+        <w:t xml:space="preserve"> the fitness of all the wolves and chose the best 3 candidates as the alpha, beta, and delta. Then, we start the iterations by</w:t>
       </w:r>
       <w:r>
         <w:t xml:space="preserve"> first updating the positions of the wolves according to the leader wolves. Then we repeat updating the coefficients, calculating the fitness and choosing the new leaders. We repeat it until some criteria or maximum number of iterations. Then, the alpha is chosen as the best answer.</w:t>
@@ -3969,22 +4135,600 @@
     </w:p>
     <w:p>
       <w:pPr>
+        <w:pStyle w:val="Heading2"/>
+        <w:bidi w:val="0"/>
+      </w:pPr>
+      <w:r>
+        <w:t>Finding Matched Points</w:t>
+      </w:r>
+    </w:p>
+    <w:p>
+      <w:pPr>
+        <w:pStyle w:val="Text1"/>
+      </w:pPr>
+      <w:r>
+        <w:t>We first remove the distortions of the images captured by the cameras to flatten them. Because the images are colorful, we convert them to gray-scale images.</w:t>
+      </w:r>
+    </w:p>
+    <w:p>
+      <w:pPr>
         <w:pStyle w:val="Text"/>
-      </w:pPr>
-      <w:r>
-        <w:t>First, we define class structure for leader wolves (alpha, beta, and delta) to hold the score and their current position (which is the transformation matrix).</w:t>
+        <w:rPr>
+          <w:lang w:bidi="ar-SA"/>
+        </w:rPr>
+      </w:pPr>
+      <w:r>
+        <w:rPr>
+          <w:lang w:bidi="ar-SA"/>
+        </w:rPr>
+        <w:drawing>
+          <wp:inline distT="0" distB="0" distL="0" distR="0" wp14:anchorId="53916CA7" wp14:editId="16F83D0F">
+            <wp:extent cx="5943600" cy="1045210"/>
+            <wp:effectExtent l="0" t="0" r="0" b="2540"/>
+            <wp:docPr id="350257874" name="Picture 1" descr="A black text on a white background&#10;&#10;Description automatically generated"/>
+            <wp:cNvGraphicFramePr>
+              <a:graphicFrameLocks xmlns:a="http://schemas.openxmlformats.org/drawingml/2006/main" noChangeAspect="1"/>
+            </wp:cNvGraphicFramePr>
+            <a:graphic xmlns:a="http://schemas.openxmlformats.org/drawingml/2006/main">
+              <a:graphicData uri="http://schemas.openxmlformats.org/drawingml/2006/picture">
+                <pic:pic xmlns:pic="http://schemas.openxmlformats.org/drawingml/2006/picture">
+                  <pic:nvPicPr>
+                    <pic:cNvPr id="350257874" name="Picture 1" descr="A black text on a white background&#10;&#10;Description automatically generated"/>
+                    <pic:cNvPicPr/>
+                  </pic:nvPicPr>
+                  <pic:blipFill>
+                    <a:blip r:embed="rId12"/>
+                    <a:stretch>
+                      <a:fillRect/>
+                    </a:stretch>
+                  </pic:blipFill>
+                  <pic:spPr>
+                    <a:xfrm>
+                      <a:off x="0" y="0"/>
+                      <a:ext cx="5943600" cy="1045210"/>
+                    </a:xfrm>
+                    <a:prstGeom prst="rect">
+                      <a:avLst/>
+                    </a:prstGeom>
+                  </pic:spPr>
+                </pic:pic>
+              </a:graphicData>
+            </a:graphic>
+          </wp:inline>
+        </w:drawing>
       </w:r>
     </w:p>
     <w:p>
       <w:pPr>
         <w:bidi w:val="0"/>
-        <w:ind w:left="346"/>
+        <w:ind w:left="720"/>
         <w:rPr>
           <w:rFonts w:ascii="Consolas" w:eastAsia="Times New Roman" w:hAnsi="Consolas" w:cs="Times New Roman"/>
           <w:sz w:val="20"/>
           <w:szCs w:val="20"/>
           <w:lang w:bidi="ar-SA"/>
         </w:rPr>
+      </w:pPr>
+    </w:p>
+    <w:p>
+      <w:pPr>
+        <w:pStyle w:val="Text"/>
+        <w:ind w:firstLine="0"/>
+      </w:pPr>
+      <w:r>
+        <w:t>We extract the features with the SURF algorithm and then we find the matched features. These points serve the points to use for camera pose estimation and fitness calculation in the next steps.</w:t>
+      </w:r>
+    </w:p>
+    <w:p>
+      <w:pPr>
+        <w:pStyle w:val="Text"/>
+        <w:rPr>
+          <w:lang w:bidi="ar-SA"/>
+        </w:rPr>
+      </w:pPr>
+      <w:r>
+        <w:rPr>
+          <w:lang w:bidi="ar-SA"/>
+        </w:rPr>
+        <w:lastRenderedPageBreak/>
+        <w:drawing>
+          <wp:inline distT="0" distB="0" distL="0" distR="0" wp14:anchorId="535AA333" wp14:editId="2E9267C8">
+            <wp:extent cx="5943600" cy="2052955"/>
+            <wp:effectExtent l="0" t="0" r="0" b="4445"/>
+            <wp:docPr id="1414535911" name="Picture 1" descr="A screenshot of a computer code&#10;&#10;Description automatically generated"/>
+            <wp:cNvGraphicFramePr>
+              <a:graphicFrameLocks xmlns:a="http://schemas.openxmlformats.org/drawingml/2006/main" noChangeAspect="1"/>
+            </wp:cNvGraphicFramePr>
+            <a:graphic xmlns:a="http://schemas.openxmlformats.org/drawingml/2006/main">
+              <a:graphicData uri="http://schemas.openxmlformats.org/drawingml/2006/picture">
+                <pic:pic xmlns:pic="http://schemas.openxmlformats.org/drawingml/2006/picture">
+                  <pic:nvPicPr>
+                    <pic:cNvPr id="1414535911" name="Picture 1" descr="A screenshot of a computer code&#10;&#10;Description automatically generated"/>
+                    <pic:cNvPicPr/>
+                  </pic:nvPicPr>
+                  <pic:blipFill>
+                    <a:blip r:embed="rId13"/>
+                    <a:stretch>
+                      <a:fillRect/>
+                    </a:stretch>
+                  </pic:blipFill>
+                  <pic:spPr>
+                    <a:xfrm>
+                      <a:off x="0" y="0"/>
+                      <a:ext cx="5943600" cy="2052955"/>
+                    </a:xfrm>
+                    <a:prstGeom prst="rect">
+                      <a:avLst/>
+                    </a:prstGeom>
+                  </pic:spPr>
+                </pic:pic>
+              </a:graphicData>
+            </a:graphic>
+          </wp:inline>
+        </w:drawing>
+      </w:r>
+    </w:p>
+    <w:p>
+      <w:pPr>
+        <w:pStyle w:val="Heading2"/>
+        <w:bidi w:val="0"/>
+      </w:pPr>
+      <w:r>
+        <w:t>Initial Camera Pose Estimations</w:t>
+      </w:r>
+    </w:p>
+    <w:p>
+      <w:pPr>
+        <w:pStyle w:val="Text"/>
+      </w:pPr>
+      <w:r>
+        <w:t xml:space="preserve">We use the </w:t>
+      </w:r>
+      <w:proofErr w:type="gramStart"/>
+      <w:r>
+        <w:t>five point</w:t>
+      </w:r>
+      <w:proofErr w:type="gramEnd"/>
+      <w:r>
+        <w:t xml:space="preserve"> algorithm to estimate the essential matrix and</w:t>
+      </w:r>
+      <w:r>
+        <w:t xml:space="preserve"> </w:t>
+      </w:r>
+      <w:proofErr w:type="gramStart"/>
+      <w:r>
+        <w:t>extracting</w:t>
+      </w:r>
+      <w:proofErr w:type="gramEnd"/>
+      <w:r>
+        <w:t xml:space="preserve"> the rotations and translations from it according the known intrinsic parameters of the camera. For this purpose, we used the implementation by </w:t>
+      </w:r>
+      <w:proofErr w:type="spellStart"/>
+      <w:r>
+        <w:t>SergioRAgostinho</w:t>
+      </w:r>
+      <w:proofErr w:type="spellEnd"/>
+      <w:r>
+        <w:t>.</w:t>
+      </w:r>
+    </w:p>
+    <w:p>
+      <w:pPr>
+        <w:pStyle w:val="Text"/>
+      </w:pPr>
+      <w:r>
+        <w:t xml:space="preserve">We need to find certain amount of candidate solutions as the initial population. To do so, we repeat the five-point algorithm until enough </w:t>
+      </w:r>
+      <w:proofErr w:type="gramStart"/>
+      <w:r>
+        <w:t>amount</w:t>
+      </w:r>
+      <w:proofErr w:type="gramEnd"/>
+      <w:r>
+        <w:t xml:space="preserve"> of solutions are estimated.</w:t>
+      </w:r>
+    </w:p>
+    <w:p>
+      <w:pPr>
+        <w:pStyle w:val="Text"/>
+      </w:pPr>
+      <w:r>
+        <w:drawing>
+          <wp:inline distT="0" distB="0" distL="0" distR="0" wp14:anchorId="3BF81C0E" wp14:editId="0BE76512">
+            <wp:extent cx="5943600" cy="2678430"/>
+            <wp:effectExtent l="0" t="0" r="0" b="7620"/>
+            <wp:docPr id="921654940" name="Picture 1"/>
+            <wp:cNvGraphicFramePr>
+              <a:graphicFrameLocks xmlns:a="http://schemas.openxmlformats.org/drawingml/2006/main" noChangeAspect="1"/>
+            </wp:cNvGraphicFramePr>
+            <a:graphic xmlns:a="http://schemas.openxmlformats.org/drawingml/2006/main">
+              <a:graphicData uri="http://schemas.openxmlformats.org/drawingml/2006/picture">
+                <pic:pic xmlns:pic="http://schemas.openxmlformats.org/drawingml/2006/picture">
+                  <pic:nvPicPr>
+                    <pic:cNvPr id="921654940" name=""/>
+                    <pic:cNvPicPr/>
+                  </pic:nvPicPr>
+                  <pic:blipFill>
+                    <a:blip r:embed="rId14"/>
+                    <a:stretch>
+                      <a:fillRect/>
+                    </a:stretch>
+                  </pic:blipFill>
+                  <pic:spPr>
+                    <a:xfrm>
+                      <a:off x="0" y="0"/>
+                      <a:ext cx="5943600" cy="2678430"/>
+                    </a:xfrm>
+                    <a:prstGeom prst="rect">
+                      <a:avLst/>
+                    </a:prstGeom>
+                  </pic:spPr>
+                </pic:pic>
+              </a:graphicData>
+            </a:graphic>
+          </wp:inline>
+        </w:drawing>
+      </w:r>
+    </w:p>
+    <w:p>
+      <w:pPr>
+        <w:pStyle w:val="Text"/>
+      </w:pPr>
+      <w:r>
+        <w:t>Each time we want to estimate the essential matrix, rotations, and translations, we use 5 random feature points from the found feature points. This allows the solutions to be randomized and valid.</w:t>
+      </w:r>
+    </w:p>
+    <w:p>
+      <w:pPr>
+        <w:pStyle w:val="Text"/>
+      </w:pPr>
+      <w:r>
+        <w:lastRenderedPageBreak/>
+        <w:drawing>
+          <wp:inline distT="0" distB="0" distL="0" distR="0" wp14:anchorId="45249A70" wp14:editId="0FF7879B">
+            <wp:extent cx="5943600" cy="2676525"/>
+            <wp:effectExtent l="0" t="0" r="0" b="9525"/>
+            <wp:docPr id="1608290006" name="Picture 1"/>
+            <wp:cNvGraphicFramePr>
+              <a:graphicFrameLocks xmlns:a="http://schemas.openxmlformats.org/drawingml/2006/main" noChangeAspect="1"/>
+            </wp:cNvGraphicFramePr>
+            <a:graphic xmlns:a="http://schemas.openxmlformats.org/drawingml/2006/main">
+              <a:graphicData uri="http://schemas.openxmlformats.org/drawingml/2006/picture">
+                <pic:pic xmlns:pic="http://schemas.openxmlformats.org/drawingml/2006/picture">
+                  <pic:nvPicPr>
+                    <pic:cNvPr id="1608290006" name=""/>
+                    <pic:cNvPicPr/>
+                  </pic:nvPicPr>
+                  <pic:blipFill>
+                    <a:blip r:embed="rId15"/>
+                    <a:stretch>
+                      <a:fillRect/>
+                    </a:stretch>
+                  </pic:blipFill>
+                  <pic:spPr>
+                    <a:xfrm>
+                      <a:off x="0" y="0"/>
+                      <a:ext cx="5943600" cy="2676525"/>
+                    </a:xfrm>
+                    <a:prstGeom prst="rect">
+                      <a:avLst/>
+                    </a:prstGeom>
+                  </pic:spPr>
+                </pic:pic>
+              </a:graphicData>
+            </a:graphic>
+          </wp:inline>
+        </w:drawing>
+      </w:r>
+    </w:p>
+    <w:p>
+      <w:pPr>
+        <w:pStyle w:val="Heading2"/>
+        <w:bidi w:val="0"/>
+      </w:pPr>
+      <w:r>
+        <w:t>Fitness Calculation</w:t>
+      </w:r>
+    </w:p>
+    <w:p>
+      <w:pPr>
+        <w:pStyle w:val="Text1"/>
+      </w:pPr>
+      <w:r>
+        <w:t>Because the fitness calculation involves using more data than only the input position (</w:t>
+      </w:r>
+      <w:r>
+        <w:t xml:space="preserve">camera relative pose) </w:t>
+      </w:r>
+      <w:r>
+        <w:t>we define a class to hold those data and then we call its calculation method. The data we need, are the knowledge we have about the problem. We need the matched points in both images and the intrinsic parameters of the cameras.</w:t>
+      </w:r>
+      <w:r>
+        <w:t xml:space="preserve"> The </w:t>
+      </w:r>
+      <w:proofErr w:type="spellStart"/>
+      <w:r>
+        <w:rPr>
+          <w:i/>
+          <w:iCs/>
+        </w:rPr>
+        <w:t>get_fitness</w:t>
+      </w:r>
+      <w:proofErr w:type="spellEnd"/>
+      <w:r>
+        <w:t xml:space="preserve"> method, gets the input solution (transformation from first camera to the second camera) and sends it to the calculation method alongside the other data.</w:t>
+      </w:r>
+    </w:p>
+    <w:p>
+      <w:pPr>
+        <w:pStyle w:val="Text"/>
+      </w:pPr>
+      <w:r>
+        <w:drawing>
+          <wp:inline distT="0" distB="0" distL="0" distR="0" wp14:anchorId="380240AB" wp14:editId="25D2C61B">
+            <wp:extent cx="5943600" cy="3198495"/>
+            <wp:effectExtent l="0" t="0" r="0" b="1905"/>
+            <wp:docPr id="1972719816" name="Picture 1"/>
+            <wp:cNvGraphicFramePr>
+              <a:graphicFrameLocks xmlns:a="http://schemas.openxmlformats.org/drawingml/2006/main" noChangeAspect="1"/>
+            </wp:cNvGraphicFramePr>
+            <a:graphic xmlns:a="http://schemas.openxmlformats.org/drawingml/2006/main">
+              <a:graphicData uri="http://schemas.openxmlformats.org/drawingml/2006/picture">
+                <pic:pic xmlns:pic="http://schemas.openxmlformats.org/drawingml/2006/picture">
+                  <pic:nvPicPr>
+                    <pic:cNvPr id="1972719816" name=""/>
+                    <pic:cNvPicPr/>
+                  </pic:nvPicPr>
+                  <pic:blipFill>
+                    <a:blip r:embed="rId16"/>
+                    <a:stretch>
+                      <a:fillRect/>
+                    </a:stretch>
+                  </pic:blipFill>
+                  <pic:spPr>
+                    <a:xfrm>
+                      <a:off x="0" y="0"/>
+                      <a:ext cx="5943600" cy="3198495"/>
+                    </a:xfrm>
+                    <a:prstGeom prst="rect">
+                      <a:avLst/>
+                    </a:prstGeom>
+                  </pic:spPr>
+                </pic:pic>
+              </a:graphicData>
+            </a:graphic>
+          </wp:inline>
+        </w:drawing>
+      </w:r>
+    </w:p>
+    <w:p>
+      <w:pPr>
+        <w:pStyle w:val="Text1"/>
+      </w:pPr>
+      <w:r>
+        <w:t xml:space="preserve">The </w:t>
+      </w:r>
+      <w:proofErr w:type="spellStart"/>
+      <w:r>
+        <w:rPr>
+          <w:i/>
+          <w:iCs/>
+        </w:rPr>
+        <w:t>calculate_fitness</w:t>
+      </w:r>
+      <w:proofErr w:type="spellEnd"/>
+      <w:r>
+        <w:t xml:space="preserve"> method is responsible calculate a fitness for the current solution.</w:t>
+      </w:r>
+      <w:r>
+        <w:t xml:space="preserve"> It considers the first camera at the origin of the coordination directing toward the front (y) axis. It then applies the rotation and translation of the input solution on the first camera to get the orientation of the second camera. Here, we calculated the position, forward, right, and up vectors of </w:t>
+      </w:r>
+      <w:proofErr w:type="gramStart"/>
+      <w:r>
+        <w:t>the each</w:t>
+      </w:r>
+      <w:proofErr w:type="gramEnd"/>
+      <w:r>
+        <w:t xml:space="preserve"> camera to define its orientation and use them in next calculations.</w:t>
+      </w:r>
+      <w:r>
+        <w:t xml:space="preserve"> Then, for each match point in both </w:t>
+      </w:r>
+      <w:r>
+        <w:lastRenderedPageBreak/>
+        <w:t>images, we calculate the rays emitting from the cameras toward the world position of those pixels. Then we calculate the distance between those rays(lines). The sum of the distances will be the fitness we return.</w:t>
+      </w:r>
+    </w:p>
+    <w:p>
+      <w:pPr>
+        <w:pStyle w:val="Text"/>
+      </w:pPr>
+      <w:r>
+        <w:drawing>
+          <wp:inline distT="0" distB="0" distL="0" distR="0" wp14:anchorId="3DB44232" wp14:editId="298A20D4">
+            <wp:extent cx="5943600" cy="3397885"/>
+            <wp:effectExtent l="0" t="0" r="0" b="0"/>
+            <wp:docPr id="565781074" name="Picture 1"/>
+            <wp:cNvGraphicFramePr>
+              <a:graphicFrameLocks xmlns:a="http://schemas.openxmlformats.org/drawingml/2006/main" noChangeAspect="1"/>
+            </wp:cNvGraphicFramePr>
+            <a:graphic xmlns:a="http://schemas.openxmlformats.org/drawingml/2006/main">
+              <a:graphicData uri="http://schemas.openxmlformats.org/drawingml/2006/picture">
+                <pic:pic xmlns:pic="http://schemas.openxmlformats.org/drawingml/2006/picture">
+                  <pic:nvPicPr>
+                    <pic:cNvPr id="565781074" name=""/>
+                    <pic:cNvPicPr/>
+                  </pic:nvPicPr>
+                  <pic:blipFill>
+                    <a:blip r:embed="rId17"/>
+                    <a:stretch>
+                      <a:fillRect/>
+                    </a:stretch>
+                  </pic:blipFill>
+                  <pic:spPr>
+                    <a:xfrm>
+                      <a:off x="0" y="0"/>
+                      <a:ext cx="5943600" cy="3397885"/>
+                    </a:xfrm>
+                    <a:prstGeom prst="rect">
+                      <a:avLst/>
+                    </a:prstGeom>
+                  </pic:spPr>
+                </pic:pic>
+              </a:graphicData>
+            </a:graphic>
+          </wp:inline>
+        </w:drawing>
+      </w:r>
+      <w:r>
+        <w:t xml:space="preserve"> </w:t>
+      </w:r>
+    </w:p>
+    <w:p>
+      <w:pPr>
+        <w:pStyle w:val="Text1"/>
+      </w:pPr>
+      <w:r>
+        <w:t xml:space="preserve">The method </w:t>
+      </w:r>
+      <w:proofErr w:type="spellStart"/>
+      <w:r>
+        <w:rPr>
+          <w:i/>
+          <w:iCs/>
+        </w:rPr>
+        <w:t>camera_pixel_to_direction</w:t>
+      </w:r>
+      <w:proofErr w:type="spellEnd"/>
+      <w:r>
+        <w:t xml:space="preserve"> calculates the ray according to the orientation of the camera and the chosen pixel point.</w:t>
+      </w:r>
+    </w:p>
+    <w:p>
+      <w:pPr>
+        <w:pStyle w:val="Text"/>
+      </w:pPr>
+      <w:r>
+        <w:drawing>
+          <wp:inline distT="0" distB="0" distL="0" distR="0" wp14:anchorId="480CF8EF" wp14:editId="11D280A6">
+            <wp:extent cx="5943600" cy="2100580"/>
+            <wp:effectExtent l="0" t="0" r="0" b="0"/>
+            <wp:docPr id="600178936" name="Picture 1"/>
+            <wp:cNvGraphicFramePr>
+              <a:graphicFrameLocks xmlns:a="http://schemas.openxmlformats.org/drawingml/2006/main" noChangeAspect="1"/>
+            </wp:cNvGraphicFramePr>
+            <a:graphic xmlns:a="http://schemas.openxmlformats.org/drawingml/2006/main">
+              <a:graphicData uri="http://schemas.openxmlformats.org/drawingml/2006/picture">
+                <pic:pic xmlns:pic="http://schemas.openxmlformats.org/drawingml/2006/picture">
+                  <pic:nvPicPr>
+                    <pic:cNvPr id="600178936" name=""/>
+                    <pic:cNvPicPr/>
+                  </pic:nvPicPr>
+                  <pic:blipFill>
+                    <a:blip r:embed="rId18"/>
+                    <a:stretch>
+                      <a:fillRect/>
+                    </a:stretch>
+                  </pic:blipFill>
+                  <pic:spPr>
+                    <a:xfrm>
+                      <a:off x="0" y="0"/>
+                      <a:ext cx="5943600" cy="2100580"/>
+                    </a:xfrm>
+                    <a:prstGeom prst="rect">
+                      <a:avLst/>
+                    </a:prstGeom>
+                  </pic:spPr>
+                </pic:pic>
+              </a:graphicData>
+            </a:graphic>
+          </wp:inline>
+        </w:drawing>
+      </w:r>
+    </w:p>
+    <w:p>
+      <w:pPr>
+        <w:pStyle w:val="Text1"/>
+      </w:pPr>
+      <w:r>
+        <w:t xml:space="preserve">The </w:t>
+      </w:r>
+      <w:proofErr w:type="spellStart"/>
+      <w:r>
+        <w:rPr>
+          <w:i/>
+          <w:iCs/>
+        </w:rPr>
+        <w:t>line_distance</w:t>
+      </w:r>
+      <w:proofErr w:type="spellEnd"/>
+      <w:r>
+        <w:t xml:space="preserve"> calculates the closest distance between the two rays.</w:t>
+      </w:r>
+    </w:p>
+    <w:p>
+      <w:pPr>
+        <w:pStyle w:val="Text"/>
+      </w:pPr>
+      <w:r>
+        <w:drawing>
+          <wp:inline distT="0" distB="0" distL="0" distR="0" wp14:anchorId="09F404B2" wp14:editId="70F78271">
+            <wp:extent cx="5943600" cy="1101725"/>
+            <wp:effectExtent l="0" t="0" r="0" b="3175"/>
+            <wp:docPr id="820092824" name="Picture 1" descr="A computer code with black text&#10;&#10;Description automatically generated"/>
+            <wp:cNvGraphicFramePr>
+              <a:graphicFrameLocks xmlns:a="http://schemas.openxmlformats.org/drawingml/2006/main" noChangeAspect="1"/>
+            </wp:cNvGraphicFramePr>
+            <a:graphic xmlns:a="http://schemas.openxmlformats.org/drawingml/2006/main">
+              <a:graphicData uri="http://schemas.openxmlformats.org/drawingml/2006/picture">
+                <pic:pic xmlns:pic="http://schemas.openxmlformats.org/drawingml/2006/picture">
+                  <pic:nvPicPr>
+                    <pic:cNvPr id="820092824" name="Picture 1" descr="A computer code with black text&#10;&#10;Description automatically generated"/>
+                    <pic:cNvPicPr/>
+                  </pic:nvPicPr>
+                  <pic:blipFill>
+                    <a:blip r:embed="rId19"/>
+                    <a:stretch>
+                      <a:fillRect/>
+                    </a:stretch>
+                  </pic:blipFill>
+                  <pic:spPr>
+                    <a:xfrm>
+                      <a:off x="0" y="0"/>
+                      <a:ext cx="5943600" cy="1101725"/>
+                    </a:xfrm>
+                    <a:prstGeom prst="rect">
+                      <a:avLst/>
+                    </a:prstGeom>
+                  </pic:spPr>
+                </pic:pic>
+              </a:graphicData>
+            </a:graphic>
+          </wp:inline>
+        </w:drawing>
+      </w:r>
+    </w:p>
+    <w:p>
+      <w:pPr>
+        <w:pStyle w:val="Heading2"/>
+        <w:bidi w:val="0"/>
+      </w:pPr>
+      <w:r>
+        <w:lastRenderedPageBreak/>
+        <w:t>Grey Wolf Optimizer</w:t>
+      </w:r>
+    </w:p>
+    <w:p>
+      <w:pPr>
+        <w:pStyle w:val="Text1"/>
+      </w:pPr>
+      <w:r>
+        <w:t>First, we define class structure for leader wolves (alpha, beta, and delta) to hold the score and their current position (which is the transformation matrix).</w:t>
+      </w:r>
+    </w:p>
+    <w:p>
+      <w:pPr>
+        <w:pStyle w:val="Text"/>
       </w:pPr>
       <w:r>
         <w:rPr>
@@ -3994,415 +4738,359 @@
           <w:szCs w:val="20"/>
           <w:lang w:bidi="ar-SA"/>
         </w:rPr>
-        <w:t xml:space="preserve">classdef </w:t>
-      </w:r>
-      <w:r>
-        <w:rPr>
-          <w:rFonts w:ascii="Consolas" w:eastAsia="Times New Roman" w:hAnsi="Consolas" w:cs="Times New Roman"/>
-          <w:sz w:val="20"/>
-          <w:szCs w:val="20"/>
-          <w:lang w:bidi="ar-SA"/>
-        </w:rPr>
-        <w:t>Wolf</w:t>
-      </w:r>
-    </w:p>
-    <w:p>
-      <w:pPr>
+        <w:drawing>
+          <wp:inline distT="0" distB="0" distL="0" distR="0" wp14:anchorId="28EC3D25" wp14:editId="09F28B96">
+            <wp:extent cx="5943600" cy="2814955"/>
+            <wp:effectExtent l="0" t="0" r="0" b="4445"/>
+            <wp:docPr id="1139652186" name="Picture 1"/>
+            <wp:cNvGraphicFramePr>
+              <a:graphicFrameLocks xmlns:a="http://schemas.openxmlformats.org/drawingml/2006/main" noChangeAspect="1"/>
+            </wp:cNvGraphicFramePr>
+            <a:graphic xmlns:a="http://schemas.openxmlformats.org/drawingml/2006/main">
+              <a:graphicData uri="http://schemas.openxmlformats.org/drawingml/2006/picture">
+                <pic:pic xmlns:pic="http://schemas.openxmlformats.org/drawingml/2006/picture">
+                  <pic:nvPicPr>
+                    <pic:cNvPr id="1139652186" name=""/>
+                    <pic:cNvPicPr/>
+                  </pic:nvPicPr>
+                  <pic:blipFill>
+                    <a:blip r:embed="rId20"/>
+                    <a:stretch>
+                      <a:fillRect/>
+                    </a:stretch>
+                  </pic:blipFill>
+                  <pic:spPr>
+                    <a:xfrm>
+                      <a:off x="0" y="0"/>
+                      <a:ext cx="5943600" cy="2814955"/>
+                    </a:xfrm>
+                    <a:prstGeom prst="rect">
+                      <a:avLst/>
+                    </a:prstGeom>
+                  </pic:spPr>
+                </pic:pic>
+              </a:graphicData>
+            </a:graphic>
+          </wp:inline>
+        </w:drawing>
+      </w:r>
+    </w:p>
+    <w:p>
+      <w:pPr>
+        <w:pStyle w:val="Text1"/>
+      </w:pPr>
+      <w:proofErr w:type="spellStart"/>
+      <w:r>
+        <w:t>Fsdf</w:t>
+      </w:r>
+      <w:proofErr w:type="spellEnd"/>
+    </w:p>
+    <w:p>
+      <w:pPr>
+        <w:pStyle w:val="Heading2"/>
         <w:bidi w:val="0"/>
-        <w:ind w:left="346"/>
-        <w:rPr>
-          <w:rFonts w:ascii="Consolas" w:eastAsia="Times New Roman" w:hAnsi="Consolas" w:cs="Times New Roman"/>
-          <w:sz w:val="20"/>
-          <w:szCs w:val="20"/>
-          <w:lang w:bidi="ar-SA"/>
-        </w:rPr>
-      </w:pPr>
-      <w:r>
-        <w:rPr>
-          <w:rFonts w:ascii="Consolas" w:eastAsia="Times New Roman" w:hAnsi="Consolas" w:cs="Times New Roman"/>
-          <w:sz w:val="20"/>
-          <w:szCs w:val="20"/>
-          <w:lang w:bidi="ar-SA"/>
-        </w:rPr>
-        <w:t xml:space="preserve">    </w:t>
-      </w:r>
-      <w:r>
-        <w:rPr>
-          <w:rFonts w:ascii="Consolas" w:eastAsia="Times New Roman" w:hAnsi="Consolas" w:cs="Times New Roman"/>
-          <w:color w:val="008013"/>
-          <w:sz w:val="20"/>
-          <w:szCs w:val="20"/>
-          <w:lang w:bidi="ar-SA"/>
-        </w:rPr>
-        <w:t>%Data structure to store score and position of the leader wolfs</w:t>
-      </w:r>
-    </w:p>
-    <w:p>
-      <w:pPr>
+      </w:pPr>
+      <w:r>
+        <w:t>Calling the estimation</w:t>
+      </w:r>
+    </w:p>
+    <w:p>
+      <w:pPr>
+        <w:pStyle w:val="Text1"/>
+      </w:pPr>
+      <w:r>
+        <w:t xml:space="preserve">We, send the estimations as the initial </w:t>
+      </w:r>
+      <w:r>
+        <w:t>population alongside the fitness</w:t>
+      </w:r>
+      <w:r>
+        <w:t xml:space="preserve"> to the GWO algorithm to find the optimum solution.</w:t>
+      </w:r>
+      <w:r>
+        <w:t xml:space="preserve"> The position of the returned alpha is the best solution</w:t>
+      </w:r>
+      <w:r>
+        <w:t xml:space="preserve"> value</w:t>
+      </w:r>
+      <w:r>
+        <w:t>.</w:t>
+      </w:r>
+    </w:p>
+    <w:p>
+      <w:pPr>
+        <w:pStyle w:val="Text"/>
+      </w:pPr>
+      <w:r>
+        <w:drawing>
+          <wp:inline distT="0" distB="0" distL="0" distR="0" wp14:anchorId="212B2170" wp14:editId="0EAE76C5">
+            <wp:extent cx="5943600" cy="746125"/>
+            <wp:effectExtent l="0" t="0" r="0" b="0"/>
+            <wp:docPr id="1292049484" name="Picture 1" descr="A close-up of a computer code&#10;&#10;Description automatically generated"/>
+            <wp:cNvGraphicFramePr>
+              <a:graphicFrameLocks xmlns:a="http://schemas.openxmlformats.org/drawingml/2006/main" noChangeAspect="1"/>
+            </wp:cNvGraphicFramePr>
+            <a:graphic xmlns:a="http://schemas.openxmlformats.org/drawingml/2006/main">
+              <a:graphicData uri="http://schemas.openxmlformats.org/drawingml/2006/picture">
+                <pic:pic xmlns:pic="http://schemas.openxmlformats.org/drawingml/2006/picture">
+                  <pic:nvPicPr>
+                    <pic:cNvPr id="1292049484" name="Picture 1" descr="A close-up of a computer code&#10;&#10;Description automatically generated"/>
+                    <pic:cNvPicPr/>
+                  </pic:nvPicPr>
+                  <pic:blipFill>
+                    <a:blip r:embed="rId21"/>
+                    <a:stretch>
+                      <a:fillRect/>
+                    </a:stretch>
+                  </pic:blipFill>
+                  <pic:spPr>
+                    <a:xfrm>
+                      <a:off x="0" y="0"/>
+                      <a:ext cx="5943600" cy="746125"/>
+                    </a:xfrm>
+                    <a:prstGeom prst="rect">
+                      <a:avLst/>
+                    </a:prstGeom>
+                  </pic:spPr>
+                </pic:pic>
+              </a:graphicData>
+            </a:graphic>
+          </wp:inline>
+        </w:drawing>
+      </w:r>
+    </w:p>
+    <w:p>
+      <w:pPr>
+        <w:pStyle w:val="Heading2"/>
         <w:bidi w:val="0"/>
-        <w:ind w:left="346"/>
-        <w:rPr>
-          <w:rFonts w:ascii="Consolas" w:eastAsia="Times New Roman" w:hAnsi="Consolas" w:cs="Times New Roman"/>
-          <w:sz w:val="20"/>
-          <w:szCs w:val="20"/>
-          <w:lang w:bidi="ar-SA"/>
-        </w:rPr>
-      </w:pPr>
-      <w:r>
-        <w:rPr>
-          <w:rFonts w:ascii="Consolas" w:eastAsia="Times New Roman" w:hAnsi="Consolas" w:cs="Times New Roman"/>
-          <w:sz w:val="20"/>
-          <w:szCs w:val="20"/>
-          <w:lang w:bidi="ar-SA"/>
-        </w:rPr>
-        <w:t xml:space="preserve">    </w:t>
-      </w:r>
-    </w:p>
-    <w:p>
-      <w:pPr>
-        <w:bidi w:val="0"/>
-        <w:ind w:left="346"/>
-        <w:rPr>
-          <w:rFonts w:ascii="Consolas" w:eastAsia="Times New Roman" w:hAnsi="Consolas" w:cs="Times New Roman"/>
-          <w:sz w:val="20"/>
-          <w:szCs w:val="20"/>
-          <w:lang w:bidi="ar-SA"/>
-        </w:rPr>
-      </w:pPr>
-      <w:r>
-        <w:rPr>
-          <w:rFonts w:ascii="Consolas" w:eastAsia="Times New Roman" w:hAnsi="Consolas" w:cs="Times New Roman"/>
-          <w:sz w:val="20"/>
-          <w:szCs w:val="20"/>
-          <w:lang w:bidi="ar-SA"/>
-        </w:rPr>
-        <w:t xml:space="preserve">    </w:t>
-      </w:r>
-      <w:r>
-        <w:rPr>
-          <w:rFonts w:ascii="Consolas" w:eastAsia="Times New Roman" w:hAnsi="Consolas" w:cs="Times New Roman"/>
-          <w:color w:val="0E00FF"/>
-          <w:sz w:val="20"/>
-          <w:szCs w:val="20"/>
-          <w:lang w:bidi="ar-SA"/>
-        </w:rPr>
-        <w:t>properties</w:t>
-      </w:r>
-    </w:p>
-    <w:p>
-      <w:pPr>
-        <w:bidi w:val="0"/>
-        <w:ind w:left="346"/>
-        <w:rPr>
-          <w:rFonts w:ascii="Consolas" w:eastAsia="Times New Roman" w:hAnsi="Consolas" w:cs="Times New Roman"/>
-          <w:sz w:val="20"/>
-          <w:szCs w:val="20"/>
-          <w:lang w:bidi="ar-SA"/>
-        </w:rPr>
-      </w:pPr>
-      <w:r>
-        <w:rPr>
-          <w:rFonts w:ascii="Consolas" w:eastAsia="Times New Roman" w:hAnsi="Consolas" w:cs="Times New Roman"/>
-          <w:sz w:val="20"/>
-          <w:szCs w:val="20"/>
-          <w:lang w:bidi="ar-SA"/>
-        </w:rPr>
-        <w:t xml:space="preserve">        Score </w:t>
-      </w:r>
-      <w:r>
-        <w:rPr>
-          <w:rFonts w:ascii="Consolas" w:eastAsia="Times New Roman" w:hAnsi="Consolas" w:cs="Times New Roman"/>
-          <w:color w:val="A0522D"/>
-          <w:sz w:val="20"/>
-          <w:szCs w:val="20"/>
-          <w:lang w:bidi="ar-SA"/>
-        </w:rPr>
-        <w:t>{mustBeNumeric}</w:t>
-      </w:r>
-    </w:p>
-    <w:p>
-      <w:pPr>
-        <w:bidi w:val="0"/>
-        <w:ind w:left="346"/>
-        <w:rPr>
-          <w:rFonts w:ascii="Consolas" w:eastAsia="Times New Roman" w:hAnsi="Consolas" w:cs="Times New Roman"/>
-          <w:sz w:val="20"/>
-          <w:szCs w:val="20"/>
-          <w:lang w:bidi="ar-SA"/>
-        </w:rPr>
-      </w:pPr>
-      <w:r>
-        <w:rPr>
-          <w:rFonts w:ascii="Consolas" w:eastAsia="Times New Roman" w:hAnsi="Consolas" w:cs="Times New Roman"/>
-          <w:sz w:val="20"/>
-          <w:szCs w:val="20"/>
-          <w:lang w:bidi="ar-SA"/>
-        </w:rPr>
-        <w:t xml:space="preserve">        Position</w:t>
-      </w:r>
-    </w:p>
-    <w:p>
-      <w:pPr>
-        <w:bidi w:val="0"/>
-        <w:ind w:left="346"/>
-        <w:rPr>
-          <w:rFonts w:ascii="Consolas" w:eastAsia="Times New Roman" w:hAnsi="Consolas" w:cs="Times New Roman"/>
-          <w:sz w:val="20"/>
-          <w:szCs w:val="20"/>
-          <w:lang w:bidi="ar-SA"/>
-        </w:rPr>
-      </w:pPr>
-      <w:r>
-        <w:rPr>
-          <w:rFonts w:ascii="Consolas" w:eastAsia="Times New Roman" w:hAnsi="Consolas" w:cs="Times New Roman"/>
-          <w:sz w:val="20"/>
-          <w:szCs w:val="20"/>
-          <w:lang w:bidi="ar-SA"/>
-        </w:rPr>
-        <w:t xml:space="preserve">    </w:t>
-      </w:r>
-      <w:r>
-        <w:rPr>
-          <w:rFonts w:ascii="Consolas" w:eastAsia="Times New Roman" w:hAnsi="Consolas" w:cs="Times New Roman"/>
-          <w:color w:val="0E00FF"/>
-          <w:sz w:val="20"/>
-          <w:szCs w:val="20"/>
-          <w:lang w:bidi="ar-SA"/>
-        </w:rPr>
-        <w:t>end</w:t>
-      </w:r>
-    </w:p>
-    <w:p>
-      <w:pPr>
-        <w:bidi w:val="0"/>
-        <w:ind w:left="346"/>
-        <w:rPr>
-          <w:rFonts w:ascii="Consolas" w:eastAsia="Times New Roman" w:hAnsi="Consolas" w:cs="Times New Roman"/>
-          <w:sz w:val="20"/>
-          <w:szCs w:val="20"/>
-          <w:lang w:bidi="ar-SA"/>
-        </w:rPr>
-      </w:pPr>
-      <w:r>
-        <w:rPr>
-          <w:rFonts w:ascii="Consolas" w:eastAsia="Times New Roman" w:hAnsi="Consolas" w:cs="Times New Roman"/>
-          <w:sz w:val="20"/>
-          <w:szCs w:val="20"/>
-          <w:lang w:bidi="ar-SA"/>
-        </w:rPr>
-        <w:t xml:space="preserve">    </w:t>
-      </w:r>
-    </w:p>
-    <w:p>
-      <w:pPr>
-        <w:bidi w:val="0"/>
-        <w:ind w:left="346"/>
-        <w:rPr>
-          <w:rFonts w:ascii="Consolas" w:eastAsia="Times New Roman" w:hAnsi="Consolas" w:cs="Times New Roman"/>
-          <w:sz w:val="20"/>
-          <w:szCs w:val="20"/>
-          <w:lang w:bidi="ar-SA"/>
-        </w:rPr>
-      </w:pPr>
-      <w:r>
-        <w:rPr>
-          <w:rFonts w:ascii="Consolas" w:eastAsia="Times New Roman" w:hAnsi="Consolas" w:cs="Times New Roman"/>
-          <w:sz w:val="20"/>
-          <w:szCs w:val="20"/>
-          <w:lang w:bidi="ar-SA"/>
-        </w:rPr>
-        <w:t xml:space="preserve">    </w:t>
-      </w:r>
-      <w:r>
-        <w:rPr>
-          <w:rFonts w:ascii="Consolas" w:eastAsia="Times New Roman" w:hAnsi="Consolas" w:cs="Times New Roman"/>
-          <w:color w:val="0E00FF"/>
-          <w:sz w:val="20"/>
-          <w:szCs w:val="20"/>
-          <w:lang w:bidi="ar-SA"/>
-        </w:rPr>
-        <w:t>methods</w:t>
-      </w:r>
-    </w:p>
-    <w:p>
-      <w:pPr>
-        <w:bidi w:val="0"/>
-        <w:ind w:left="346"/>
-        <w:rPr>
-          <w:rFonts w:ascii="Consolas" w:eastAsia="Times New Roman" w:hAnsi="Consolas" w:cs="Times New Roman"/>
-          <w:sz w:val="20"/>
-          <w:szCs w:val="20"/>
-          <w:lang w:bidi="ar-SA"/>
-        </w:rPr>
-      </w:pPr>
-      <w:r>
-        <w:rPr>
-          <w:rFonts w:ascii="Consolas" w:eastAsia="Times New Roman" w:hAnsi="Consolas" w:cs="Times New Roman"/>
-          <w:sz w:val="20"/>
-          <w:szCs w:val="20"/>
-          <w:lang w:bidi="ar-SA"/>
-        </w:rPr>
-        <w:t xml:space="preserve">        </w:t>
-      </w:r>
-      <w:r>
-        <w:rPr>
-          <w:rFonts w:ascii="Consolas" w:eastAsia="Times New Roman" w:hAnsi="Consolas" w:cs="Times New Roman"/>
-          <w:color w:val="0E00FF"/>
-          <w:sz w:val="20"/>
-          <w:szCs w:val="20"/>
-          <w:lang w:bidi="ar-SA"/>
-        </w:rPr>
-        <w:t xml:space="preserve">function </w:t>
-      </w:r>
-      <w:r>
-        <w:rPr>
-          <w:rFonts w:ascii="Consolas" w:eastAsia="Times New Roman" w:hAnsi="Consolas" w:cs="Times New Roman"/>
-          <w:sz w:val="20"/>
-          <w:szCs w:val="20"/>
-          <w:lang w:bidi="ar-SA"/>
-        </w:rPr>
-        <w:t>obj = Wolf(score, position)</w:t>
-      </w:r>
-    </w:p>
-    <w:p>
-      <w:pPr>
-        <w:bidi w:val="0"/>
-        <w:ind w:left="346"/>
-        <w:rPr>
-          <w:rFonts w:ascii="Consolas" w:eastAsia="Times New Roman" w:hAnsi="Consolas" w:cs="Times New Roman"/>
-          <w:sz w:val="20"/>
-          <w:szCs w:val="20"/>
-          <w:lang w:bidi="ar-SA"/>
-        </w:rPr>
-      </w:pPr>
-      <w:r>
-        <w:rPr>
-          <w:rFonts w:ascii="Consolas" w:eastAsia="Times New Roman" w:hAnsi="Consolas" w:cs="Times New Roman"/>
-          <w:sz w:val="20"/>
-          <w:szCs w:val="20"/>
-          <w:lang w:bidi="ar-SA"/>
-        </w:rPr>
-        <w:t xml:space="preserve">            obj.Score = score;</w:t>
-      </w:r>
-    </w:p>
-    <w:p>
-      <w:pPr>
-        <w:bidi w:val="0"/>
-        <w:ind w:left="346"/>
-        <w:rPr>
-          <w:rFonts w:ascii="Consolas" w:eastAsia="Times New Roman" w:hAnsi="Consolas" w:cs="Times New Roman"/>
-          <w:sz w:val="20"/>
-          <w:szCs w:val="20"/>
-          <w:lang w:bidi="ar-SA"/>
-        </w:rPr>
-      </w:pPr>
-      <w:r>
-        <w:rPr>
-          <w:rFonts w:ascii="Consolas" w:eastAsia="Times New Roman" w:hAnsi="Consolas" w:cs="Times New Roman"/>
-          <w:sz w:val="20"/>
-          <w:szCs w:val="20"/>
-          <w:lang w:bidi="ar-SA"/>
-        </w:rPr>
-        <w:t xml:space="preserve">            obj.Position = position;</w:t>
-      </w:r>
-    </w:p>
-    <w:p>
-      <w:pPr>
-        <w:bidi w:val="0"/>
-        <w:ind w:left="346"/>
-        <w:rPr>
-          <w:rFonts w:ascii="Consolas" w:eastAsia="Times New Roman" w:hAnsi="Consolas" w:cs="Times New Roman"/>
-          <w:sz w:val="20"/>
-          <w:szCs w:val="20"/>
-          <w:lang w:bidi="ar-SA"/>
-        </w:rPr>
-      </w:pPr>
-      <w:r>
-        <w:rPr>
-          <w:rFonts w:ascii="Consolas" w:eastAsia="Times New Roman" w:hAnsi="Consolas" w:cs="Times New Roman"/>
-          <w:sz w:val="20"/>
-          <w:szCs w:val="20"/>
-          <w:lang w:bidi="ar-SA"/>
-        </w:rPr>
-        <w:t xml:space="preserve">        </w:t>
-      </w:r>
-      <w:r>
-        <w:rPr>
-          <w:rFonts w:ascii="Consolas" w:eastAsia="Times New Roman" w:hAnsi="Consolas" w:cs="Times New Roman"/>
-          <w:color w:val="0E00FF"/>
-          <w:sz w:val="20"/>
-          <w:szCs w:val="20"/>
-          <w:lang w:bidi="ar-SA"/>
-        </w:rPr>
-        <w:t>end</w:t>
-      </w:r>
-    </w:p>
-    <w:p>
-      <w:pPr>
-        <w:bidi w:val="0"/>
-        <w:ind w:left="346"/>
-        <w:rPr>
-          <w:rFonts w:ascii="Consolas" w:eastAsia="Times New Roman" w:hAnsi="Consolas" w:cs="Times New Roman"/>
-          <w:sz w:val="20"/>
-          <w:szCs w:val="20"/>
-          <w:lang w:bidi="ar-SA"/>
-        </w:rPr>
-      </w:pPr>
-      <w:r>
-        <w:rPr>
-          <w:rFonts w:ascii="Consolas" w:eastAsia="Times New Roman" w:hAnsi="Consolas" w:cs="Times New Roman"/>
-          <w:sz w:val="20"/>
-          <w:szCs w:val="20"/>
-          <w:lang w:bidi="ar-SA"/>
-        </w:rPr>
-        <w:t xml:space="preserve">    </w:t>
-      </w:r>
-      <w:r>
-        <w:rPr>
-          <w:rFonts w:ascii="Consolas" w:eastAsia="Times New Roman" w:hAnsi="Consolas" w:cs="Times New Roman"/>
-          <w:color w:val="0E00FF"/>
-          <w:sz w:val="20"/>
-          <w:szCs w:val="20"/>
-          <w:lang w:bidi="ar-SA"/>
-        </w:rPr>
-        <w:t>end</w:t>
-      </w:r>
-    </w:p>
-    <w:p>
-      <w:pPr>
-        <w:bidi w:val="0"/>
-        <w:ind w:left="346"/>
-        <w:rPr>
-          <w:rFonts w:ascii="Consolas" w:eastAsia="Times New Roman" w:hAnsi="Consolas" w:cs="Times New Roman"/>
-          <w:sz w:val="20"/>
-          <w:szCs w:val="20"/>
-          <w:lang w:bidi="ar-SA"/>
-        </w:rPr>
-      </w:pPr>
-      <w:r>
-        <w:rPr>
-          <w:rFonts w:ascii="Consolas" w:eastAsia="Times New Roman" w:hAnsi="Consolas" w:cs="Times New Roman"/>
-          <w:color w:val="0E00FF"/>
-          <w:sz w:val="20"/>
-          <w:szCs w:val="20"/>
-          <w:lang w:bidi="ar-SA"/>
-        </w:rPr>
-        <w:t>end</w:t>
+      </w:pPr>
+      <w:r>
+        <w:t>Testing the estimation</w:t>
       </w:r>
     </w:p>
     <w:p>
       <w:pPr>
         <w:pStyle w:val="Text1"/>
+      </w:pPr>
+      <w:r>
+        <w:t xml:space="preserve">We define the </w:t>
+      </w:r>
+      <w:proofErr w:type="spellStart"/>
+      <w:r>
+        <w:rPr>
+          <w:i/>
+          <w:iCs/>
+        </w:rPr>
+        <w:t>test_cam_pose_estimation</w:t>
+      </w:r>
+      <w:proofErr w:type="spellEnd"/>
+      <w:r>
+        <w:t xml:space="preserve"> function to estimate the relative pose for different </w:t>
+      </w:r>
+      <w:proofErr w:type="gramStart"/>
+      <w:r>
+        <w:t>amount</w:t>
+      </w:r>
+      <w:proofErr w:type="gramEnd"/>
+      <w:r>
+        <w:t xml:space="preserve"> of iterations and compare them with the actual relative pose. It then plots them to be able to compare the effect of the iteration count on the algorithm.</w:t>
+      </w:r>
+      <w:r>
+        <w:t xml:space="preserve"> For each iteration count, we might repeat it certain times and get the average error as the reported error.</w:t>
+      </w:r>
+    </w:p>
+    <w:p>
+      <w:pPr>
+        <w:pStyle w:val="Text"/>
+      </w:pPr>
+      <w:r>
+        <w:lastRenderedPageBreak/>
+        <w:drawing>
+          <wp:inline distT="0" distB="0" distL="0" distR="0" wp14:anchorId="58BA60A5" wp14:editId="7E876B5A">
+            <wp:extent cx="5943600" cy="3575050"/>
+            <wp:effectExtent l="0" t="0" r="0" b="6350"/>
+            <wp:docPr id="1330618247" name="Picture 1"/>
+            <wp:cNvGraphicFramePr>
+              <a:graphicFrameLocks xmlns:a="http://schemas.openxmlformats.org/drawingml/2006/main" noChangeAspect="1"/>
+            </wp:cNvGraphicFramePr>
+            <a:graphic xmlns:a="http://schemas.openxmlformats.org/drawingml/2006/main">
+              <a:graphicData uri="http://schemas.openxmlformats.org/drawingml/2006/picture">
+                <pic:pic xmlns:pic="http://schemas.openxmlformats.org/drawingml/2006/picture">
+                  <pic:nvPicPr>
+                    <pic:cNvPr id="1330618247" name=""/>
+                    <pic:cNvPicPr/>
+                  </pic:nvPicPr>
+                  <pic:blipFill>
+                    <a:blip r:embed="rId22"/>
+                    <a:stretch>
+                      <a:fillRect/>
+                    </a:stretch>
+                  </pic:blipFill>
+                  <pic:spPr>
+                    <a:xfrm>
+                      <a:off x="0" y="0"/>
+                      <a:ext cx="5943600" cy="3575050"/>
+                    </a:xfrm>
+                    <a:prstGeom prst="rect">
+                      <a:avLst/>
+                    </a:prstGeom>
+                  </pic:spPr>
+                </pic:pic>
+              </a:graphicData>
+            </a:graphic>
+          </wp:inline>
+        </w:drawing>
+      </w:r>
+    </w:p>
+    <w:p>
+      <w:pPr>
+        <w:pStyle w:val="Text1"/>
+      </w:pPr>
+      <w:r>
+        <w:t xml:space="preserve">The </w:t>
+      </w:r>
+      <w:proofErr w:type="spellStart"/>
+      <w:r>
+        <w:rPr>
+          <w:i/>
+          <w:iCs/>
+        </w:rPr>
+        <w:t>error_pose_estimate</w:t>
+      </w:r>
+      <w:proofErr w:type="spellEnd"/>
+      <w:r>
+        <w:t xml:space="preserve"> calculates the error between the estimated pose and the actual pose.</w:t>
+      </w:r>
+    </w:p>
+    <w:p>
+      <w:pPr>
+        <w:pStyle w:val="Text"/>
+      </w:pPr>
+      <w:r>
+        <w:drawing>
+          <wp:inline distT="0" distB="0" distL="0" distR="0" wp14:anchorId="157DC0EC" wp14:editId="37BE6075">
+            <wp:extent cx="5943600" cy="1229995"/>
+            <wp:effectExtent l="0" t="0" r="0" b="8255"/>
+            <wp:docPr id="472142600" name="Picture 1"/>
+            <wp:cNvGraphicFramePr>
+              <a:graphicFrameLocks xmlns:a="http://schemas.openxmlformats.org/drawingml/2006/main" noChangeAspect="1"/>
+            </wp:cNvGraphicFramePr>
+            <a:graphic xmlns:a="http://schemas.openxmlformats.org/drawingml/2006/main">
+              <a:graphicData uri="http://schemas.openxmlformats.org/drawingml/2006/picture">
+                <pic:pic xmlns:pic="http://schemas.openxmlformats.org/drawingml/2006/picture">
+                  <pic:nvPicPr>
+                    <pic:cNvPr id="472142600" name=""/>
+                    <pic:cNvPicPr/>
+                  </pic:nvPicPr>
+                  <pic:blipFill>
+                    <a:blip r:embed="rId23"/>
+                    <a:stretch>
+                      <a:fillRect/>
+                    </a:stretch>
+                  </pic:blipFill>
+                  <pic:spPr>
+                    <a:xfrm>
+                      <a:off x="0" y="0"/>
+                      <a:ext cx="5943600" cy="1229995"/>
+                    </a:xfrm>
+                    <a:prstGeom prst="rect">
+                      <a:avLst/>
+                    </a:prstGeom>
+                  </pic:spPr>
+                </pic:pic>
+              </a:graphicData>
+            </a:graphic>
+          </wp:inline>
+        </w:drawing>
+      </w:r>
+    </w:p>
+    <w:p>
+      <w:pPr>
+        <w:pStyle w:val="Text1"/>
+      </w:pPr>
+      <w:r>
+        <w:t xml:space="preserve">The </w:t>
+      </w:r>
+      <w:proofErr w:type="spellStart"/>
+      <w:r>
+        <w:rPr>
+          <w:i/>
+          <w:iCs/>
+        </w:rPr>
+        <w:t>plot_errors</w:t>
+      </w:r>
+      <w:proofErr w:type="spellEnd"/>
+      <w:r>
+        <w:t xml:space="preserve"> function </w:t>
+      </w:r>
+      <w:proofErr w:type="gramStart"/>
+      <w:r>
+        <w:t>plot</w:t>
+      </w:r>
+      <w:proofErr w:type="gramEnd"/>
+      <w:r>
+        <w:t xml:space="preserve"> the found errors to display them.</w:t>
+      </w:r>
+    </w:p>
+    <w:p>
+      <w:pPr>
+        <w:pStyle w:val="Text"/>
+      </w:pPr>
+      <w:r>
+        <w:drawing>
+          <wp:inline distT="0" distB="0" distL="0" distR="0" wp14:anchorId="6935C57A" wp14:editId="3851A483">
+            <wp:extent cx="5943600" cy="2427605"/>
+            <wp:effectExtent l="0" t="0" r="0" b="0"/>
+            <wp:docPr id="161979094" name="Picture 1" descr="A computer screen shot of error code&#10;&#10;Description automatically generated"/>
+            <wp:cNvGraphicFramePr>
+              <a:graphicFrameLocks xmlns:a="http://schemas.openxmlformats.org/drawingml/2006/main" noChangeAspect="1"/>
+            </wp:cNvGraphicFramePr>
+            <a:graphic xmlns:a="http://schemas.openxmlformats.org/drawingml/2006/main">
+              <a:graphicData uri="http://schemas.openxmlformats.org/drawingml/2006/picture">
+                <pic:pic xmlns:pic="http://schemas.openxmlformats.org/drawingml/2006/picture">
+                  <pic:nvPicPr>
+                    <pic:cNvPr id="161979094" name="Picture 1" descr="A computer screen shot of error code&#10;&#10;Description automatically generated"/>
+                    <pic:cNvPicPr/>
+                  </pic:nvPicPr>
+                  <pic:blipFill>
+                    <a:blip r:embed="rId24"/>
+                    <a:stretch>
+                      <a:fillRect/>
+                    </a:stretch>
+                  </pic:blipFill>
+                  <pic:spPr>
+                    <a:xfrm>
+                      <a:off x="0" y="0"/>
+                      <a:ext cx="5943600" cy="2427605"/>
+                    </a:xfrm>
+                    <a:prstGeom prst="rect">
+                      <a:avLst/>
+                    </a:prstGeom>
+                  </pic:spPr>
+                </pic:pic>
+              </a:graphicData>
+            </a:graphic>
+          </wp:inline>
+        </w:drawing>
+      </w:r>
+    </w:p>
+    <w:p>
+      <w:pPr>
+        <w:pStyle w:val="Text1"/>
         <w:rPr>
           <w:rtl/>
         </w:rPr>
       </w:pPr>
+      <w:r>
+        <w:t>Note that we use different plots for rotation and translation errors to analyze them separately.</w:t>
+      </w:r>
     </w:p>
     <w:p>
       <w:pPr>
         <w:pStyle w:val="Heading1"/>
       </w:pPr>
       <w:r>
+        <w:lastRenderedPageBreak/>
         <w:t>Dataset</w:t>
       </w:r>
     </w:p>
@@ -4453,7 +5141,6 @@
       </w:pPr>
       <w:bookmarkStart w:id="23" w:name="_Toc171703090"/>
       <w:r>
-        <w:lastRenderedPageBreak/>
         <w:t>Results</w:t>
       </w:r>
       <w:bookmarkEnd w:id="23"/>

</xml_diff>

<commit_message>
feat Add implementation description of the GWO to the Report
</commit_message>
<xml_diff>
--- a/Report.docx
+++ b/Report.docx
@@ -84,15 +84,7 @@
         <w:pStyle w:val="Abstract"/>
       </w:pPr>
       <w:r>
-        <w:t xml:space="preserve">In this report, we’re going to improve the camera pose estimation from two images taken by two uncalibrated cameras by the Grey Wolf Optimizer algorithm. </w:t>
-      </w:r>
-      <w:proofErr w:type="gramStart"/>
-      <w:r>
-        <w:t>First</w:t>
-      </w:r>
-      <w:proofErr w:type="gramEnd"/>
-      <w:r>
-        <w:t xml:space="preserve"> we estimate random camera poses by the five point algorithm as the initial population and then we try to find the optimum solution with the Grey Wolf Optimizer. This is an effort to implement the required algorithm and fitness calculations according to the </w:t>
+        <w:t xml:space="preserve">In this report, we’re going to improve the camera pose estimation from two images taken by two uncalibrated cameras by the Grey Wolf Optimizer algorithm. First we estimate random camera poses by the five point algorithm as the initial population and then we try to find the optimum solution with the Grey Wolf Optimizer. This is an effort to implement the required algorithm and fitness calculations according to the </w:t>
       </w:r>
       <w:r>
         <w:fldChar w:fldCharType="begin"/>
@@ -2033,15 +2025,7 @@
         <w:pStyle w:val="Text1"/>
       </w:pPr>
       <w:r>
-        <w:t xml:space="preserve">First, we introduce the articles used for this work and then we explain the implementations for the algorithms. Finally, we test and compare the results. The problems </w:t>
-      </w:r>
-      <w:proofErr w:type="gramStart"/>
-      <w:r>
-        <w:t>is</w:t>
-      </w:r>
-      <w:proofErr w:type="gramEnd"/>
-      <w:r>
-        <w:t xml:space="preserve"> follows: We have 2 images captured by the same or different cameras at different positions and rotations (poses). We want to estimate the relative orientation between these two poses from the 2 captured images. In this problem, we know the intrinsic parameters of the cameras, but we don’t have any knowledge about the scene. The general flow is like this:</w:t>
+        <w:t>First, we introduce the articles used for this work and then we explain the implementations for the algorithms. Finally, we test and compare the results. The problems is follows: We have 2 images captured by the same or different cameras at different positions and rotations (poses). We want to estimate the relative orientation between these two poses from the 2 captured images. In this problem, we know the intrinsic parameters of the cameras, but we don’t have any knowledge about the scene. The general flow is like this:</w:t>
       </w:r>
     </w:p>
     <w:p>
@@ -2091,15 +2075,7 @@
         <w:pStyle w:val="Text1"/>
       </w:pPr>
       <w:r>
-        <w:t xml:space="preserve">Camera </w:t>
-      </w:r>
-      <w:proofErr w:type="gramStart"/>
-      <w:r>
-        <w:t>pose</w:t>
-      </w:r>
-      <w:proofErr w:type="gramEnd"/>
-      <w:r>
-        <w:t xml:space="preserve"> estimation has been a common problem in the field of computer vision. There have been introduced many methods to solve it. They all propose valid solutions and estimate good poses for the cameras, but they may or may not be good enough. The proposed method in that article aims to improve those solutions by evolutionary algorithms (EA) or swarm algorithms (SA) to find the optimum solution in the search space. </w:t>
+        <w:t xml:space="preserve">Camera pose estimation has been a common problem in the field of computer vision. There have been introduced many methods to solve it. They all propose valid solutions and estimate good poses for the cameras, but they may or may not be good enough. The proposed method in that article aims to improve those solutions by evolutionary algorithms (EA) or swarm algorithms (SA) to find the optimum solution in the search space. </w:t>
       </w:r>
     </w:p>
     <w:p>
@@ -2557,11 +2533,7 @@
         <w:pStyle w:val="Text1"/>
       </w:pPr>
       <w:r>
-        <w:t xml:space="preserve">The wolves try to close the prey. So, they need to decrease their distance from the prey over time. It controls this closing with A and C vectors. The </w:t>
-      </w:r>
-      <w:proofErr w:type="spellStart"/>
-      <w:r>
-        <w:t>X</w:t>
+        <w:t>The wolves try to close the prey. So, they need to decrease their distance from the prey over time. It controls this closing with A and C vectors. The X</w:t>
       </w:r>
       <w:r>
         <w:rPr>
@@ -2569,17 +2541,8 @@
         </w:rPr>
         <w:t>p</w:t>
       </w:r>
-      <w:proofErr w:type="spellEnd"/>
-      <w:r>
-        <w:t xml:space="preserve"> is the position of the </w:t>
-      </w:r>
-      <w:proofErr w:type="gramStart"/>
-      <w:r>
-        <w:t>prey</w:t>
-      </w:r>
-      <w:proofErr w:type="gramEnd"/>
-      <w:r>
-        <w:t xml:space="preserve"> and the X(t) is the position of the wolf. On each iteration, the wolf updates its position to get closer to the prey.</w:t>
+      <w:r>
+        <w:t xml:space="preserve"> is the position of the prey and the X(t) is the position of the wolf. On each iteration, the wolf updates its position to get closer to the prey.</w:t>
       </w:r>
     </w:p>
     <w:p>
@@ -2769,62 +2732,53 @@
       <w:r>
         <w:t xml:space="preserve">The </w:t>
       </w:r>
-      <w:proofErr w:type="spellStart"/>
       <w:r>
         <w:rPr>
           <w:i/>
           <w:iCs/>
         </w:rPr>
-        <w:t>a</w:t>
-      </w:r>
-      <w:proofErr w:type="spellEnd"/>
+        <w:t>a, r1</w:t>
+      </w:r>
+      <w:r>
+        <w:t xml:space="preserve">, and </w:t>
+      </w:r>
       <w:r>
         <w:rPr>
           <w:i/>
           <w:iCs/>
         </w:rPr>
-        <w:t>, r1</w:t>
-      </w:r>
-      <w:r>
-        <w:t xml:space="preserve">, and </w:t>
+        <w:t>r2</w:t>
+      </w:r>
+      <w:r>
+        <w:t xml:space="preserve"> are coefficient vectors. The</w:t>
+      </w:r>
+      <w:r>
+        <w:t>se</w:t>
+      </w:r>
+      <w:r>
+        <w:t xml:space="preserve"> components decrease from 2 to 0 linearly to make the wolves close the prey over time and </w:t>
+      </w:r>
+      <w:r>
+        <w:t>bring</w:t>
+      </w:r>
+      <w:r>
+        <w:t xml:space="preserve"> convergence. The </w:t>
       </w:r>
       <w:r>
         <w:rPr>
           <w:i/>
           <w:iCs/>
         </w:rPr>
-        <w:t>r2</w:t>
-      </w:r>
-      <w:r>
-        <w:t xml:space="preserve"> are coefficient vectors. The</w:t>
-      </w:r>
-      <w:r>
-        <w:t>se</w:t>
-      </w:r>
-      <w:r>
-        <w:t xml:space="preserve"> components decrease from 2 to 0 linearly to make the wolves close the prey over time and </w:t>
-      </w:r>
-      <w:r>
-        <w:t>bring</w:t>
-      </w:r>
-      <w:r>
-        <w:t xml:space="preserve"> convergence. The </w:t>
+        <w:t>r1</w:t>
+      </w:r>
+      <w:r>
+        <w:t xml:space="preserve"> and </w:t>
       </w:r>
       <w:r>
         <w:rPr>
           <w:i/>
           <w:iCs/>
         </w:rPr>
-        <w:t>r1</w:t>
-      </w:r>
-      <w:r>
-        <w:t xml:space="preserve"> and </w:t>
-      </w:r>
-      <w:r>
-        <w:rPr>
-          <w:i/>
-          <w:iCs/>
-        </w:rPr>
         <w:t>r2</w:t>
       </w:r>
       <w:r>
@@ -2860,15 +2814,7 @@
         <w:pStyle w:val="Text1"/>
       </w:pPr>
       <w:r>
-        <w:t xml:space="preserve">The wolves don’t know the position of the prey. We consider the first 3 best positions </w:t>
-      </w:r>
-      <w:proofErr w:type="gramStart"/>
-      <w:r>
-        <w:t>as</w:t>
-      </w:r>
-      <w:proofErr w:type="gramEnd"/>
-      <w:r>
-        <w:t xml:space="preserve"> the alpha, beta, and delta wolves. So, the omega wolves will update their position according to these leader wolves instead of the prey’s unknown position.</w:t>
+        <w:t>The wolves don’t know the position of the prey. We consider the first 3 best positions as the alpha, beta, and delta wolves. So, the omega wolves will update their position according to these leader wolves instead of the prey’s unknown position.</w:t>
       </w:r>
       <w:r>
         <w:t xml:space="preserve"> This makes the omega wolves follow the leaders and surround and close the prey. So, the formulas are changed like this:</w:t>
@@ -3433,27 +3379,7 @@
         <w:t>|A|</w:t>
       </w:r>
       <w:r>
-        <w:t xml:space="preserve"> is less than 1, </w:t>
-      </w:r>
-      <w:proofErr w:type="gramStart"/>
-      <w:r>
-        <w:t>is</w:t>
-      </w:r>
-      <w:proofErr w:type="gramEnd"/>
-      <w:r>
-        <w:t xml:space="preserve"> makes the wolf to close the prey. When it’s greater than 1, it makes the wolf </w:t>
-      </w:r>
-      <w:proofErr w:type="gramStart"/>
-      <w:r>
-        <w:t>to gets</w:t>
-      </w:r>
-      <w:proofErr w:type="gramEnd"/>
-      <w:r>
-        <w:t xml:space="preserve"> farther from the prey for searching and exploration. </w:t>
-      </w:r>
-      <w:proofErr w:type="gramStart"/>
-      <w:r>
-        <w:t xml:space="preserve">The </w:t>
+        <w:t xml:space="preserve"> is less than 1, is makes the wolf to close the prey. When it’s greater than 1, it makes the wolf to gets farther from the prey for searching and exploration. The </w:t>
       </w:r>
       <w:r>
         <w:rPr>
@@ -3462,7 +3388,6 @@
         </w:rPr>
         <w:t>a</w:t>
       </w:r>
-      <w:proofErr w:type="gramEnd"/>
       <w:r>
         <w:rPr>
           <w:i/>
@@ -3473,39 +3398,16 @@
       <w:r>
         <w:t xml:space="preserve">coefficient </w:t>
       </w:r>
-      <w:proofErr w:type="gramStart"/>
       <w:r>
         <w:lastRenderedPageBreak/>
-        <w:t>is decreasing</w:t>
-      </w:r>
-      <w:proofErr w:type="gramEnd"/>
-      <w:r>
-        <w:t xml:space="preserve"> from 2 to 0. So, the A is in the range </w:t>
+        <w:t xml:space="preserve">is decreasing from 2 to 0. So, the A is in the range </w:t>
       </w:r>
       <w:r>
         <w:rPr>
           <w:i/>
           <w:iCs/>
         </w:rPr>
-        <w:t>[-</w:t>
-      </w:r>
-      <w:proofErr w:type="spellStart"/>
-      <w:proofErr w:type="gramStart"/>
-      <w:r>
-        <w:rPr>
-          <w:i/>
-          <w:iCs/>
-        </w:rPr>
-        <w:t>a,a</w:t>
-      </w:r>
-      <w:proofErr w:type="spellEnd"/>
-      <w:proofErr w:type="gramEnd"/>
-      <w:r>
-        <w:rPr>
-          <w:i/>
-          <w:iCs/>
-        </w:rPr>
-        <w:t>]</w:t>
+        <w:t>[-a,a]</w:t>
       </w:r>
       <w:r>
         <w:t xml:space="preserve">. This means the </w:t>
@@ -3586,23 +3488,7 @@
           <w:i/>
           <w:iCs/>
         </w:rPr>
-        <w:t>(</w:t>
-      </w:r>
-      <w:proofErr w:type="spellStart"/>
-      <w:r>
-        <w:rPr>
-          <w:i/>
-          <w:iCs/>
-        </w:rPr>
-        <w:t>i</w:t>
-      </w:r>
-      <w:proofErr w:type="spellEnd"/>
-      <w:r>
-        <w:rPr>
-          <w:i/>
-          <w:iCs/>
-        </w:rPr>
-        <w:t xml:space="preserve"> = 1, 2, ..., n) </w:t>
+        <w:t xml:space="preserve">(i = 1, 2, ..., n) </w:t>
       </w:r>
     </w:p>
     <w:p>
@@ -3670,23 +3556,7 @@
           <w:i/>
           <w:iCs/>
         </w:rPr>
-        <w:t xml:space="preserve">=the </w:t>
-      </w:r>
-      <w:proofErr w:type="gramStart"/>
-      <w:r>
-        <w:rPr>
-          <w:i/>
-          <w:iCs/>
-        </w:rPr>
-        <w:t>second best</w:t>
-      </w:r>
-      <w:proofErr w:type="gramEnd"/>
-      <w:r>
-        <w:rPr>
-          <w:i/>
-          <w:iCs/>
-        </w:rPr>
-        <w:t xml:space="preserve"> search agent </w:t>
+        <w:t xml:space="preserve">=the second best search agent </w:t>
       </w:r>
     </w:p>
     <w:p>
@@ -3694,7 +3564,6 @@
         <w:pStyle w:val="Default"/>
         <w:ind w:left="720"/>
       </w:pPr>
-      <w:proofErr w:type="spellStart"/>
       <w:r>
         <w:rPr>
           <w:i/>
@@ -3711,7 +3580,6 @@
         </w:rPr>
         <w:t>δ</w:t>
       </w:r>
-      <w:proofErr w:type="spellEnd"/>
       <w:r>
         <w:rPr>
           <w:i/>
@@ -3910,15 +3778,7 @@
           <w:i/>
           <w:iCs/>
         </w:rPr>
-        <w:t xml:space="preserve">, and </w:t>
-      </w:r>
-      <w:proofErr w:type="spellStart"/>
-      <w:r>
-        <w:rPr>
-          <w:i/>
-          <w:iCs/>
-        </w:rPr>
-        <w:t>X</w:t>
+        <w:t>, and X</w:t>
       </w:r>
       <w:r>
         <w:rPr>
@@ -3927,17 +3787,7 @@
           <w:sz w:val="16"/>
           <w:szCs w:val="16"/>
         </w:rPr>
-        <w:t>δ</w:t>
-      </w:r>
-      <w:proofErr w:type="spellEnd"/>
-      <w:r>
-        <w:rPr>
-          <w:i/>
-          <w:iCs/>
-          <w:sz w:val="16"/>
-          <w:szCs w:val="16"/>
-        </w:rPr>
-        <w:t xml:space="preserve"> </w:t>
+        <w:t xml:space="preserve">δ </w:t>
       </w:r>
     </w:p>
     <w:p>
@@ -3997,23 +3847,7 @@
         <w:pStyle w:val="Text1"/>
       </w:pPr>
       <w:r>
-        <w:t xml:space="preserve">First, an initial population of </w:t>
-      </w:r>
-      <w:proofErr w:type="gramStart"/>
-      <w:r>
-        <w:t>the wolves</w:t>
-      </w:r>
-      <w:proofErr w:type="gramEnd"/>
-      <w:r>
-        <w:t xml:space="preserve"> is created. Then we initialize the coefficients a, A, and C. Then we </w:t>
-      </w:r>
-      <w:proofErr w:type="gramStart"/>
-      <w:r>
-        <w:t>calculate</w:t>
-      </w:r>
-      <w:proofErr w:type="gramEnd"/>
-      <w:r>
-        <w:t xml:space="preserve"> the fitness of all the wolves and chose the best 3 candidates as the alpha, beta, and delta. Then, we start the iterations by</w:t>
+        <w:t>First, an initial population of the wolves is created. Then we initialize the coefficients a, A, and C. Then we calculate the fitness of all the wolves and chose the best 3 candidates as the alpha, beta, and delta. Then, we start the iterations by</w:t>
       </w:r>
       <w:r>
         <w:t xml:space="preserve"> first updating the positions of the wolves according to the leader wolves. Then we repeat updating the coefficients, calculating the fitness and choosing the new leaders. We repeat it until some criteria or maximum number of iterations. Then, the alpha is chosen as the best answer.</w:t>
@@ -4282,32 +4116,14 @@
         <w:pStyle w:val="Text"/>
       </w:pPr>
       <w:r>
-        <w:t xml:space="preserve">We use the </w:t>
-      </w:r>
-      <w:proofErr w:type="gramStart"/>
-      <w:r>
-        <w:t>five point</w:t>
-      </w:r>
-      <w:proofErr w:type="gramEnd"/>
-      <w:r>
-        <w:t xml:space="preserve"> algorithm to estimate the essential matrix and</w:t>
-      </w:r>
-      <w:r>
-        <w:t xml:space="preserve"> </w:t>
-      </w:r>
-      <w:proofErr w:type="gramStart"/>
-      <w:r>
-        <w:t>extracting</w:t>
-      </w:r>
-      <w:proofErr w:type="gramEnd"/>
-      <w:r>
-        <w:t xml:space="preserve"> the rotations and translations from it according the known intrinsic parameters of the camera. For this purpose, we used the implementation by </w:t>
-      </w:r>
-      <w:proofErr w:type="spellStart"/>
+        <w:t>We use the five point algorithm to estimate the essential matrix and</w:t>
+      </w:r>
+      <w:r>
+        <w:t xml:space="preserve"> extracting the rotations and translations from it according the known intrinsic parameters of the camera. For this purpose, we used the implementation by </w:t>
+      </w:r>
       <w:r>
         <w:t>SergioRAgostinho</w:t>
       </w:r>
-      <w:proofErr w:type="spellEnd"/>
       <w:r>
         <w:t>.</w:t>
       </w:r>
@@ -4317,15 +4133,7 @@
         <w:pStyle w:val="Text"/>
       </w:pPr>
       <w:r>
-        <w:t xml:space="preserve">We need to find certain amount of candidate solutions as the initial population. To do so, we repeat the five-point algorithm until enough </w:t>
-      </w:r>
-      <w:proofErr w:type="gramStart"/>
-      <w:r>
-        <w:t>amount</w:t>
-      </w:r>
-      <w:proofErr w:type="gramEnd"/>
-      <w:r>
-        <w:t xml:space="preserve"> of solutions are estimated.</w:t>
+        <w:t>We need to find certain amount of candidate solutions as the initial population. To do so, we repeat the five-point algorithm until enough amount of solutions are estimated.</w:t>
       </w:r>
     </w:p>
     <w:p>
@@ -4446,7 +4254,6 @@
       <w:r>
         <w:t xml:space="preserve"> The </w:t>
       </w:r>
-      <w:proofErr w:type="spellStart"/>
       <w:r>
         <w:rPr>
           <w:i/>
@@ -4454,7 +4261,6 @@
         </w:rPr>
         <w:t>get_fitness</w:t>
       </w:r>
-      <w:proofErr w:type="spellEnd"/>
       <w:r>
         <w:t xml:space="preserve"> method, gets the input solution (transformation from first camera to the second camera) and sends it to the calculation method alongside the other data.</w:t>
       </w:r>
@@ -4508,7 +4314,6 @@
       <w:r>
         <w:t xml:space="preserve">The </w:t>
       </w:r>
-      <w:proofErr w:type="spellStart"/>
       <w:r>
         <w:rPr>
           <w:i/>
@@ -4516,20 +4321,11 @@
         </w:rPr>
         <w:t>calculate_fitness</w:t>
       </w:r>
-      <w:proofErr w:type="spellEnd"/>
       <w:r>
         <w:t xml:space="preserve"> method is responsible calculate a fitness for the current solution.</w:t>
       </w:r>
       <w:r>
-        <w:t xml:space="preserve"> It considers the first camera at the origin of the coordination directing toward the front (y) axis. It then applies the rotation and translation of the input solution on the first camera to get the orientation of the second camera. Here, we calculated the position, forward, right, and up vectors of </w:t>
-      </w:r>
-      <w:proofErr w:type="gramStart"/>
-      <w:r>
-        <w:t>the each</w:t>
-      </w:r>
-      <w:proofErr w:type="gramEnd"/>
-      <w:r>
-        <w:t xml:space="preserve"> camera to define its orientation and use them in next calculations.</w:t>
+        <w:t xml:space="preserve"> It considers the first camera at the origin of the coordination directing toward the front (y) axis. It then applies the rotation and translation of the input solution on the first camera to get the orientation of the second camera. Here, we calculated the position, forward, right, and up vectors of the each camera to define its orientation and use them in next calculations.</w:t>
       </w:r>
       <w:r>
         <w:t xml:space="preserve"> Then, for each match point in both </w:t>
@@ -4591,7 +4387,6 @@
       <w:r>
         <w:t xml:space="preserve">The method </w:t>
       </w:r>
-      <w:proofErr w:type="spellStart"/>
       <w:r>
         <w:rPr>
           <w:i/>
@@ -4599,7 +4394,6 @@
         </w:rPr>
         <w:t>camera_pixel_to_direction</w:t>
       </w:r>
-      <w:proofErr w:type="spellEnd"/>
       <w:r>
         <w:t xml:space="preserve"> calculates the ray according to the orientation of the camera and the chosen pixel point.</w:t>
       </w:r>
@@ -4653,7 +4447,6 @@
       <w:r>
         <w:t xml:space="preserve">The </w:t>
       </w:r>
-      <w:proofErr w:type="spellStart"/>
       <w:r>
         <w:rPr>
           <w:i/>
@@ -4661,7 +4454,6 @@
         </w:rPr>
         <w:t>line_distance</w:t>
       </w:r>
-      <w:proofErr w:type="spellEnd"/>
       <w:r>
         <w:t xml:space="preserve"> calculates the closest distance between the two rays.</w:t>
       </w:r>
@@ -4779,11 +4571,523 @@
       <w:pPr>
         <w:pStyle w:val="Text1"/>
       </w:pPr>
-      <w:proofErr w:type="spellStart"/>
-      <w:r>
-        <w:t>Fsdf</w:t>
-      </w:r>
-      <w:proofErr w:type="spellEnd"/>
+      <w:r>
+        <w:t xml:space="preserve">The function </w:t>
+      </w:r>
+      <w:r>
+        <w:rPr>
+          <w:i/>
+          <w:iCs/>
+        </w:rPr>
+        <w:t>gwo</w:t>
+      </w:r>
+      <w:r>
+        <w:t xml:space="preserve"> is responsible for running the Grey Wolf Optimizer algorithm. It first updates the </w:t>
+      </w:r>
+      <w:r>
+        <w:rPr>
+          <w:i/>
+          <w:iCs/>
+        </w:rPr>
+        <w:t>a, A1, C1, A2, C2, A3, C3</w:t>
+      </w:r>
+      <w:r>
+        <w:t xml:space="preserve"> coefficients.</w:t>
+      </w:r>
+    </w:p>
+    <w:p>
+      <w:pPr>
+        <w:pStyle w:val="Text"/>
+      </w:pPr>
+      <w:r>
+        <w:drawing>
+          <wp:inline distT="0" distB="0" distL="0" distR="0" wp14:anchorId="781AD36F" wp14:editId="051E899F">
+            <wp:extent cx="5943600" cy="1925955"/>
+            <wp:effectExtent l="0" t="0" r="0" b="0"/>
+            <wp:docPr id="763785957" name="Picture 1"/>
+            <wp:cNvGraphicFramePr>
+              <a:graphicFrameLocks xmlns:a="http://schemas.openxmlformats.org/drawingml/2006/main" noChangeAspect="1"/>
+            </wp:cNvGraphicFramePr>
+            <a:graphic xmlns:a="http://schemas.openxmlformats.org/drawingml/2006/main">
+              <a:graphicData uri="http://schemas.openxmlformats.org/drawingml/2006/picture">
+                <pic:pic xmlns:pic="http://schemas.openxmlformats.org/drawingml/2006/picture">
+                  <pic:nvPicPr>
+                    <pic:cNvPr id="763785957" name=""/>
+                    <pic:cNvPicPr/>
+                  </pic:nvPicPr>
+                  <pic:blipFill>
+                    <a:blip r:embed="rId21"/>
+                    <a:stretch>
+                      <a:fillRect/>
+                    </a:stretch>
+                  </pic:blipFill>
+                  <pic:spPr>
+                    <a:xfrm>
+                      <a:off x="0" y="0"/>
+                      <a:ext cx="5943600" cy="1925955"/>
+                    </a:xfrm>
+                    <a:prstGeom prst="rect">
+                      <a:avLst/>
+                    </a:prstGeom>
+                  </pic:spPr>
+                </pic:pic>
+              </a:graphicData>
+            </a:graphic>
+          </wp:inline>
+        </w:drawing>
+      </w:r>
+    </w:p>
+    <w:p>
+      <w:pPr>
+        <w:pStyle w:val="Text1"/>
+      </w:pPr>
+      <w:r>
+        <w:t>Then, it calculates the fitness of all the wolves and choose the best 3 as the alpha, beta, and delta wolves.</w:t>
+      </w:r>
+    </w:p>
+    <w:p>
+      <w:pPr>
+        <w:pStyle w:val="Text"/>
+      </w:pPr>
+      <w:r>
+        <w:drawing>
+          <wp:inline distT="0" distB="0" distL="0" distR="0" wp14:anchorId="3F7BD873" wp14:editId="76151B68">
+            <wp:extent cx="5943600" cy="1144270"/>
+            <wp:effectExtent l="0" t="0" r="0" b="0"/>
+            <wp:docPr id="2145450327" name="Picture 1"/>
+            <wp:cNvGraphicFramePr>
+              <a:graphicFrameLocks xmlns:a="http://schemas.openxmlformats.org/drawingml/2006/main" noChangeAspect="1"/>
+            </wp:cNvGraphicFramePr>
+            <a:graphic xmlns:a="http://schemas.openxmlformats.org/drawingml/2006/main">
+              <a:graphicData uri="http://schemas.openxmlformats.org/drawingml/2006/picture">
+                <pic:pic xmlns:pic="http://schemas.openxmlformats.org/drawingml/2006/picture">
+                  <pic:nvPicPr>
+                    <pic:cNvPr id="2145450327" name=""/>
+                    <pic:cNvPicPr/>
+                  </pic:nvPicPr>
+                  <pic:blipFill>
+                    <a:blip r:embed="rId22"/>
+                    <a:stretch>
+                      <a:fillRect/>
+                    </a:stretch>
+                  </pic:blipFill>
+                  <pic:spPr>
+                    <a:xfrm>
+                      <a:off x="0" y="0"/>
+                      <a:ext cx="5943600" cy="1144270"/>
+                    </a:xfrm>
+                    <a:prstGeom prst="rect">
+                      <a:avLst/>
+                    </a:prstGeom>
+                  </pic:spPr>
+                </pic:pic>
+              </a:graphicData>
+            </a:graphic>
+          </wp:inline>
+        </w:drawing>
+      </w:r>
+    </w:p>
+    <w:p>
+      <w:pPr>
+        <w:pStyle w:val="Text1"/>
+      </w:pPr>
+      <w:r>
+        <w:t xml:space="preserve">Now, it runs the iterations. In each iteration, it first updates the positions of the wolve according to the alpha, beta, and delta positions. Then, it decreases the </w:t>
+      </w:r>
+      <w:r>
+        <w:rPr>
+          <w:i/>
+          <w:iCs/>
+        </w:rPr>
+        <w:t>a</w:t>
+      </w:r>
+      <w:r>
+        <w:t xml:space="preserve"> coefficient linearly and updates the </w:t>
+      </w:r>
+      <w:r>
+        <w:rPr>
+          <w:i/>
+          <w:iCs/>
+        </w:rPr>
+        <w:t>A</w:t>
+      </w:r>
+      <w:r>
+        <w:t xml:space="preserve"> and </w:t>
+      </w:r>
+      <w:r>
+        <w:rPr>
+          <w:i/>
+          <w:iCs/>
+        </w:rPr>
+        <w:t>C</w:t>
+      </w:r>
+      <w:r>
+        <w:t xml:space="preserve"> coefficient according to the new value of </w:t>
+      </w:r>
+      <w:r>
+        <w:rPr>
+          <w:i/>
+          <w:iCs/>
+        </w:rPr>
+        <w:t>a</w:t>
+      </w:r>
+      <w:r>
+        <w:t>. Finally, it calculates the fitness of the wolves and chooses the best 3 ones again. It repeats these until maximum iteration.</w:t>
+      </w:r>
+    </w:p>
+    <w:p>
+      <w:pPr>
+        <w:pStyle w:val="Text"/>
+      </w:pPr>
+      <w:r>
+        <w:lastRenderedPageBreak/>
+        <w:drawing>
+          <wp:inline distT="0" distB="0" distL="0" distR="0" wp14:anchorId="655B93F4" wp14:editId="33A49D54">
+            <wp:extent cx="5943600" cy="1555750"/>
+            <wp:effectExtent l="0" t="0" r="0" b="6350"/>
+            <wp:docPr id="934013838" name="Picture 1"/>
+            <wp:cNvGraphicFramePr>
+              <a:graphicFrameLocks xmlns:a="http://schemas.openxmlformats.org/drawingml/2006/main" noChangeAspect="1"/>
+            </wp:cNvGraphicFramePr>
+            <a:graphic xmlns:a="http://schemas.openxmlformats.org/drawingml/2006/main">
+              <a:graphicData uri="http://schemas.openxmlformats.org/drawingml/2006/picture">
+                <pic:pic xmlns:pic="http://schemas.openxmlformats.org/drawingml/2006/picture">
+                  <pic:nvPicPr>
+                    <pic:cNvPr id="934013838" name=""/>
+                    <pic:cNvPicPr/>
+                  </pic:nvPicPr>
+                  <pic:blipFill>
+                    <a:blip r:embed="rId23"/>
+                    <a:stretch>
+                      <a:fillRect/>
+                    </a:stretch>
+                  </pic:blipFill>
+                  <pic:spPr>
+                    <a:xfrm>
+                      <a:off x="0" y="0"/>
+                      <a:ext cx="5943600" cy="1555750"/>
+                    </a:xfrm>
+                    <a:prstGeom prst="rect">
+                      <a:avLst/>
+                    </a:prstGeom>
+                  </pic:spPr>
+                </pic:pic>
+              </a:graphicData>
+            </a:graphic>
+          </wp:inline>
+        </w:drawing>
+      </w:r>
+    </w:p>
+    <w:p>
+      <w:pPr>
+        <w:pStyle w:val="Text1"/>
+      </w:pPr>
+      <w:r>
+        <w:t>It then returns the alpha as the best solution.</w:t>
+      </w:r>
+    </w:p>
+    <w:p>
+      <w:pPr>
+        <w:pStyle w:val="Text"/>
+      </w:pPr>
+      <w:r>
+        <w:drawing>
+          <wp:inline distT="0" distB="0" distL="0" distR="0" wp14:anchorId="723544E9" wp14:editId="4EFFD14E">
+            <wp:extent cx="5943600" cy="237490"/>
+            <wp:effectExtent l="0" t="0" r="0" b="0"/>
+            <wp:docPr id="226910813" name="Picture 1"/>
+            <wp:cNvGraphicFramePr>
+              <a:graphicFrameLocks xmlns:a="http://schemas.openxmlformats.org/drawingml/2006/main" noChangeAspect="1"/>
+            </wp:cNvGraphicFramePr>
+            <a:graphic xmlns:a="http://schemas.openxmlformats.org/drawingml/2006/main">
+              <a:graphicData uri="http://schemas.openxmlformats.org/drawingml/2006/picture">
+                <pic:pic xmlns:pic="http://schemas.openxmlformats.org/drawingml/2006/picture">
+                  <pic:nvPicPr>
+                    <pic:cNvPr id="226910813" name=""/>
+                    <pic:cNvPicPr/>
+                  </pic:nvPicPr>
+                  <pic:blipFill>
+                    <a:blip r:embed="rId24"/>
+                    <a:stretch>
+                      <a:fillRect/>
+                    </a:stretch>
+                  </pic:blipFill>
+                  <pic:spPr>
+                    <a:xfrm>
+                      <a:off x="0" y="0"/>
+                      <a:ext cx="5943600" cy="237490"/>
+                    </a:xfrm>
+                    <a:prstGeom prst="rect">
+                      <a:avLst/>
+                    </a:prstGeom>
+                  </pic:spPr>
+                </pic:pic>
+              </a:graphicData>
+            </a:graphic>
+          </wp:inline>
+        </w:drawing>
+      </w:r>
+    </w:p>
+    <w:p>
+      <w:pPr>
+        <w:pStyle w:val="Text1"/>
+      </w:pPr>
+      <w:r>
+        <w:t xml:space="preserve">This method is responsible to update the </w:t>
+      </w:r>
+      <w:r>
+        <w:rPr>
+          <w:i/>
+          <w:iCs/>
+        </w:rPr>
+        <w:t>A</w:t>
+      </w:r>
+      <w:r>
+        <w:t xml:space="preserve"> and </w:t>
+      </w:r>
+      <w:r>
+        <w:rPr>
+          <w:i/>
+          <w:iCs/>
+        </w:rPr>
+        <w:t>C</w:t>
+      </w:r>
+      <w:r>
+        <w:t xml:space="preserve"> coefficients according to the </w:t>
+      </w:r>
+      <w:r>
+        <w:rPr>
+          <w:i/>
+          <w:iCs/>
+        </w:rPr>
+        <w:t>a</w:t>
+      </w:r>
+      <w:r>
+        <w:t xml:space="preserve"> and random </w:t>
+      </w:r>
+      <w:r>
+        <w:rPr>
+          <w:i/>
+          <w:iCs/>
+        </w:rPr>
+        <w:t>r1</w:t>
+      </w:r>
+      <w:r>
+        <w:t xml:space="preserve"> and </w:t>
+      </w:r>
+      <w:r>
+        <w:rPr>
+          <w:i/>
+          <w:iCs/>
+        </w:rPr>
+        <w:t>r2</w:t>
+      </w:r>
+      <w:r>
+        <w:t xml:space="preserve"> coefficients.</w:t>
+      </w:r>
+    </w:p>
+    <w:p>
+      <w:pPr>
+        <w:pStyle w:val="Text"/>
+      </w:pPr>
+      <w:r>
+        <w:drawing>
+          <wp:inline distT="0" distB="0" distL="0" distR="0" wp14:anchorId="60D20325" wp14:editId="22A60B1C">
+            <wp:extent cx="5943600" cy="1167765"/>
+            <wp:effectExtent l="0" t="0" r="0" b="0"/>
+            <wp:docPr id="385851321" name="Picture 1"/>
+            <wp:cNvGraphicFramePr>
+              <a:graphicFrameLocks xmlns:a="http://schemas.openxmlformats.org/drawingml/2006/main" noChangeAspect="1"/>
+            </wp:cNvGraphicFramePr>
+            <a:graphic xmlns:a="http://schemas.openxmlformats.org/drawingml/2006/main">
+              <a:graphicData uri="http://schemas.openxmlformats.org/drawingml/2006/picture">
+                <pic:pic xmlns:pic="http://schemas.openxmlformats.org/drawingml/2006/picture">
+                  <pic:nvPicPr>
+                    <pic:cNvPr id="385851321" name=""/>
+                    <pic:cNvPicPr/>
+                  </pic:nvPicPr>
+                  <pic:blipFill>
+                    <a:blip r:embed="rId25"/>
+                    <a:stretch>
+                      <a:fillRect/>
+                    </a:stretch>
+                  </pic:blipFill>
+                  <pic:spPr>
+                    <a:xfrm>
+                      <a:off x="0" y="0"/>
+                      <a:ext cx="5943600" cy="1167765"/>
+                    </a:xfrm>
+                    <a:prstGeom prst="rect">
+                      <a:avLst/>
+                    </a:prstGeom>
+                  </pic:spPr>
+                </pic:pic>
+              </a:graphicData>
+            </a:graphic>
+          </wp:inline>
+        </w:drawing>
+      </w:r>
+    </w:p>
+    <w:p>
+      <w:pPr>
+        <w:pStyle w:val="Text1"/>
+      </w:pPr>
+      <w:r>
+        <w:t>This method calculates the fitness of the wolves according to the fitness function provided and then chooses the best 3 as the alpha, beta, and delta wolves.</w:t>
+      </w:r>
+    </w:p>
+    <w:p>
+      <w:pPr>
+        <w:pStyle w:val="Text"/>
+      </w:pPr>
+      <w:r>
+        <w:drawing>
+          <wp:inline distT="0" distB="0" distL="0" distR="0" wp14:anchorId="2CA314FE" wp14:editId="7E9029C2">
+            <wp:extent cx="5943600" cy="2825750"/>
+            <wp:effectExtent l="0" t="0" r="0" b="0"/>
+            <wp:docPr id="905148678" name="Picture 1"/>
+            <wp:cNvGraphicFramePr>
+              <a:graphicFrameLocks xmlns:a="http://schemas.openxmlformats.org/drawingml/2006/main" noChangeAspect="1"/>
+            </wp:cNvGraphicFramePr>
+            <a:graphic xmlns:a="http://schemas.openxmlformats.org/drawingml/2006/main">
+              <a:graphicData uri="http://schemas.openxmlformats.org/drawingml/2006/picture">
+                <pic:pic xmlns:pic="http://schemas.openxmlformats.org/drawingml/2006/picture">
+                  <pic:nvPicPr>
+                    <pic:cNvPr id="905148678" name=""/>
+                    <pic:cNvPicPr/>
+                  </pic:nvPicPr>
+                  <pic:blipFill>
+                    <a:blip r:embed="rId26"/>
+                    <a:stretch>
+                      <a:fillRect/>
+                    </a:stretch>
+                  </pic:blipFill>
+                  <pic:spPr>
+                    <a:xfrm>
+                      <a:off x="0" y="0"/>
+                      <a:ext cx="5943600" cy="2825750"/>
+                    </a:xfrm>
+                    <a:prstGeom prst="rect">
+                      <a:avLst/>
+                    </a:prstGeom>
+                  </pic:spPr>
+                </pic:pic>
+              </a:graphicData>
+            </a:graphic>
+          </wp:inline>
+        </w:drawing>
+      </w:r>
+    </w:p>
+    <w:p>
+      <w:pPr>
+        <w:pStyle w:val="Text1"/>
+      </w:pPr>
+      <w:r>
+        <w:t xml:space="preserve">This method linearly interpolates the input value. We used it for decreasing </w:t>
+      </w:r>
+      <w:r>
+        <w:rPr>
+          <w:i/>
+          <w:iCs/>
+        </w:rPr>
+        <w:t>a</w:t>
+      </w:r>
+      <w:r>
+        <w:t xml:space="preserve"> coefficient.</w:t>
+      </w:r>
+    </w:p>
+    <w:p>
+      <w:pPr>
+        <w:pStyle w:val="Text"/>
+      </w:pPr>
+      <w:r>
+        <w:drawing>
+          <wp:inline distT="0" distB="0" distL="0" distR="0" wp14:anchorId="53A2CFBF" wp14:editId="06A3BF77">
+            <wp:extent cx="5943600" cy="586740"/>
+            <wp:effectExtent l="0" t="0" r="0" b="3810"/>
+            <wp:docPr id="1331575445" name="Picture 1"/>
+            <wp:cNvGraphicFramePr>
+              <a:graphicFrameLocks xmlns:a="http://schemas.openxmlformats.org/drawingml/2006/main" noChangeAspect="1"/>
+            </wp:cNvGraphicFramePr>
+            <a:graphic xmlns:a="http://schemas.openxmlformats.org/drawingml/2006/main">
+              <a:graphicData uri="http://schemas.openxmlformats.org/drawingml/2006/picture">
+                <pic:pic xmlns:pic="http://schemas.openxmlformats.org/drawingml/2006/picture">
+                  <pic:nvPicPr>
+                    <pic:cNvPr id="1331575445" name=""/>
+                    <pic:cNvPicPr/>
+                  </pic:nvPicPr>
+                  <pic:blipFill>
+                    <a:blip r:embed="rId27"/>
+                    <a:stretch>
+                      <a:fillRect/>
+                    </a:stretch>
+                  </pic:blipFill>
+                  <pic:spPr>
+                    <a:xfrm>
+                      <a:off x="0" y="0"/>
+                      <a:ext cx="5943600" cy="586740"/>
+                    </a:xfrm>
+                    <a:prstGeom prst="rect">
+                      <a:avLst/>
+                    </a:prstGeom>
+                  </pic:spPr>
+                </pic:pic>
+              </a:graphicData>
+            </a:graphic>
+          </wp:inline>
+        </w:drawing>
+      </w:r>
+    </w:p>
+    <w:p>
+      <w:pPr>
+        <w:pStyle w:val="Text1"/>
+      </w:pPr>
+      <w:r>
+        <w:t>This method is responsible for updating the positions of the wolves according to the alpha, beta, and delta wolves.</w:t>
+      </w:r>
+    </w:p>
+    <w:p>
+      <w:pPr>
+        <w:pStyle w:val="Text"/>
+      </w:pPr>
+      <w:r>
+        <w:lastRenderedPageBreak/>
+        <w:drawing>
+          <wp:inline distT="0" distB="0" distL="0" distR="0" wp14:anchorId="7CC4ABAF" wp14:editId="129EA495">
+            <wp:extent cx="5943600" cy="2101850"/>
+            <wp:effectExtent l="0" t="0" r="0" b="0"/>
+            <wp:docPr id="11966374" name="Picture 1" descr="A computer screen shot of a code&#10;&#10;Description automatically generated"/>
+            <wp:cNvGraphicFramePr>
+              <a:graphicFrameLocks xmlns:a="http://schemas.openxmlformats.org/drawingml/2006/main" noChangeAspect="1"/>
+            </wp:cNvGraphicFramePr>
+            <a:graphic xmlns:a="http://schemas.openxmlformats.org/drawingml/2006/main">
+              <a:graphicData uri="http://schemas.openxmlformats.org/drawingml/2006/picture">
+                <pic:pic xmlns:pic="http://schemas.openxmlformats.org/drawingml/2006/picture">
+                  <pic:nvPicPr>
+                    <pic:cNvPr id="11966374" name="Picture 1" descr="A computer screen shot of a code&#10;&#10;Description automatically generated"/>
+                    <pic:cNvPicPr/>
+                  </pic:nvPicPr>
+                  <pic:blipFill>
+                    <a:blip r:embed="rId28"/>
+                    <a:stretch>
+                      <a:fillRect/>
+                    </a:stretch>
+                  </pic:blipFill>
+                  <pic:spPr>
+                    <a:xfrm>
+                      <a:off x="0" y="0"/>
+                      <a:ext cx="5943600" cy="2101850"/>
+                    </a:xfrm>
+                    <a:prstGeom prst="rect">
+                      <a:avLst/>
+                    </a:prstGeom>
+                  </pic:spPr>
+                </pic:pic>
+              </a:graphicData>
+            </a:graphic>
+          </wp:inline>
+        </w:drawing>
+      </w:r>
     </w:p>
     <w:p>
       <w:pPr>
@@ -4838,7 +5142,7 @@
                     <pic:cNvPicPr/>
                   </pic:nvPicPr>
                   <pic:blipFill>
-                    <a:blip r:embed="rId21"/>
+                    <a:blip r:embed="rId29"/>
                     <a:stretch>
                       <a:fillRect/>
                     </a:stretch>
@@ -4875,7 +5179,6 @@
       <w:r>
         <w:t xml:space="preserve">We define the </w:t>
       </w:r>
-      <w:proofErr w:type="spellStart"/>
       <w:r>
         <w:rPr>
           <w:i/>
@@ -4883,17 +5186,8 @@
         </w:rPr>
         <w:t>test_cam_pose_estimation</w:t>
       </w:r>
-      <w:proofErr w:type="spellEnd"/>
-      <w:r>
-        <w:t xml:space="preserve"> function to estimate the relative pose for different </w:t>
-      </w:r>
-      <w:proofErr w:type="gramStart"/>
-      <w:r>
-        <w:t>amount</w:t>
-      </w:r>
-      <w:proofErr w:type="gramEnd"/>
-      <w:r>
-        <w:t xml:space="preserve"> of iterations and compare them with the actual relative pose. It then plots them to be able to compare the effect of the iteration count on the algorithm.</w:t>
+      <w:r>
+        <w:t xml:space="preserve"> function to estimate the relative pose for different amount of iterations and compare them with the actual relative pose. It then plots them to be able to compare the effect of the iteration count on the algorithm.</w:t>
       </w:r>
       <w:r>
         <w:t xml:space="preserve"> For each iteration count, we might repeat it certain times and get the average error as the reported error.</w:t>
@@ -4904,7 +5198,6 @@
         <w:pStyle w:val="Text"/>
       </w:pPr>
       <w:r>
-        <w:lastRenderedPageBreak/>
         <w:drawing>
           <wp:inline distT="0" distB="0" distL="0" distR="0" wp14:anchorId="58BA60A5" wp14:editId="7E876B5A">
             <wp:extent cx="5943600" cy="3575050"/>
@@ -4921,7 +5214,7 @@
                     <pic:cNvPicPr/>
                   </pic:nvPicPr>
                   <pic:blipFill>
-                    <a:blip r:embed="rId22"/>
+                    <a:blip r:embed="rId30"/>
                     <a:stretch>
                       <a:fillRect/>
                     </a:stretch>
@@ -4947,9 +5240,9 @@
         <w:pStyle w:val="Text1"/>
       </w:pPr>
       <w:r>
+        <w:lastRenderedPageBreak/>
         <w:t xml:space="preserve">The </w:t>
       </w:r>
-      <w:proofErr w:type="spellStart"/>
       <w:r>
         <w:rPr>
           <w:i/>
@@ -4957,7 +5250,6 @@
         </w:rPr>
         <w:t>error_pose_estimate</w:t>
       </w:r>
-      <w:proofErr w:type="spellEnd"/>
       <w:r>
         <w:t xml:space="preserve"> calculates the error between the estimated pose and the actual pose.</w:t>
       </w:r>
@@ -4983,7 +5275,7 @@
                     <pic:cNvPicPr/>
                   </pic:nvPicPr>
                   <pic:blipFill>
-                    <a:blip r:embed="rId23"/>
+                    <a:blip r:embed="rId31"/>
                     <a:stretch>
                       <a:fillRect/>
                     </a:stretch>
@@ -5011,7 +5303,6 @@
       <w:r>
         <w:t xml:space="preserve">The </w:t>
       </w:r>
-      <w:proofErr w:type="spellStart"/>
       <w:r>
         <w:rPr>
           <w:i/>
@@ -5019,17 +5310,8 @@
         </w:rPr>
         <w:t>plot_errors</w:t>
       </w:r>
-      <w:proofErr w:type="spellEnd"/>
-      <w:r>
-        <w:t xml:space="preserve"> function </w:t>
-      </w:r>
-      <w:proofErr w:type="gramStart"/>
-      <w:r>
-        <w:t>plot</w:t>
-      </w:r>
-      <w:proofErr w:type="gramEnd"/>
-      <w:r>
-        <w:t xml:space="preserve"> the found errors to display them.</w:t>
+      <w:r>
+        <w:t xml:space="preserve"> function plot the found errors to display them.</w:t>
       </w:r>
     </w:p>
     <w:p>
@@ -5053,7 +5335,7 @@
                     <pic:cNvPicPr/>
                   </pic:nvPicPr>
                   <pic:blipFill>
-                    <a:blip r:embed="rId24"/>
+                    <a:blip r:embed="rId32"/>
                     <a:stretch>
                       <a:fillRect/>
                     </a:stretch>
@@ -5077,12 +5359,62 @@
     <w:p>
       <w:pPr>
         <w:pStyle w:val="Text1"/>
+      </w:pPr>
+      <w:r>
+        <w:t>Note that we use different plots for rotation and translation errors to analyze them separately.</w:t>
+      </w:r>
+    </w:p>
+    <w:p>
+      <w:pPr>
+        <w:pStyle w:val="Text"/>
+      </w:pPr>
+      <w:r>
+        <w:t>We load the 2 images and their corresponding poses to test the algorithm.</w:t>
+      </w:r>
+    </w:p>
+    <w:p>
+      <w:pPr>
+        <w:pStyle w:val="Text"/>
         <w:rPr>
           <w:rtl/>
         </w:rPr>
       </w:pPr>
       <w:r>
-        <w:t>Note that we use different plots for rotation and translation errors to analyze them separately.</w:t>
+        <w:drawing>
+          <wp:inline distT="0" distB="0" distL="0" distR="0" wp14:anchorId="23142D92" wp14:editId="50F06617">
+            <wp:extent cx="5943600" cy="1840230"/>
+            <wp:effectExtent l="0" t="0" r="0" b="7620"/>
+            <wp:docPr id="274748615" name="Picture 1"/>
+            <wp:cNvGraphicFramePr>
+              <a:graphicFrameLocks xmlns:a="http://schemas.openxmlformats.org/drawingml/2006/main" noChangeAspect="1"/>
+            </wp:cNvGraphicFramePr>
+            <a:graphic xmlns:a="http://schemas.openxmlformats.org/drawingml/2006/main">
+              <a:graphicData uri="http://schemas.openxmlformats.org/drawingml/2006/picture">
+                <pic:pic xmlns:pic="http://schemas.openxmlformats.org/drawingml/2006/picture">
+                  <pic:nvPicPr>
+                    <pic:cNvPr id="274748615" name=""/>
+                    <pic:cNvPicPr/>
+                  </pic:nvPicPr>
+                  <pic:blipFill>
+                    <a:blip r:embed="rId33"/>
+                    <a:stretch>
+                      <a:fillRect/>
+                    </a:stretch>
+                  </pic:blipFill>
+                  <pic:spPr>
+                    <a:xfrm>
+                      <a:off x="0" y="0"/>
+                      <a:ext cx="5943600" cy="1840230"/>
+                    </a:xfrm>
+                    <a:prstGeom prst="rect">
+                      <a:avLst/>
+                    </a:prstGeom>
+                  </pic:spPr>
+                </pic:pic>
+              </a:graphicData>
+            </a:graphic>
+          </wp:inline>
+        </w:drawing>
       </w:r>
     </w:p>
     <w:p>
@@ -5090,7 +5422,6 @@
         <w:pStyle w:val="Heading1"/>
       </w:pPr>
       <w:r>
-        <w:lastRenderedPageBreak/>
         <w:t>Dataset</w:t>
       </w:r>
     </w:p>
@@ -5173,6 +5504,7 @@
       </w:pPr>
       <w:bookmarkStart w:id="25" w:name="_Toc171703092"/>
       <w:r>
+        <w:lastRenderedPageBreak/>
         <w:t>References</w:t>
       </w:r>
       <w:bookmarkEnd w:id="25"/>

</xml_diff>

<commit_message>
feat Add reference of the five point algorithm
</commit_message>
<xml_diff>
--- a/Report.docx
+++ b/Report.docx
@@ -84,7 +84,15 @@
         <w:pStyle w:val="Abstract"/>
       </w:pPr>
       <w:r>
-        <w:t xml:space="preserve">In this report, we’re going to improve the camera pose estimation from two images taken by two uncalibrated cameras by the Grey Wolf Optimizer algorithm. First we estimate random camera poses by the five point algorithm as the initial population and then we try to find the optimum solution with the Grey Wolf Optimizer. This is an effort to implement the required algorithm and fitness calculations according to the </w:t>
+        <w:t xml:space="preserve">In this report, we’re going to improve the camera pose estimation from two images taken by two uncalibrated cameras by the Grey Wolf Optimizer algorithm. </w:t>
+      </w:r>
+      <w:proofErr w:type="gramStart"/>
+      <w:r>
+        <w:t>First</w:t>
+      </w:r>
+      <w:proofErr w:type="gramEnd"/>
+      <w:r>
+        <w:t xml:space="preserve"> we estimate random camera poses by the five point algorithm as the initial population and then we try to find the optimum solution with the Grey Wolf Optimizer. This is an effort to implement the required algorithm and fitness calculations according to the </w:t>
       </w:r>
       <w:r>
         <w:fldChar w:fldCharType="begin"/>
@@ -2025,7 +2033,15 @@
         <w:pStyle w:val="Text1"/>
       </w:pPr>
       <w:r>
-        <w:t>First, we introduce the articles used for this work and then we explain the implementations for the algorithms. Finally, we test and compare the results. The problems is follows: We have 2 images captured by the same or different cameras at different positions and rotations (poses). We want to estimate the relative orientation between these two poses from the 2 captured images. In this problem, we know the intrinsic parameters of the cameras, but we don’t have any knowledge about the scene. The general flow is like this:</w:t>
+        <w:t xml:space="preserve">First, we introduce the articles used for this work and then we explain the implementations for the algorithms. Finally, we test and compare the results. The problems </w:t>
+      </w:r>
+      <w:proofErr w:type="gramStart"/>
+      <w:r>
+        <w:t>is</w:t>
+      </w:r>
+      <w:proofErr w:type="gramEnd"/>
+      <w:r>
+        <w:t xml:space="preserve"> follows: We have 2 images captured by the same or different cameras at different positions and rotations (poses). We want to estimate the relative orientation between these two poses from the 2 captured images. In this problem, we know the intrinsic parameters of the cameras, but we don’t have any knowledge about the scene. The general flow is like this:</w:t>
       </w:r>
     </w:p>
     <w:p>
@@ -2075,7 +2091,15 @@
         <w:pStyle w:val="Text1"/>
       </w:pPr>
       <w:r>
-        <w:t xml:space="preserve">Camera pose estimation has been a common problem in the field of computer vision. There have been introduced many methods to solve it. They all propose valid solutions and estimate good poses for the cameras, but they may or may not be good enough. The proposed method in that article aims to improve those solutions by evolutionary algorithms (EA) or swarm algorithms (SA) to find the optimum solution in the search space. </w:t>
+        <w:t xml:space="preserve">Camera </w:t>
+      </w:r>
+      <w:proofErr w:type="gramStart"/>
+      <w:r>
+        <w:t>pose</w:t>
+      </w:r>
+      <w:proofErr w:type="gramEnd"/>
+      <w:r>
+        <w:t xml:space="preserve"> estimation has been a common problem in the field of computer vision. There have been introduced many methods to solve it. They all propose valid solutions and estimate good poses for the cameras, but they may or may not be good enough. The proposed method in that article aims to improve those solutions by evolutionary algorithms (EA) or swarm algorithms (SA) to find the optimum solution in the search space. </w:t>
       </w:r>
     </w:p>
     <w:p>
@@ -2533,7 +2557,11 @@
         <w:pStyle w:val="Text1"/>
       </w:pPr>
       <w:r>
-        <w:t>The wolves try to close the prey. So, they need to decrease their distance from the prey over time. It controls this closing with A and C vectors. The X</w:t>
+        <w:t xml:space="preserve">The wolves try to close the prey. So, they need to decrease their distance from the prey over time. It controls this closing with A and C vectors. The </w:t>
+      </w:r>
+      <w:proofErr w:type="spellStart"/>
+      <w:r>
+        <w:t>X</w:t>
       </w:r>
       <w:r>
         <w:rPr>
@@ -2541,8 +2569,17 @@
         </w:rPr>
         <w:t>p</w:t>
       </w:r>
-      <w:r>
-        <w:t xml:space="preserve"> is the position of the prey and the X(t) is the position of the wolf. On each iteration, the wolf updates its position to get closer to the prey.</w:t>
+      <w:proofErr w:type="spellEnd"/>
+      <w:r>
+        <w:t xml:space="preserve"> is the position of the </w:t>
+      </w:r>
+      <w:proofErr w:type="gramStart"/>
+      <w:r>
+        <w:t>prey</w:t>
+      </w:r>
+      <w:proofErr w:type="gramEnd"/>
+      <w:r>
+        <w:t xml:space="preserve"> and the X(t) is the position of the wolf. On each iteration, the wolf updates its position to get closer to the prey.</w:t>
       </w:r>
     </w:p>
     <w:p>
@@ -2732,53 +2769,62 @@
       <w:r>
         <w:t xml:space="preserve">The </w:t>
       </w:r>
+      <w:proofErr w:type="spellStart"/>
       <w:r>
         <w:rPr>
           <w:i/>
           <w:iCs/>
         </w:rPr>
-        <w:t>a, r1</w:t>
-      </w:r>
-      <w:r>
-        <w:t xml:space="preserve">, and </w:t>
-      </w:r>
+        <w:t>a</w:t>
+      </w:r>
+      <w:proofErr w:type="spellEnd"/>
       <w:r>
         <w:rPr>
           <w:i/>
           <w:iCs/>
         </w:rPr>
-        <w:t>r2</w:t>
-      </w:r>
-      <w:r>
-        <w:t xml:space="preserve"> are coefficient vectors. The</w:t>
-      </w:r>
-      <w:r>
-        <w:t>se</w:t>
-      </w:r>
-      <w:r>
-        <w:t xml:space="preserve"> components decrease from 2 to 0 linearly to make the wolves close the prey over time and </w:t>
-      </w:r>
-      <w:r>
-        <w:t>bring</w:t>
-      </w:r>
-      <w:r>
-        <w:t xml:space="preserve"> convergence. The </w:t>
+        <w:t>, r1</w:t>
+      </w:r>
+      <w:r>
+        <w:t xml:space="preserve">, and </w:t>
       </w:r>
       <w:r>
         <w:rPr>
           <w:i/>
           <w:iCs/>
         </w:rPr>
-        <w:t>r1</w:t>
-      </w:r>
-      <w:r>
-        <w:t xml:space="preserve"> and </w:t>
+        <w:t>r2</w:t>
+      </w:r>
+      <w:r>
+        <w:t xml:space="preserve"> are coefficient vectors. The</w:t>
+      </w:r>
+      <w:r>
+        <w:t>se</w:t>
+      </w:r>
+      <w:r>
+        <w:t xml:space="preserve"> components decrease from 2 to 0 linearly to make the wolves close the prey over time and </w:t>
+      </w:r>
+      <w:r>
+        <w:t>bring</w:t>
+      </w:r>
+      <w:r>
+        <w:t xml:space="preserve"> convergence. The </w:t>
       </w:r>
       <w:r>
         <w:rPr>
           <w:i/>
           <w:iCs/>
         </w:rPr>
+        <w:t>r1</w:t>
+      </w:r>
+      <w:r>
+        <w:t xml:space="preserve"> and </w:t>
+      </w:r>
+      <w:r>
+        <w:rPr>
+          <w:i/>
+          <w:iCs/>
+        </w:rPr>
         <w:t>r2</w:t>
       </w:r>
       <w:r>
@@ -2814,7 +2860,15 @@
         <w:pStyle w:val="Text1"/>
       </w:pPr>
       <w:r>
-        <w:t>The wolves don’t know the position of the prey. We consider the first 3 best positions as the alpha, beta, and delta wolves. So, the omega wolves will update their position according to these leader wolves instead of the prey’s unknown position.</w:t>
+        <w:t xml:space="preserve">The wolves don’t know the position of the prey. We consider the first 3 best positions </w:t>
+      </w:r>
+      <w:proofErr w:type="gramStart"/>
+      <w:r>
+        <w:t>as</w:t>
+      </w:r>
+      <w:proofErr w:type="gramEnd"/>
+      <w:r>
+        <w:t xml:space="preserve"> the alpha, beta, and delta wolves. So, the omega wolves will update their position according to these leader wolves instead of the prey’s unknown position.</w:t>
       </w:r>
       <w:r>
         <w:t xml:space="preserve"> This makes the omega wolves follow the leaders and surround and close the prey. So, the formulas are changed like this:</w:t>
@@ -3379,7 +3433,27 @@
         <w:t>|A|</w:t>
       </w:r>
       <w:r>
-        <w:t xml:space="preserve"> is less than 1, is makes the wolf to close the prey. When it’s greater than 1, it makes the wolf to gets farther from the prey for searching and exploration. The </w:t>
+        <w:t xml:space="preserve"> is less than 1, </w:t>
+      </w:r>
+      <w:proofErr w:type="gramStart"/>
+      <w:r>
+        <w:t>is</w:t>
+      </w:r>
+      <w:proofErr w:type="gramEnd"/>
+      <w:r>
+        <w:t xml:space="preserve"> makes the wolf to close the prey. When it’s greater than 1, it makes the wolf </w:t>
+      </w:r>
+      <w:proofErr w:type="gramStart"/>
+      <w:r>
+        <w:t>to gets</w:t>
+      </w:r>
+      <w:proofErr w:type="gramEnd"/>
+      <w:r>
+        <w:t xml:space="preserve"> farther from the prey for searching and exploration. </w:t>
+      </w:r>
+      <w:proofErr w:type="gramStart"/>
+      <w:r>
+        <w:t xml:space="preserve">The </w:t>
       </w:r>
       <w:r>
         <w:rPr>
@@ -3388,6 +3462,7 @@
         </w:rPr>
         <w:t>a</w:t>
       </w:r>
+      <w:proofErr w:type="gramEnd"/>
       <w:r>
         <w:rPr>
           <w:i/>
@@ -3398,16 +3473,39 @@
       <w:r>
         <w:t xml:space="preserve">coefficient </w:t>
       </w:r>
+      <w:proofErr w:type="gramStart"/>
       <w:r>
         <w:lastRenderedPageBreak/>
-        <w:t xml:space="preserve">is decreasing from 2 to 0. So, the A is in the range </w:t>
+        <w:t>is decreasing</w:t>
+      </w:r>
+      <w:proofErr w:type="gramEnd"/>
+      <w:r>
+        <w:t xml:space="preserve"> from 2 to 0. So, the A is in the range </w:t>
       </w:r>
       <w:r>
         <w:rPr>
           <w:i/>
           <w:iCs/>
         </w:rPr>
-        <w:t>[-a,a]</w:t>
+        <w:t>[-</w:t>
+      </w:r>
+      <w:proofErr w:type="spellStart"/>
+      <w:proofErr w:type="gramStart"/>
+      <w:r>
+        <w:rPr>
+          <w:i/>
+          <w:iCs/>
+        </w:rPr>
+        <w:t>a,a</w:t>
+      </w:r>
+      <w:proofErr w:type="spellEnd"/>
+      <w:proofErr w:type="gramEnd"/>
+      <w:r>
+        <w:rPr>
+          <w:i/>
+          <w:iCs/>
+        </w:rPr>
+        <w:t>]</w:t>
       </w:r>
       <w:r>
         <w:t xml:space="preserve">. This means the </w:t>
@@ -3488,7 +3586,23 @@
           <w:i/>
           <w:iCs/>
         </w:rPr>
-        <w:t xml:space="preserve">(i = 1, 2, ..., n) </w:t>
+        <w:t>(</w:t>
+      </w:r>
+      <w:proofErr w:type="spellStart"/>
+      <w:r>
+        <w:rPr>
+          <w:i/>
+          <w:iCs/>
+        </w:rPr>
+        <w:t>i</w:t>
+      </w:r>
+      <w:proofErr w:type="spellEnd"/>
+      <w:r>
+        <w:rPr>
+          <w:i/>
+          <w:iCs/>
+        </w:rPr>
+        <w:t xml:space="preserve"> = 1, 2, ..., n) </w:t>
       </w:r>
     </w:p>
     <w:p>
@@ -3556,7 +3670,23 @@
           <w:i/>
           <w:iCs/>
         </w:rPr>
-        <w:t xml:space="preserve">=the second best search agent </w:t>
+        <w:t xml:space="preserve">=the </w:t>
+      </w:r>
+      <w:proofErr w:type="gramStart"/>
+      <w:r>
+        <w:rPr>
+          <w:i/>
+          <w:iCs/>
+        </w:rPr>
+        <w:t>second best</w:t>
+      </w:r>
+      <w:proofErr w:type="gramEnd"/>
+      <w:r>
+        <w:rPr>
+          <w:i/>
+          <w:iCs/>
+        </w:rPr>
+        <w:t xml:space="preserve"> search agent </w:t>
       </w:r>
     </w:p>
     <w:p>
@@ -3564,6 +3694,7 @@
         <w:pStyle w:val="Default"/>
         <w:ind w:left="720"/>
       </w:pPr>
+      <w:proofErr w:type="spellStart"/>
       <w:r>
         <w:rPr>
           <w:i/>
@@ -3580,6 +3711,7 @@
         </w:rPr>
         <w:t>δ</w:t>
       </w:r>
+      <w:proofErr w:type="spellEnd"/>
       <w:r>
         <w:rPr>
           <w:i/>
@@ -3778,7 +3910,15 @@
           <w:i/>
           <w:iCs/>
         </w:rPr>
-        <w:t>, and X</w:t>
+        <w:t xml:space="preserve">, and </w:t>
+      </w:r>
+      <w:proofErr w:type="spellStart"/>
+      <w:r>
+        <w:rPr>
+          <w:i/>
+          <w:iCs/>
+        </w:rPr>
+        <w:t>X</w:t>
       </w:r>
       <w:r>
         <w:rPr>
@@ -3787,7 +3927,17 @@
           <w:sz w:val="16"/>
           <w:szCs w:val="16"/>
         </w:rPr>
-        <w:t xml:space="preserve">δ </w:t>
+        <w:t>δ</w:t>
+      </w:r>
+      <w:proofErr w:type="spellEnd"/>
+      <w:r>
+        <w:rPr>
+          <w:i/>
+          <w:iCs/>
+          <w:sz w:val="16"/>
+          <w:szCs w:val="16"/>
+        </w:rPr>
+        <w:t xml:space="preserve"> </w:t>
       </w:r>
     </w:p>
     <w:p>
@@ -3847,7 +3997,23 @@
         <w:pStyle w:val="Text1"/>
       </w:pPr>
       <w:r>
-        <w:t>First, an initial population of the wolves is created. Then we initialize the coefficients a, A, and C. Then we calculate the fitness of all the wolves and chose the best 3 candidates as the alpha, beta, and delta. Then, we start the iterations by</w:t>
+        <w:t xml:space="preserve">First, an initial population of </w:t>
+      </w:r>
+      <w:proofErr w:type="gramStart"/>
+      <w:r>
+        <w:t>the wolves</w:t>
+      </w:r>
+      <w:proofErr w:type="gramEnd"/>
+      <w:r>
+        <w:t xml:space="preserve"> is created. Then we initialize the coefficients a, A, and C. Then we </w:t>
+      </w:r>
+      <w:proofErr w:type="gramStart"/>
+      <w:r>
+        <w:t>calculate</w:t>
+      </w:r>
+      <w:proofErr w:type="gramEnd"/>
+      <w:r>
+        <w:t xml:space="preserve"> the fitness of all the wolves and chose the best 3 candidates as the alpha, beta, and delta. Then, we start the iterations by</w:t>
       </w:r>
       <w:r>
         <w:t xml:space="preserve"> first updating the positions of the wolves according to the leader wolves. Then we repeat updating the coefficients, calculating the fitness and choosing the new leaders. We repeat it until some criteria or maximum number of iterations. Then, the alpha is chosen as the best answer.</w:t>
@@ -4116,14 +4282,32 @@
         <w:pStyle w:val="Text"/>
       </w:pPr>
       <w:r>
-        <w:t>We use the five point algorithm to estimate the essential matrix and</w:t>
-      </w:r>
-      <w:r>
-        <w:t xml:space="preserve"> extracting the rotations and translations from it according the known intrinsic parameters of the camera. For this purpose, we used the implementation by </w:t>
-      </w:r>
+        <w:t xml:space="preserve">We use the </w:t>
+      </w:r>
+      <w:proofErr w:type="gramStart"/>
+      <w:r>
+        <w:t>five point</w:t>
+      </w:r>
+      <w:proofErr w:type="gramEnd"/>
+      <w:r>
+        <w:t xml:space="preserve"> algorithm to estimate the essential matrix and</w:t>
+      </w:r>
+      <w:r>
+        <w:t xml:space="preserve"> </w:t>
+      </w:r>
+      <w:proofErr w:type="gramStart"/>
+      <w:r>
+        <w:t>extracting</w:t>
+      </w:r>
+      <w:proofErr w:type="gramEnd"/>
+      <w:r>
+        <w:t xml:space="preserve"> the rotations and translations from it according the known intrinsic parameters of the camera. For this purpose, we used the implementation by </w:t>
+      </w:r>
+      <w:proofErr w:type="spellStart"/>
       <w:r>
         <w:t>SergioRAgostinho</w:t>
       </w:r>
+      <w:proofErr w:type="spellEnd"/>
       <w:r>
         <w:t>.</w:t>
       </w:r>
@@ -4133,7 +4317,15 @@
         <w:pStyle w:val="Text"/>
       </w:pPr>
       <w:r>
-        <w:t>We need to find certain amount of candidate solutions as the initial population. To do so, we repeat the five-point algorithm until enough amount of solutions are estimated.</w:t>
+        <w:t xml:space="preserve">We need to find certain amount of candidate solutions as the initial population. To do so, we repeat the five-point algorithm until enough </w:t>
+      </w:r>
+      <w:proofErr w:type="gramStart"/>
+      <w:r>
+        <w:t>amount</w:t>
+      </w:r>
+      <w:proofErr w:type="gramEnd"/>
+      <w:r>
+        <w:t xml:space="preserve"> of solutions are estimated.</w:t>
       </w:r>
     </w:p>
     <w:p>
@@ -4254,6 +4446,7 @@
       <w:r>
         <w:t xml:space="preserve"> The </w:t>
       </w:r>
+      <w:proofErr w:type="spellStart"/>
       <w:r>
         <w:rPr>
           <w:i/>
@@ -4261,6 +4454,7 @@
         </w:rPr>
         <w:t>get_fitness</w:t>
       </w:r>
+      <w:proofErr w:type="spellEnd"/>
       <w:r>
         <w:t xml:space="preserve"> method, gets the input solution (transformation from first camera to the second camera) and sends it to the calculation method alongside the other data.</w:t>
       </w:r>
@@ -4314,6 +4508,7 @@
       <w:r>
         <w:t xml:space="preserve">The </w:t>
       </w:r>
+      <w:proofErr w:type="spellStart"/>
       <w:r>
         <w:rPr>
           <w:i/>
@@ -4321,11 +4516,20 @@
         </w:rPr>
         <w:t>calculate_fitness</w:t>
       </w:r>
+      <w:proofErr w:type="spellEnd"/>
       <w:r>
         <w:t xml:space="preserve"> method is responsible calculate a fitness for the current solution.</w:t>
       </w:r>
       <w:r>
-        <w:t xml:space="preserve"> It considers the first camera at the origin of the coordination directing toward the front (y) axis. It then applies the rotation and translation of the input solution on the first camera to get the orientation of the second camera. Here, we calculated the position, forward, right, and up vectors of the each camera to define its orientation and use them in next calculations.</w:t>
+        <w:t xml:space="preserve"> It considers the first camera at the origin of the coordination directing toward the front (y) axis. It then applies the rotation and translation of the input solution on the first camera to get the orientation of the second camera. Here, we calculated the position, forward, right, and up vectors of </w:t>
+      </w:r>
+      <w:proofErr w:type="gramStart"/>
+      <w:r>
+        <w:t>the each</w:t>
+      </w:r>
+      <w:proofErr w:type="gramEnd"/>
+      <w:r>
+        <w:t xml:space="preserve"> camera to define its orientation and use them in next calculations.</w:t>
       </w:r>
       <w:r>
         <w:t xml:space="preserve"> Then, for each match point in both </w:t>
@@ -4387,6 +4591,7 @@
       <w:r>
         <w:t xml:space="preserve">The method </w:t>
       </w:r>
+      <w:proofErr w:type="spellStart"/>
       <w:r>
         <w:rPr>
           <w:i/>
@@ -4394,6 +4599,7 @@
         </w:rPr>
         <w:t>camera_pixel_to_direction</w:t>
       </w:r>
+      <w:proofErr w:type="spellEnd"/>
       <w:r>
         <w:t xml:space="preserve"> calculates the ray according to the orientation of the camera and the chosen pixel point.</w:t>
       </w:r>
@@ -4447,6 +4653,7 @@
       <w:r>
         <w:t xml:space="preserve">The </w:t>
       </w:r>
+      <w:proofErr w:type="spellStart"/>
       <w:r>
         <w:rPr>
           <w:i/>
@@ -4454,6 +4661,7 @@
         </w:rPr>
         <w:t>line_distance</w:t>
       </w:r>
+      <w:proofErr w:type="spellEnd"/>
       <w:r>
         <w:t xml:space="preserve"> calculates the closest distance between the two rays.</w:t>
       </w:r>
@@ -4574,6 +4782,7 @@
       <w:r>
         <w:t xml:space="preserve">The function </w:t>
       </w:r>
+      <w:proofErr w:type="spellStart"/>
       <w:r>
         <w:rPr>
           <w:i/>
@@ -4581,6 +4790,7 @@
         </w:rPr>
         <w:t>gwo</w:t>
       </w:r>
+      <w:proofErr w:type="spellEnd"/>
       <w:r>
         <w:t xml:space="preserve"> is responsible for running the Grey Wolf Optimizer algorithm. It first updates the </w:t>
       </w:r>
@@ -4692,7 +4902,11 @@
         <w:pStyle w:val="Text1"/>
       </w:pPr>
       <w:r>
-        <w:t xml:space="preserve">Now, it runs the iterations. In each iteration, it first updates the positions of the wolve according to the alpha, beta, and delta positions. Then, it decreases the </w:t>
+        <w:t xml:space="preserve">Now, it runs the iterations. In each iteration, it first updates the positions of the wolve according to the alpha, beta, and delta positions. Then, it decreases </w:t>
+      </w:r>
+      <w:proofErr w:type="gramStart"/>
+      <w:r>
+        <w:t xml:space="preserve">the </w:t>
       </w:r>
       <w:r>
         <w:rPr>
@@ -4701,6 +4915,7 @@
         </w:rPr>
         <w:t>a</w:t>
       </w:r>
+      <w:proofErr w:type="gramEnd"/>
       <w:r>
         <w:t xml:space="preserve"> coefficient linearly and updates the </w:t>
       </w:r>
@@ -4855,6 +5070,7 @@
       <w:r>
         <w:t xml:space="preserve"> coefficients according to the </w:t>
       </w:r>
+      <w:proofErr w:type="gramStart"/>
       <w:r>
         <w:rPr>
           <w:i/>
@@ -4863,7 +5079,11 @@
         <w:t>a</w:t>
       </w:r>
       <w:r>
-        <w:t xml:space="preserve"> and random </w:t>
+        <w:t xml:space="preserve"> and</w:t>
+      </w:r>
+      <w:proofErr w:type="gramEnd"/>
+      <w:r>
+        <w:t xml:space="preserve"> random </w:t>
       </w:r>
       <w:r>
         <w:rPr>
@@ -5179,6 +5399,7 @@
       <w:r>
         <w:t xml:space="preserve">We define the </w:t>
       </w:r>
+      <w:proofErr w:type="spellStart"/>
       <w:r>
         <w:rPr>
           <w:i/>
@@ -5186,8 +5407,17 @@
         </w:rPr>
         <w:t>test_cam_pose_estimation</w:t>
       </w:r>
-      <w:r>
-        <w:t xml:space="preserve"> function to estimate the relative pose for different amount of iterations and compare them with the actual relative pose. It then plots them to be able to compare the effect of the iteration count on the algorithm.</w:t>
+      <w:proofErr w:type="spellEnd"/>
+      <w:r>
+        <w:t xml:space="preserve"> function to estimate the relative pose for different </w:t>
+      </w:r>
+      <w:proofErr w:type="gramStart"/>
+      <w:r>
+        <w:t>amount</w:t>
+      </w:r>
+      <w:proofErr w:type="gramEnd"/>
+      <w:r>
+        <w:t xml:space="preserve"> of iterations and compare them with the actual relative pose. It then plots them to be able to compare the effect of the iteration count on the algorithm.</w:t>
       </w:r>
       <w:r>
         <w:t xml:space="preserve"> For each iteration count, we might repeat it certain times and get the average error as the reported error.</w:t>
@@ -5243,6 +5473,7 @@
         <w:lastRenderedPageBreak/>
         <w:t xml:space="preserve">The </w:t>
       </w:r>
+      <w:proofErr w:type="spellStart"/>
       <w:r>
         <w:rPr>
           <w:i/>
@@ -5250,6 +5481,7 @@
         </w:rPr>
         <w:t>error_pose_estimate</w:t>
       </w:r>
+      <w:proofErr w:type="spellEnd"/>
       <w:r>
         <w:t xml:space="preserve"> calculates the error between the estimated pose and the actual pose.</w:t>
       </w:r>
@@ -5303,6 +5535,7 @@
       <w:r>
         <w:t xml:space="preserve">The </w:t>
       </w:r>
+      <w:proofErr w:type="spellStart"/>
       <w:r>
         <w:rPr>
           <w:i/>
@@ -5310,8 +5543,17 @@
         </w:rPr>
         <w:t>plot_errors</w:t>
       </w:r>
-      <w:r>
-        <w:t xml:space="preserve"> function plot the found errors to display them.</w:t>
+      <w:proofErr w:type="spellEnd"/>
+      <w:r>
+        <w:t xml:space="preserve"> function </w:t>
+      </w:r>
+      <w:proofErr w:type="gramStart"/>
+      <w:r>
+        <w:t>plot</w:t>
+      </w:r>
+      <w:proofErr w:type="gramEnd"/>
+      <w:r>
+        <w:t xml:space="preserve"> the found errors to display them.</w:t>
       </w:r>
     </w:p>
     <w:p>
@@ -5599,6 +5841,20 @@
           <w:noProof/>
         </w:rPr>
         <w:t>7 scenes data set. (n.d.). Retrieved from https://www.microsoft.com/en-us/research/project/rgb-d-dataset-7-scenes/</w:t>
+      </w:r>
+    </w:p>
+    <w:p>
+      <w:pPr>
+        <w:pStyle w:val="ENREF"/>
+        <w:rPr>
+          <w:noProof/>
+        </w:rPr>
+      </w:pPr>
+      <w:r>
+        <w:rPr>
+          <w:noProof/>
+        </w:rPr>
+        <w:t>SergioRAgostinho. "Five-Point Algorithm." from https://github.com/SergioRAgostinho/five_point_algorithm.</w:t>
       </w:r>
       <w:r>
         <w:rPr>

</xml_diff>

<commit_message>
feat Add the results to the Report
</commit_message>
<xml_diff>
--- a/Report.docx
+++ b/Report.docx
@@ -84,15 +84,7 @@
         <w:pStyle w:val="Abstract"/>
       </w:pPr>
       <w:r>
-        <w:t xml:space="preserve">In this report, we’re going to improve the camera pose estimation from two images taken by two uncalibrated cameras by the Grey Wolf Optimizer algorithm. </w:t>
-      </w:r>
-      <w:proofErr w:type="gramStart"/>
-      <w:r>
-        <w:t>First</w:t>
-      </w:r>
-      <w:proofErr w:type="gramEnd"/>
-      <w:r>
-        <w:t xml:space="preserve"> we estimate random camera poses by the five point algorithm as the initial population and then we try to find the optimum solution with the Grey Wolf Optimizer. This is an effort to implement the required algorithm and fitness calculations according to the </w:t>
+        <w:t xml:space="preserve">In this report, we’re going to improve the camera pose estimation from two images taken by two uncalibrated cameras by the Grey Wolf Optimizer algorithm. First we estimate random camera poses by the five point algorithm as the initial population and then we try to find the optimum solution with the Grey Wolf Optimizer. This is an effort to implement the required algorithm and fitness calculations according to the </w:t>
       </w:r>
       <w:r>
         <w:fldChar w:fldCharType="begin"/>
@@ -2033,15 +2025,7 @@
         <w:pStyle w:val="Text1"/>
       </w:pPr>
       <w:r>
-        <w:t xml:space="preserve">First, we introduce the articles used for this work and then we explain the implementations for the algorithms. Finally, we test and compare the results. The problems </w:t>
-      </w:r>
-      <w:proofErr w:type="gramStart"/>
-      <w:r>
-        <w:t>is</w:t>
-      </w:r>
-      <w:proofErr w:type="gramEnd"/>
-      <w:r>
-        <w:t xml:space="preserve"> follows: We have 2 images captured by the same or different cameras at different positions and rotations (poses). We want to estimate the relative orientation between these two poses from the 2 captured images. In this problem, we know the intrinsic parameters of the cameras, but we don’t have any knowledge about the scene. The general flow is like this:</w:t>
+        <w:t>First, we introduce the articles used for this work and then we explain the implementations for the algorithms. Finally, we test and compare the results. The problems is follows: We have 2 images captured by the same or different cameras at different positions and rotations (poses). We want to estimate the relative orientation between these two poses from the 2 captured images. In this problem, we know the intrinsic parameters of the cameras, but we don’t have any knowledge about the scene. The general flow is like this:</w:t>
       </w:r>
     </w:p>
     <w:p>
@@ -2091,15 +2075,7 @@
         <w:pStyle w:val="Text1"/>
       </w:pPr>
       <w:r>
-        <w:t xml:space="preserve">Camera </w:t>
-      </w:r>
-      <w:proofErr w:type="gramStart"/>
-      <w:r>
-        <w:t>pose</w:t>
-      </w:r>
-      <w:proofErr w:type="gramEnd"/>
-      <w:r>
-        <w:t xml:space="preserve"> estimation has been a common problem in the field of computer vision. There have been introduced many methods to solve it. They all propose valid solutions and estimate good poses for the cameras, but they may or may not be good enough. The proposed method in that article aims to improve those solutions by evolutionary algorithms (EA) or swarm algorithms (SA) to find the optimum solution in the search space. </w:t>
+        <w:t xml:space="preserve">Camera pose estimation has been a common problem in the field of computer vision. There have been introduced many methods to solve it. They all propose valid solutions and estimate good poses for the cameras, but they may or may not be good enough. The proposed method in that article aims to improve those solutions by evolutionary algorithms (EA) or swarm algorithms (SA) to find the optimum solution in the search space. </w:t>
       </w:r>
     </w:p>
     <w:p>
@@ -2557,11 +2533,7 @@
         <w:pStyle w:val="Text1"/>
       </w:pPr>
       <w:r>
-        <w:t xml:space="preserve">The wolves try to close the prey. So, they need to decrease their distance from the prey over time. It controls this closing with A and C vectors. The </w:t>
-      </w:r>
-      <w:proofErr w:type="spellStart"/>
-      <w:r>
-        <w:t>X</w:t>
+        <w:t>The wolves try to close the prey. So, they need to decrease their distance from the prey over time. It controls this closing with A and C vectors. The X</w:t>
       </w:r>
       <w:r>
         <w:rPr>
@@ -2569,17 +2541,8 @@
         </w:rPr>
         <w:t>p</w:t>
       </w:r>
-      <w:proofErr w:type="spellEnd"/>
-      <w:r>
-        <w:t xml:space="preserve"> is the position of the </w:t>
-      </w:r>
-      <w:proofErr w:type="gramStart"/>
-      <w:r>
-        <w:t>prey</w:t>
-      </w:r>
-      <w:proofErr w:type="gramEnd"/>
-      <w:r>
-        <w:t xml:space="preserve"> and the X(t) is the position of the wolf. On each iteration, the wolf updates its position to get closer to the prey.</w:t>
+      <w:r>
+        <w:t xml:space="preserve"> is the position of the prey and the X(t) is the position of the wolf. On each iteration, the wolf updates its position to get closer to the prey.</w:t>
       </w:r>
     </w:p>
     <w:p>
@@ -2769,62 +2732,53 @@
       <w:r>
         <w:t xml:space="preserve">The </w:t>
       </w:r>
-      <w:proofErr w:type="spellStart"/>
       <w:r>
         <w:rPr>
           <w:i/>
           <w:iCs/>
         </w:rPr>
-        <w:t>a</w:t>
-      </w:r>
-      <w:proofErr w:type="spellEnd"/>
+        <w:t>a, r1</w:t>
+      </w:r>
+      <w:r>
+        <w:t xml:space="preserve">, and </w:t>
+      </w:r>
       <w:r>
         <w:rPr>
           <w:i/>
           <w:iCs/>
         </w:rPr>
-        <w:t>, r1</w:t>
-      </w:r>
-      <w:r>
-        <w:t xml:space="preserve">, and </w:t>
+        <w:t>r2</w:t>
+      </w:r>
+      <w:r>
+        <w:t xml:space="preserve"> are coefficient vectors. The</w:t>
+      </w:r>
+      <w:r>
+        <w:t>se</w:t>
+      </w:r>
+      <w:r>
+        <w:t xml:space="preserve"> components decrease from 2 to 0 linearly to make the wolves close the prey over time and </w:t>
+      </w:r>
+      <w:r>
+        <w:t>bring</w:t>
+      </w:r>
+      <w:r>
+        <w:t xml:space="preserve"> convergence. The </w:t>
       </w:r>
       <w:r>
         <w:rPr>
           <w:i/>
           <w:iCs/>
         </w:rPr>
-        <w:t>r2</w:t>
-      </w:r>
-      <w:r>
-        <w:t xml:space="preserve"> are coefficient vectors. The</w:t>
-      </w:r>
-      <w:r>
-        <w:t>se</w:t>
-      </w:r>
-      <w:r>
-        <w:t xml:space="preserve"> components decrease from 2 to 0 linearly to make the wolves close the prey over time and </w:t>
-      </w:r>
-      <w:r>
-        <w:t>bring</w:t>
-      </w:r>
-      <w:r>
-        <w:t xml:space="preserve"> convergence. The </w:t>
+        <w:t>r1</w:t>
+      </w:r>
+      <w:r>
+        <w:t xml:space="preserve"> and </w:t>
       </w:r>
       <w:r>
         <w:rPr>
           <w:i/>
           <w:iCs/>
         </w:rPr>
-        <w:t>r1</w:t>
-      </w:r>
-      <w:r>
-        <w:t xml:space="preserve"> and </w:t>
-      </w:r>
-      <w:r>
-        <w:rPr>
-          <w:i/>
-          <w:iCs/>
-        </w:rPr>
         <w:t>r2</w:t>
       </w:r>
       <w:r>
@@ -2860,15 +2814,7 @@
         <w:pStyle w:val="Text1"/>
       </w:pPr>
       <w:r>
-        <w:t xml:space="preserve">The wolves don’t know the position of the prey. We consider the first 3 best positions </w:t>
-      </w:r>
-      <w:proofErr w:type="gramStart"/>
-      <w:r>
-        <w:t>as</w:t>
-      </w:r>
-      <w:proofErr w:type="gramEnd"/>
-      <w:r>
-        <w:t xml:space="preserve"> the alpha, beta, and delta wolves. So, the omega wolves will update their position according to these leader wolves instead of the prey’s unknown position.</w:t>
+        <w:t>The wolves don’t know the position of the prey. We consider the first 3 best positions as the alpha, beta, and delta wolves. So, the omega wolves will update their position according to these leader wolves instead of the prey’s unknown position.</w:t>
       </w:r>
       <w:r>
         <w:t xml:space="preserve"> This makes the omega wolves follow the leaders and surround and close the prey. So, the formulas are changed like this:</w:t>
@@ -3433,27 +3379,7 @@
         <w:t>|A|</w:t>
       </w:r>
       <w:r>
-        <w:t xml:space="preserve"> is less than 1, </w:t>
-      </w:r>
-      <w:proofErr w:type="gramStart"/>
-      <w:r>
-        <w:t>is</w:t>
-      </w:r>
-      <w:proofErr w:type="gramEnd"/>
-      <w:r>
-        <w:t xml:space="preserve"> makes the wolf to close the prey. When it’s greater than 1, it makes the wolf </w:t>
-      </w:r>
-      <w:proofErr w:type="gramStart"/>
-      <w:r>
-        <w:t>to gets</w:t>
-      </w:r>
-      <w:proofErr w:type="gramEnd"/>
-      <w:r>
-        <w:t xml:space="preserve"> farther from the prey for searching and exploration. </w:t>
-      </w:r>
-      <w:proofErr w:type="gramStart"/>
-      <w:r>
-        <w:t xml:space="preserve">The </w:t>
+        <w:t xml:space="preserve"> is less than 1, is makes the wolf to close the prey. When it’s greater than 1, it makes the wolf to gets farther from the prey for searching and exploration. The </w:t>
       </w:r>
       <w:r>
         <w:rPr>
@@ -3462,7 +3388,6 @@
         </w:rPr>
         <w:t>a</w:t>
       </w:r>
-      <w:proofErr w:type="gramEnd"/>
       <w:r>
         <w:rPr>
           <w:i/>
@@ -3473,39 +3398,16 @@
       <w:r>
         <w:t xml:space="preserve">coefficient </w:t>
       </w:r>
-      <w:proofErr w:type="gramStart"/>
       <w:r>
         <w:lastRenderedPageBreak/>
-        <w:t>is decreasing</w:t>
-      </w:r>
-      <w:proofErr w:type="gramEnd"/>
-      <w:r>
-        <w:t xml:space="preserve"> from 2 to 0. So, the A is in the range </w:t>
+        <w:t xml:space="preserve">is decreasing from 2 to 0. So, the A is in the range </w:t>
       </w:r>
       <w:r>
         <w:rPr>
           <w:i/>
           <w:iCs/>
         </w:rPr>
-        <w:t>[-</w:t>
-      </w:r>
-      <w:proofErr w:type="spellStart"/>
-      <w:proofErr w:type="gramStart"/>
-      <w:r>
-        <w:rPr>
-          <w:i/>
-          <w:iCs/>
-        </w:rPr>
-        <w:t>a,a</w:t>
-      </w:r>
-      <w:proofErr w:type="spellEnd"/>
-      <w:proofErr w:type="gramEnd"/>
-      <w:r>
-        <w:rPr>
-          <w:i/>
-          <w:iCs/>
-        </w:rPr>
-        <w:t>]</w:t>
+        <w:t>[-a,a]</w:t>
       </w:r>
       <w:r>
         <w:t xml:space="preserve">. This means the </w:t>
@@ -3586,23 +3488,7 @@
           <w:i/>
           <w:iCs/>
         </w:rPr>
-        <w:t>(</w:t>
-      </w:r>
-      <w:proofErr w:type="spellStart"/>
-      <w:r>
-        <w:rPr>
-          <w:i/>
-          <w:iCs/>
-        </w:rPr>
-        <w:t>i</w:t>
-      </w:r>
-      <w:proofErr w:type="spellEnd"/>
-      <w:r>
-        <w:rPr>
-          <w:i/>
-          <w:iCs/>
-        </w:rPr>
-        <w:t xml:space="preserve"> = 1, 2, ..., n) </w:t>
+        <w:t xml:space="preserve">(i = 1, 2, ..., n) </w:t>
       </w:r>
     </w:p>
     <w:p>
@@ -3670,23 +3556,7 @@
           <w:i/>
           <w:iCs/>
         </w:rPr>
-        <w:t xml:space="preserve">=the </w:t>
-      </w:r>
-      <w:proofErr w:type="gramStart"/>
-      <w:r>
-        <w:rPr>
-          <w:i/>
-          <w:iCs/>
-        </w:rPr>
-        <w:t>second best</w:t>
-      </w:r>
-      <w:proofErr w:type="gramEnd"/>
-      <w:r>
-        <w:rPr>
-          <w:i/>
-          <w:iCs/>
-        </w:rPr>
-        <w:t xml:space="preserve"> search agent </w:t>
+        <w:t xml:space="preserve">=the second best search agent </w:t>
       </w:r>
     </w:p>
     <w:p>
@@ -3694,7 +3564,6 @@
         <w:pStyle w:val="Default"/>
         <w:ind w:left="720"/>
       </w:pPr>
-      <w:proofErr w:type="spellStart"/>
       <w:r>
         <w:rPr>
           <w:i/>
@@ -3711,7 +3580,6 @@
         </w:rPr>
         <w:t>δ</w:t>
       </w:r>
-      <w:proofErr w:type="spellEnd"/>
       <w:r>
         <w:rPr>
           <w:i/>
@@ -3910,15 +3778,7 @@
           <w:i/>
           <w:iCs/>
         </w:rPr>
-        <w:t xml:space="preserve">, and </w:t>
-      </w:r>
-      <w:proofErr w:type="spellStart"/>
-      <w:r>
-        <w:rPr>
-          <w:i/>
-          <w:iCs/>
-        </w:rPr>
-        <w:t>X</w:t>
+        <w:t>, and X</w:t>
       </w:r>
       <w:r>
         <w:rPr>
@@ -3927,17 +3787,7 @@
           <w:sz w:val="16"/>
           <w:szCs w:val="16"/>
         </w:rPr>
-        <w:t>δ</w:t>
-      </w:r>
-      <w:proofErr w:type="spellEnd"/>
-      <w:r>
-        <w:rPr>
-          <w:i/>
-          <w:iCs/>
-          <w:sz w:val="16"/>
-          <w:szCs w:val="16"/>
-        </w:rPr>
-        <w:t xml:space="preserve"> </w:t>
+        <w:t xml:space="preserve">δ </w:t>
       </w:r>
     </w:p>
     <w:p>
@@ -3997,23 +3847,7 @@
         <w:pStyle w:val="Text1"/>
       </w:pPr>
       <w:r>
-        <w:t xml:space="preserve">First, an initial population of </w:t>
-      </w:r>
-      <w:proofErr w:type="gramStart"/>
-      <w:r>
-        <w:t>the wolves</w:t>
-      </w:r>
-      <w:proofErr w:type="gramEnd"/>
-      <w:r>
-        <w:t xml:space="preserve"> is created. Then we initialize the coefficients a, A, and C. Then we </w:t>
-      </w:r>
-      <w:proofErr w:type="gramStart"/>
-      <w:r>
-        <w:t>calculate</w:t>
-      </w:r>
-      <w:proofErr w:type="gramEnd"/>
-      <w:r>
-        <w:t xml:space="preserve"> the fitness of all the wolves and chose the best 3 candidates as the alpha, beta, and delta. Then, we start the iterations by</w:t>
+        <w:t>First, an initial population of the wolves is created. Then we initialize the coefficients a, A, and C. Then we calculate the fitness of all the wolves and chose the best 3 candidates as the alpha, beta, and delta. Then, we start the iterations by</w:t>
       </w:r>
       <w:r>
         <w:t xml:space="preserve"> first updating the positions of the wolves according to the leader wolves. Then we repeat updating the coefficients, calculating the fitness and choosing the new leaders. We repeat it until some criteria or maximum number of iterations. Then, the alpha is chosen as the best answer.</w:t>
@@ -4282,32 +4116,14 @@
         <w:pStyle w:val="Text"/>
       </w:pPr>
       <w:r>
-        <w:t xml:space="preserve">We use the </w:t>
-      </w:r>
-      <w:proofErr w:type="gramStart"/>
-      <w:r>
-        <w:t>five point</w:t>
-      </w:r>
-      <w:proofErr w:type="gramEnd"/>
-      <w:r>
-        <w:t xml:space="preserve"> algorithm to estimate the essential matrix and</w:t>
-      </w:r>
-      <w:r>
-        <w:t xml:space="preserve"> </w:t>
-      </w:r>
-      <w:proofErr w:type="gramStart"/>
-      <w:r>
-        <w:t>extracting</w:t>
-      </w:r>
-      <w:proofErr w:type="gramEnd"/>
-      <w:r>
-        <w:t xml:space="preserve"> the rotations and translations from it according the known intrinsic parameters of the camera. For this purpose, we used the implementation by </w:t>
-      </w:r>
-      <w:proofErr w:type="spellStart"/>
+        <w:t>We use the five point algorithm to estimate the essential matrix and</w:t>
+      </w:r>
+      <w:r>
+        <w:t xml:space="preserve"> extracting the rotations and translations from it according the known intrinsic parameters of the camera. For this purpose, we used the implementation by </w:t>
+      </w:r>
       <w:r>
         <w:t>SergioRAgostinho</w:t>
       </w:r>
-      <w:proofErr w:type="spellEnd"/>
       <w:r>
         <w:t>.</w:t>
       </w:r>
@@ -4317,15 +4133,7 @@
         <w:pStyle w:val="Text"/>
       </w:pPr>
       <w:r>
-        <w:t xml:space="preserve">We need to find certain amount of candidate solutions as the initial population. To do so, we repeat the five-point algorithm until enough </w:t>
-      </w:r>
-      <w:proofErr w:type="gramStart"/>
-      <w:r>
-        <w:t>amount</w:t>
-      </w:r>
-      <w:proofErr w:type="gramEnd"/>
-      <w:r>
-        <w:t xml:space="preserve"> of solutions are estimated.</w:t>
+        <w:t>We need to find certain amount of candidate solutions as the initial population. To do so, we repeat the five-point algorithm until enough amount of solutions are estimated.</w:t>
       </w:r>
     </w:p>
     <w:p>
@@ -4446,7 +4254,6 @@
       <w:r>
         <w:t xml:space="preserve"> The </w:t>
       </w:r>
-      <w:proofErr w:type="spellStart"/>
       <w:r>
         <w:rPr>
           <w:i/>
@@ -4454,7 +4261,6 @@
         </w:rPr>
         <w:t>get_fitness</w:t>
       </w:r>
-      <w:proofErr w:type="spellEnd"/>
       <w:r>
         <w:t xml:space="preserve"> method, gets the input solution (transformation from first camera to the second camera) and sends it to the calculation method alongside the other data.</w:t>
       </w:r>
@@ -4508,7 +4314,6 @@
       <w:r>
         <w:t xml:space="preserve">The </w:t>
       </w:r>
-      <w:proofErr w:type="spellStart"/>
       <w:r>
         <w:rPr>
           <w:i/>
@@ -4516,20 +4321,11 @@
         </w:rPr>
         <w:t>calculate_fitness</w:t>
       </w:r>
-      <w:proofErr w:type="spellEnd"/>
       <w:r>
         <w:t xml:space="preserve"> method is responsible calculate a fitness for the current solution.</w:t>
       </w:r>
       <w:r>
-        <w:t xml:space="preserve"> It considers the first camera at the origin of the coordination directing toward the front (y) axis. It then applies the rotation and translation of the input solution on the first camera to get the orientation of the second camera. Here, we calculated the position, forward, right, and up vectors of </w:t>
-      </w:r>
-      <w:proofErr w:type="gramStart"/>
-      <w:r>
-        <w:t>the each</w:t>
-      </w:r>
-      <w:proofErr w:type="gramEnd"/>
-      <w:r>
-        <w:t xml:space="preserve"> camera to define its orientation and use them in next calculations.</w:t>
+        <w:t xml:space="preserve"> It considers the first camera at the origin of the coordination directing toward the front (y) axis. It then applies the rotation and translation of the input solution on the first camera to get the orientation of the second camera. Here, we calculated the position, forward, right, and up vectors of the each camera to define its orientation and use them in next calculations.</w:t>
       </w:r>
       <w:r>
         <w:t xml:space="preserve"> Then, for each match point in both </w:t>
@@ -4591,7 +4387,6 @@
       <w:r>
         <w:t xml:space="preserve">The method </w:t>
       </w:r>
-      <w:proofErr w:type="spellStart"/>
       <w:r>
         <w:rPr>
           <w:i/>
@@ -4599,7 +4394,6 @@
         </w:rPr>
         <w:t>camera_pixel_to_direction</w:t>
       </w:r>
-      <w:proofErr w:type="spellEnd"/>
       <w:r>
         <w:t xml:space="preserve"> calculates the ray according to the orientation of the camera and the chosen pixel point.</w:t>
       </w:r>
@@ -4653,7 +4447,6 @@
       <w:r>
         <w:t xml:space="preserve">The </w:t>
       </w:r>
-      <w:proofErr w:type="spellStart"/>
       <w:r>
         <w:rPr>
           <w:i/>
@@ -4661,7 +4454,6 @@
         </w:rPr>
         <w:t>line_distance</w:t>
       </w:r>
-      <w:proofErr w:type="spellEnd"/>
       <w:r>
         <w:t xml:space="preserve"> calculates the closest distance between the two rays.</w:t>
       </w:r>
@@ -4782,7 +4574,6 @@
       <w:r>
         <w:t xml:space="preserve">The function </w:t>
       </w:r>
-      <w:proofErr w:type="spellStart"/>
       <w:r>
         <w:rPr>
           <w:i/>
@@ -4790,7 +4581,6 @@
         </w:rPr>
         <w:t>gwo</w:t>
       </w:r>
-      <w:proofErr w:type="spellEnd"/>
       <w:r>
         <w:t xml:space="preserve"> is responsible for running the Grey Wolf Optimizer algorithm. It first updates the </w:t>
       </w:r>
@@ -4902,11 +4692,7 @@
         <w:pStyle w:val="Text1"/>
       </w:pPr>
       <w:r>
-        <w:t xml:space="preserve">Now, it runs the iterations. In each iteration, it first updates the positions of the wolve according to the alpha, beta, and delta positions. Then, it decreases </w:t>
-      </w:r>
-      <w:proofErr w:type="gramStart"/>
-      <w:r>
-        <w:t xml:space="preserve">the </w:t>
+        <w:t xml:space="preserve">Now, it runs the iterations. In each iteration, it first updates the positions of the wolve according to the alpha, beta, and delta positions. Then, it decreases the </w:t>
       </w:r>
       <w:r>
         <w:rPr>
@@ -4915,7 +4701,6 @@
         </w:rPr>
         <w:t>a</w:t>
       </w:r>
-      <w:proofErr w:type="gramEnd"/>
       <w:r>
         <w:t xml:space="preserve"> coefficient linearly and updates the </w:t>
       </w:r>
@@ -5070,7 +4855,6 @@
       <w:r>
         <w:t xml:space="preserve"> coefficients according to the </w:t>
       </w:r>
-      <w:proofErr w:type="gramStart"/>
       <w:r>
         <w:rPr>
           <w:i/>
@@ -5079,11 +4863,7 @@
         <w:t>a</w:t>
       </w:r>
       <w:r>
-        <w:t xml:space="preserve"> and</w:t>
-      </w:r>
-      <w:proofErr w:type="gramEnd"/>
-      <w:r>
-        <w:t xml:space="preserve"> random </w:t>
+        <w:t xml:space="preserve"> and random </w:t>
       </w:r>
       <w:r>
         <w:rPr>
@@ -5399,7 +5179,6 @@
       <w:r>
         <w:t xml:space="preserve">We define the </w:t>
       </w:r>
-      <w:proofErr w:type="spellStart"/>
       <w:r>
         <w:rPr>
           <w:i/>
@@ -5407,17 +5186,8 @@
         </w:rPr>
         <w:t>test_cam_pose_estimation</w:t>
       </w:r>
-      <w:proofErr w:type="spellEnd"/>
-      <w:r>
-        <w:t xml:space="preserve"> function to estimate the relative pose for different </w:t>
-      </w:r>
-      <w:proofErr w:type="gramStart"/>
-      <w:r>
-        <w:t>amount</w:t>
-      </w:r>
-      <w:proofErr w:type="gramEnd"/>
-      <w:r>
-        <w:t xml:space="preserve"> of iterations and compare them with the actual relative pose. It then plots them to be able to compare the effect of the iteration count on the algorithm.</w:t>
+      <w:r>
+        <w:t xml:space="preserve"> function to estimate the relative pose for different amount of iterations and compare them with the actual relative pose. It then plots them to be able to compare the effect of the iteration count on the algorithm.</w:t>
       </w:r>
       <w:r>
         <w:t xml:space="preserve"> For each iteration count, we might repeat it certain times and get the average error as the reported error.</w:t>
@@ -5473,7 +5243,6 @@
         <w:lastRenderedPageBreak/>
         <w:t xml:space="preserve">The </w:t>
       </w:r>
-      <w:proofErr w:type="spellStart"/>
       <w:r>
         <w:rPr>
           <w:i/>
@@ -5481,7 +5250,6 @@
         </w:rPr>
         <w:t>error_pose_estimate</w:t>
       </w:r>
-      <w:proofErr w:type="spellEnd"/>
       <w:r>
         <w:t xml:space="preserve"> calculates the error between the estimated pose and the actual pose.</w:t>
       </w:r>
@@ -5535,7 +5303,6 @@
       <w:r>
         <w:t xml:space="preserve">The </w:t>
       </w:r>
-      <w:proofErr w:type="spellStart"/>
       <w:r>
         <w:rPr>
           <w:i/>
@@ -5543,17 +5310,8 @@
         </w:rPr>
         <w:t>plot_errors</w:t>
       </w:r>
-      <w:proofErr w:type="spellEnd"/>
-      <w:r>
-        <w:t xml:space="preserve"> function </w:t>
-      </w:r>
-      <w:proofErr w:type="gramStart"/>
-      <w:r>
-        <w:t>plot</w:t>
-      </w:r>
-      <w:proofErr w:type="gramEnd"/>
-      <w:r>
-        <w:t xml:space="preserve"> the found errors to display them.</w:t>
+      <w:r>
+        <w:t xml:space="preserve"> function plot the found errors to display them.</w:t>
       </w:r>
     </w:p>
     <w:p>
@@ -5720,6 +5478,81 @@
     </w:p>
     <w:p>
       <w:pPr>
+        <w:pStyle w:val="Text1"/>
+      </w:pPr>
+      <w:r>
+        <w:t>These are the results with 30 samples of maximum 100 iterations:</w:t>
+      </w:r>
+    </w:p>
+    <w:p>
+      <w:pPr>
+        <w:pStyle w:val="Text"/>
+      </w:pPr>
+      <w:r>
+        <w:rPr>
+          <w:noProof/>
+        </w:rPr>
+        <w:lastRenderedPageBreak/>
+        <w:drawing>
+          <wp:inline distT="0" distB="0" distL="0" distR="0" wp14:anchorId="4F258F67" wp14:editId="38DCED34">
+            <wp:extent cx="5943600" cy="4456430"/>
+            <wp:effectExtent l="0" t="0" r="0" b="1270"/>
+            <wp:docPr id="547659225" name="Picture 4"/>
+            <wp:cNvGraphicFramePr>
+              <a:graphicFrameLocks xmlns:a="http://schemas.openxmlformats.org/drawingml/2006/main" noChangeAspect="1"/>
+            </wp:cNvGraphicFramePr>
+            <a:graphic xmlns:a="http://schemas.openxmlformats.org/drawingml/2006/main">
+              <a:graphicData uri="http://schemas.openxmlformats.org/drawingml/2006/picture">
+                <pic:pic xmlns:pic="http://schemas.openxmlformats.org/drawingml/2006/picture">
+                  <pic:nvPicPr>
+                    <pic:cNvPr id="0" name="Picture 10"/>
+                    <pic:cNvPicPr>
+                      <a:picLocks noChangeAspect="1" noChangeArrowheads="1"/>
+                    </pic:cNvPicPr>
+                  </pic:nvPicPr>
+                  <pic:blipFill>
+                    <a:blip r:embed="rId34">
+                      <a:extLst>
+                        <a:ext uri="{28A0092B-C50C-407E-A947-70E740481C1C}">
+                          <a14:useLocalDpi xmlns:a14="http://schemas.microsoft.com/office/drawing/2010/main" val="0"/>
+                        </a:ext>
+                      </a:extLst>
+                    </a:blip>
+                    <a:srcRect/>
+                    <a:stretch>
+                      <a:fillRect/>
+                    </a:stretch>
+                  </pic:blipFill>
+                  <pic:spPr bwMode="auto">
+                    <a:xfrm>
+                      <a:off x="0" y="0"/>
+                      <a:ext cx="5943600" cy="4456430"/>
+                    </a:xfrm>
+                    <a:prstGeom prst="rect">
+                      <a:avLst/>
+                    </a:prstGeom>
+                    <a:noFill/>
+                    <a:ln>
+                      <a:noFill/>
+                    </a:ln>
+                  </pic:spPr>
+                </pic:pic>
+              </a:graphicData>
+            </a:graphic>
+          </wp:inline>
+        </w:drawing>
+      </w:r>
+    </w:p>
+    <w:p>
+      <w:pPr>
+        <w:pStyle w:val="Text"/>
+      </w:pPr>
+      <w:r>
+        <w:t>The angle is in radians.</w:t>
+      </w:r>
+    </w:p>
+    <w:p>
+      <w:pPr>
         <w:pStyle w:val="Heading1"/>
       </w:pPr>
       <w:bookmarkStart w:id="24" w:name="_Toc171703091"/>
@@ -5746,7 +5579,6 @@
       </w:pPr>
       <w:bookmarkStart w:id="25" w:name="_Toc171703092"/>
       <w:r>
-        <w:lastRenderedPageBreak/>
         <w:t>References</w:t>
       </w:r>
       <w:bookmarkEnd w:id="25"/>

</xml_diff>

<commit_message>
fix Fix the tables of contents and figures
</commit_message>
<xml_diff>
--- a/Report.docx
+++ b/Report.docx
@@ -10,7 +10,7 @@
           <w:rtl/>
         </w:rPr>
       </w:pPr>
-      <w:bookmarkStart w:id="0" w:name="_Toc171703079"/>
+      <w:bookmarkStart w:id="0" w:name="_Toc171716785"/>
       <w:r>
         <w:t>Implementing Camera Pose Estimation by Grey Wolf Optimizer</w:t>
       </w:r>
@@ -73,7 +73,7 @@
       <w:pPr>
         <w:pStyle w:val="Heading0"/>
       </w:pPr>
-      <w:bookmarkStart w:id="1" w:name="_Toc171703080"/>
+      <w:bookmarkStart w:id="1" w:name="_Toc171716786"/>
       <w:r>
         <w:t>Abstract</w:t>
       </w:r>
@@ -84,7 +84,15 @@
         <w:pStyle w:val="Abstract"/>
       </w:pPr>
       <w:r>
-        <w:t xml:space="preserve">In this report, we’re going to improve the camera pose estimation from two images taken by two uncalibrated cameras by the Grey Wolf Optimizer algorithm. First we estimate random camera poses by the five point algorithm as the initial population and then we try to find the optimum solution with the Grey Wolf Optimizer. This is an effort to implement the required algorithm and fitness calculations according to the </w:t>
+        <w:t xml:space="preserve">In this report, we’re going to improve the camera pose estimation from two images taken by two uncalibrated cameras by the Grey Wolf Optimizer algorithm. </w:t>
+      </w:r>
+      <w:proofErr w:type="gramStart"/>
+      <w:r>
+        <w:t>First</w:t>
+      </w:r>
+      <w:proofErr w:type="gramEnd"/>
+      <w:r>
+        <w:t xml:space="preserve"> we estimate random camera poses by the five point algorithm as the initial population and then we try to find the optimum solution with the Grey Wolf Optimizer. This is an effort to implement the required algorithm and fitness calculations according to the </w:t>
       </w:r>
       <w:r>
         <w:fldChar w:fldCharType="begin"/>
@@ -117,7 +125,7 @@
       <w:pPr>
         <w:pStyle w:val="Heading0"/>
       </w:pPr>
-      <w:bookmarkStart w:id="2" w:name="_Toc171703081"/>
+      <w:bookmarkStart w:id="2" w:name="_Toc171716787"/>
       <w:r>
         <w:t>Keywords</w:t>
       </w:r>
@@ -151,7 +159,7 @@
       <w:pPr>
         <w:pStyle w:val="Heading0"/>
       </w:pPr>
-      <w:bookmarkStart w:id="3" w:name="_Toc171703082"/>
+      <w:bookmarkStart w:id="3" w:name="_Toc171716788"/>
       <w:r>
         <w:lastRenderedPageBreak/>
         <w:t>Table of contents</w:t>
@@ -178,7 +186,7 @@
       <w:r>
         <w:fldChar w:fldCharType="separate"/>
       </w:r>
-      <w:hyperlink w:anchor="_Toc171703079" w:history="1">
+      <w:hyperlink w:anchor="_Toc171716785" w:history="1">
         <w:r>
           <w:rPr>
             <w:rStyle w:val="Hyperlink"/>
@@ -205,7 +213,7 @@
             <w:noProof/>
             <w:webHidden/>
           </w:rPr>
-          <w:instrText xml:space="preserve"> PAGEREF _Toc171703079 \h </w:instrText>
+          <w:instrText xml:space="preserve"> PAGEREF _Toc171716785 \h </w:instrText>
         </w:r>
         <w:r>
           <w:rPr>
@@ -247,7 +255,7 @@
           <w14:ligatures w14:val="standardContextual"/>
         </w:rPr>
       </w:pPr>
-      <w:hyperlink w:anchor="_Toc171703080" w:history="1">
+      <w:hyperlink w:anchor="_Toc171716786" w:history="1">
         <w:r>
           <w:rPr>
             <w:rStyle w:val="Hyperlink"/>
@@ -274,7 +282,7 @@
             <w:noProof/>
             <w:webHidden/>
           </w:rPr>
-          <w:instrText xml:space="preserve"> PAGEREF _Toc171703080 \h </w:instrText>
+          <w:instrText xml:space="preserve"> PAGEREF _Toc171716786 \h </w:instrText>
         </w:r>
         <w:r>
           <w:rPr>
@@ -316,7 +324,7 @@
           <w14:ligatures w14:val="standardContextual"/>
         </w:rPr>
       </w:pPr>
-      <w:hyperlink w:anchor="_Toc171703081" w:history="1">
+      <w:hyperlink w:anchor="_Toc171716787" w:history="1">
         <w:r>
           <w:rPr>
             <w:rStyle w:val="Hyperlink"/>
@@ -343,7 +351,7 @@
             <w:noProof/>
             <w:webHidden/>
           </w:rPr>
-          <w:instrText xml:space="preserve"> PAGEREF _Toc171703081 \h </w:instrText>
+          <w:instrText xml:space="preserve"> PAGEREF _Toc171716787 \h </w:instrText>
         </w:r>
         <w:r>
           <w:rPr>
@@ -385,7 +393,7 @@
           <w14:ligatures w14:val="standardContextual"/>
         </w:rPr>
       </w:pPr>
-      <w:hyperlink w:anchor="_Toc171703082" w:history="1">
+      <w:hyperlink w:anchor="_Toc171716788" w:history="1">
         <w:r>
           <w:rPr>
             <w:rStyle w:val="Hyperlink"/>
@@ -412,7 +420,7 @@
             <w:noProof/>
             <w:webHidden/>
           </w:rPr>
-          <w:instrText xml:space="preserve"> PAGEREF _Toc171703082 \h </w:instrText>
+          <w:instrText xml:space="preserve"> PAGEREF _Toc171716788 \h </w:instrText>
         </w:r>
         <w:r>
           <w:rPr>
@@ -454,7 +462,7 @@
           <w14:ligatures w14:val="standardContextual"/>
         </w:rPr>
       </w:pPr>
-      <w:hyperlink w:anchor="_Toc171703083" w:history="1">
+      <w:hyperlink w:anchor="_Toc171716789" w:history="1">
         <w:r>
           <w:rPr>
             <w:rStyle w:val="Hyperlink"/>
@@ -481,7 +489,7 @@
             <w:noProof/>
             <w:webHidden/>
           </w:rPr>
-          <w:instrText xml:space="preserve"> PAGEREF _Toc171703083 \h </w:instrText>
+          <w:instrText xml:space="preserve"> PAGEREF _Toc171716789 \h </w:instrText>
         </w:r>
         <w:r>
           <w:rPr>
@@ -501,7 +509,7 @@
             <w:noProof/>
             <w:webHidden/>
           </w:rPr>
-          <w:t>2</w:t>
+          <w:t>3</w:t>
         </w:r>
         <w:r>
           <w:rPr>
@@ -523,7 +531,7 @@
           <w14:ligatures w14:val="standardContextual"/>
         </w:rPr>
       </w:pPr>
-      <w:hyperlink w:anchor="_Toc171703084" w:history="1">
+      <w:hyperlink w:anchor="_Toc171716790" w:history="1">
         <w:r>
           <w:rPr>
             <w:rStyle w:val="Hyperlink"/>
@@ -550,7 +558,7 @@
             <w:noProof/>
             <w:webHidden/>
           </w:rPr>
-          <w:instrText xml:space="preserve"> PAGEREF _Toc171703084 \h </w:instrText>
+          <w:instrText xml:space="preserve"> PAGEREF _Toc171716790 \h </w:instrText>
         </w:r>
         <w:r>
           <w:rPr>
@@ -570,7 +578,7 @@
             <w:noProof/>
             <w:webHidden/>
           </w:rPr>
-          <w:t>3</w:t>
+          <w:t>6</w:t>
         </w:r>
         <w:r>
           <w:rPr>
@@ -592,7 +600,7 @@
           <w14:ligatures w14:val="standardContextual"/>
         </w:rPr>
       </w:pPr>
-      <w:hyperlink w:anchor="_Toc171703085" w:history="1">
+      <w:hyperlink w:anchor="_Toc171716791" w:history="1">
         <w:r>
           <w:rPr>
             <w:rStyle w:val="Hyperlink"/>
@@ -619,7 +627,7 @@
             <w:noProof/>
             <w:webHidden/>
           </w:rPr>
-          <w:instrText xml:space="preserve"> PAGEREF _Toc171703085 \h </w:instrText>
+          <w:instrText xml:space="preserve"> PAGEREF _Toc171716791 \h </w:instrText>
         </w:r>
         <w:r>
           <w:rPr>
@@ -639,7 +647,7 @@
             <w:noProof/>
             <w:webHidden/>
           </w:rPr>
-          <w:t>3</w:t>
+          <w:t>6</w:t>
         </w:r>
         <w:r>
           <w:rPr>
@@ -661,7 +669,7 @@
           <w14:ligatures w14:val="standardContextual"/>
         </w:rPr>
       </w:pPr>
-      <w:hyperlink w:anchor="_Toc171703086" w:history="1">
+      <w:hyperlink w:anchor="_Toc171716792" w:history="1">
         <w:r>
           <w:rPr>
             <w:rStyle w:val="Hyperlink"/>
@@ -688,7 +696,7 @@
             <w:noProof/>
             <w:webHidden/>
           </w:rPr>
-          <w:instrText xml:space="preserve"> PAGEREF _Toc171703086 \h </w:instrText>
+          <w:instrText xml:space="preserve"> PAGEREF _Toc171716792 \h </w:instrText>
         </w:r>
         <w:r>
           <w:rPr>
@@ -708,7 +716,7 @@
             <w:noProof/>
             <w:webHidden/>
           </w:rPr>
-          <w:t>3</w:t>
+          <w:t>9</w:t>
         </w:r>
         <w:r>
           <w:rPr>
@@ -730,7 +738,7 @@
           <w14:ligatures w14:val="standardContextual"/>
         </w:rPr>
       </w:pPr>
-      <w:hyperlink w:anchor="_Toc171703087" w:history="1">
+      <w:hyperlink w:anchor="_Toc171716793" w:history="1">
         <w:r>
           <w:rPr>
             <w:rStyle w:val="Hyperlink"/>
@@ -757,7 +765,7 @@
             <w:noProof/>
             <w:webHidden/>
           </w:rPr>
-          <w:instrText xml:space="preserve"> PAGEREF _Toc171703087 \h </w:instrText>
+          <w:instrText xml:space="preserve"> PAGEREF _Toc171716793 \h </w:instrText>
         </w:r>
         <w:r>
           <w:rPr>
@@ -777,7 +785,7 @@
             <w:noProof/>
             <w:webHidden/>
           </w:rPr>
-          <w:t>3</w:t>
+          <w:t>9</w:t>
         </w:r>
         <w:r>
           <w:rPr>
@@ -790,7 +798,11 @@
     </w:p>
     <w:p>
       <w:pPr>
-        <w:pStyle w:val="TOC1"/>
+        <w:pStyle w:val="TOC2"/>
+        <w:tabs>
+          <w:tab w:val="right" w:leader="dot" w:pos="9350"/>
+        </w:tabs>
+        <w:bidi w:val="0"/>
         <w:rPr>
           <w:rFonts w:asciiTheme="minorHAnsi" w:eastAsiaTheme="minorEastAsia" w:hAnsiTheme="minorHAnsi" w:cstheme="minorBidi"/>
           <w:noProof/>
@@ -799,13 +811,13 @@
           <w14:ligatures w14:val="standardContextual"/>
         </w:rPr>
       </w:pPr>
-      <w:hyperlink w:anchor="_Toc171703088" w:history="1">
+      <w:hyperlink w:anchor="_Toc171716794" w:history="1">
         <w:r>
           <w:rPr>
             <w:rStyle w:val="Hyperlink"/>
             <w:noProof/>
           </w:rPr>
-          <w:t>5- Fitness Function</w:t>
+          <w:t>4-1- Encircling</w:t>
         </w:r>
         <w:r>
           <w:rPr>
@@ -826,7 +838,7 @@
             <w:noProof/>
             <w:webHidden/>
           </w:rPr>
-          <w:instrText xml:space="preserve"> PAGEREF _Toc171703088 \h </w:instrText>
+          <w:instrText xml:space="preserve"> PAGEREF _Toc171716794 \h </w:instrText>
         </w:r>
         <w:r>
           <w:rPr>
@@ -846,7 +858,7 @@
             <w:noProof/>
             <w:webHidden/>
           </w:rPr>
-          <w:t>3</w:t>
+          <w:t>10</w:t>
         </w:r>
         <w:r>
           <w:rPr>
@@ -859,7 +871,11 @@
     </w:p>
     <w:p>
       <w:pPr>
-        <w:pStyle w:val="TOC1"/>
+        <w:pStyle w:val="TOC2"/>
+        <w:tabs>
+          <w:tab w:val="right" w:leader="dot" w:pos="9350"/>
+        </w:tabs>
+        <w:bidi w:val="0"/>
         <w:rPr>
           <w:rFonts w:asciiTheme="minorHAnsi" w:eastAsiaTheme="minorEastAsia" w:hAnsiTheme="minorHAnsi" w:cstheme="minorBidi"/>
           <w:noProof/>
@@ -868,13 +884,21 @@
           <w14:ligatures w14:val="standardContextual"/>
         </w:rPr>
       </w:pPr>
-      <w:hyperlink w:anchor="_Toc171703089" w:history="1">
+      <w:hyperlink w:anchor="_Toc171716795" w:history="1">
         <w:r>
           <w:rPr>
             <w:rStyle w:val="Hyperlink"/>
             <w:noProof/>
-          </w:rPr>
-          <w:t>6- Implementation</w:t>
+            <w:rtl/>
+          </w:rPr>
+          <w:t>4-2-</w:t>
+        </w:r>
+        <w:r>
+          <w:rPr>
+            <w:rStyle w:val="Hyperlink"/>
+            <w:noProof/>
+          </w:rPr>
+          <w:t xml:space="preserve"> Hunting</w:t>
         </w:r>
         <w:r>
           <w:rPr>
@@ -895,7 +919,7 @@
             <w:noProof/>
             <w:webHidden/>
           </w:rPr>
-          <w:instrText xml:space="preserve"> PAGEREF _Toc171703089 \h </w:instrText>
+          <w:instrText xml:space="preserve"> PAGEREF _Toc171716795 \h </w:instrText>
         </w:r>
         <w:r>
           <w:rPr>
@@ -915,7 +939,7 @@
             <w:noProof/>
             <w:webHidden/>
           </w:rPr>
-          <w:t>4</w:t>
+          <w:t>10</w:t>
         </w:r>
         <w:r>
           <w:rPr>
@@ -928,7 +952,11 @@
     </w:p>
     <w:p>
       <w:pPr>
-        <w:pStyle w:val="TOC1"/>
+        <w:pStyle w:val="TOC2"/>
+        <w:tabs>
+          <w:tab w:val="right" w:leader="dot" w:pos="9350"/>
+        </w:tabs>
+        <w:bidi w:val="0"/>
         <w:rPr>
           <w:rFonts w:asciiTheme="minorHAnsi" w:eastAsiaTheme="minorEastAsia" w:hAnsiTheme="minorHAnsi" w:cstheme="minorBidi"/>
           <w:noProof/>
@@ -937,13 +965,13 @@
           <w14:ligatures w14:val="standardContextual"/>
         </w:rPr>
       </w:pPr>
-      <w:hyperlink w:anchor="_Toc171703090" w:history="1">
+      <w:hyperlink w:anchor="_Toc171716796" w:history="1">
         <w:r>
           <w:rPr>
             <w:rStyle w:val="Hyperlink"/>
             <w:noProof/>
           </w:rPr>
-          <w:t>7- Results</w:t>
+          <w:t>4-3- Attacking</w:t>
         </w:r>
         <w:r>
           <w:rPr>
@@ -964,7 +992,7 @@
             <w:noProof/>
             <w:webHidden/>
           </w:rPr>
-          <w:instrText xml:space="preserve"> PAGEREF _Toc171703090 \h </w:instrText>
+          <w:instrText xml:space="preserve"> PAGEREF _Toc171716796 \h </w:instrText>
         </w:r>
         <w:r>
           <w:rPr>
@@ -984,7 +1012,7 @@
             <w:noProof/>
             <w:webHidden/>
           </w:rPr>
-          <w:t>4</w:t>
+          <w:t>10</w:t>
         </w:r>
         <w:r>
           <w:rPr>
@@ -997,7 +1025,11 @@
     </w:p>
     <w:p>
       <w:pPr>
-        <w:pStyle w:val="TOC1"/>
+        <w:pStyle w:val="TOC2"/>
+        <w:tabs>
+          <w:tab w:val="right" w:leader="dot" w:pos="9350"/>
+        </w:tabs>
+        <w:bidi w:val="0"/>
         <w:rPr>
           <w:rFonts w:asciiTheme="minorHAnsi" w:eastAsiaTheme="minorEastAsia" w:hAnsiTheme="minorHAnsi" w:cstheme="minorBidi"/>
           <w:noProof/>
@@ -1006,13 +1038,13 @@
           <w14:ligatures w14:val="standardContextual"/>
         </w:rPr>
       </w:pPr>
-      <w:hyperlink w:anchor="_Toc171703091" w:history="1">
+      <w:hyperlink w:anchor="_Toc171716797" w:history="1">
         <w:r>
           <w:rPr>
             <w:rStyle w:val="Hyperlink"/>
             <w:noProof/>
           </w:rPr>
-          <w:t>8- Conclusion</w:t>
+          <w:t>4-4- Searching</w:t>
         </w:r>
         <w:r>
           <w:rPr>
@@ -1033,7 +1065,7 @@
             <w:noProof/>
             <w:webHidden/>
           </w:rPr>
-          <w:instrText xml:space="preserve"> PAGEREF _Toc171703091 \h </w:instrText>
+          <w:instrText xml:space="preserve"> PAGEREF _Toc171716797 \h </w:instrText>
         </w:r>
         <w:r>
           <w:rPr>
@@ -1053,7 +1085,7 @@
             <w:noProof/>
             <w:webHidden/>
           </w:rPr>
-          <w:t>4</w:t>
+          <w:t>11</w:t>
         </w:r>
         <w:r>
           <w:rPr>
@@ -1066,7 +1098,11 @@
     </w:p>
     <w:p>
       <w:pPr>
-        <w:pStyle w:val="TOC1"/>
+        <w:pStyle w:val="TOC2"/>
+        <w:tabs>
+          <w:tab w:val="right" w:leader="dot" w:pos="9350"/>
+        </w:tabs>
+        <w:bidi w:val="0"/>
         <w:rPr>
           <w:rFonts w:asciiTheme="minorHAnsi" w:eastAsiaTheme="minorEastAsia" w:hAnsiTheme="minorHAnsi" w:cstheme="minorBidi"/>
           <w:noProof/>
@@ -1075,13 +1111,13 @@
           <w14:ligatures w14:val="standardContextual"/>
         </w:rPr>
       </w:pPr>
-      <w:hyperlink w:anchor="_Toc171703092" w:history="1">
+      <w:hyperlink w:anchor="_Toc171716798" w:history="1">
         <w:r>
           <w:rPr>
             <w:rStyle w:val="Hyperlink"/>
             <w:noProof/>
           </w:rPr>
-          <w:t>9- References</w:t>
+          <w:t>4-5- Algorithm</w:t>
         </w:r>
         <w:r>
           <w:rPr>
@@ -1102,7 +1138,7 @@
             <w:noProof/>
             <w:webHidden/>
           </w:rPr>
-          <w:instrText xml:space="preserve"> PAGEREF _Toc171703092 \h </w:instrText>
+          <w:instrText xml:space="preserve"> PAGEREF _Toc171716798 \h </w:instrText>
         </w:r>
         <w:r>
           <w:rPr>
@@ -1122,7 +1158,7 @@
             <w:noProof/>
             <w:webHidden/>
           </w:rPr>
-          <w:t>4</w:t>
+          <w:t>11</w:t>
         </w:r>
         <w:r>
           <w:rPr>
@@ -1135,6 +1171,858 @@
     </w:p>
     <w:p>
       <w:pPr>
+        <w:pStyle w:val="TOC1"/>
+        <w:rPr>
+          <w:rFonts w:asciiTheme="minorHAnsi" w:eastAsiaTheme="minorEastAsia" w:hAnsiTheme="minorHAnsi" w:cstheme="minorBidi"/>
+          <w:noProof/>
+          <w:kern w:val="2"/>
+          <w:lang w:bidi="ar-SA"/>
+          <w14:ligatures w14:val="standardContextual"/>
+        </w:rPr>
+      </w:pPr>
+      <w:hyperlink w:anchor="_Toc171716799" w:history="1">
+        <w:r>
+          <w:rPr>
+            <w:rStyle w:val="Hyperlink"/>
+            <w:noProof/>
+          </w:rPr>
+          <w:t>5- Fitness Function</w:t>
+        </w:r>
+        <w:r>
+          <w:rPr>
+            <w:noProof/>
+            <w:webHidden/>
+          </w:rPr>
+          <w:tab/>
+        </w:r>
+        <w:r>
+          <w:rPr>
+            <w:noProof/>
+            <w:webHidden/>
+          </w:rPr>
+          <w:fldChar w:fldCharType="begin"/>
+        </w:r>
+        <w:r>
+          <w:rPr>
+            <w:noProof/>
+            <w:webHidden/>
+          </w:rPr>
+          <w:instrText xml:space="preserve"> PAGEREF _Toc171716799 \h </w:instrText>
+        </w:r>
+        <w:r>
+          <w:rPr>
+            <w:noProof/>
+            <w:webHidden/>
+          </w:rPr>
+        </w:r>
+        <w:r>
+          <w:rPr>
+            <w:noProof/>
+            <w:webHidden/>
+          </w:rPr>
+          <w:fldChar w:fldCharType="separate"/>
+        </w:r>
+        <w:r>
+          <w:rPr>
+            <w:noProof/>
+            <w:webHidden/>
+          </w:rPr>
+          <w:t>11</w:t>
+        </w:r>
+        <w:r>
+          <w:rPr>
+            <w:noProof/>
+            <w:webHidden/>
+          </w:rPr>
+          <w:fldChar w:fldCharType="end"/>
+        </w:r>
+      </w:hyperlink>
+    </w:p>
+    <w:p>
+      <w:pPr>
+        <w:pStyle w:val="TOC1"/>
+        <w:rPr>
+          <w:rFonts w:asciiTheme="minorHAnsi" w:eastAsiaTheme="minorEastAsia" w:hAnsiTheme="minorHAnsi" w:cstheme="minorBidi"/>
+          <w:noProof/>
+          <w:kern w:val="2"/>
+          <w:lang w:bidi="ar-SA"/>
+          <w14:ligatures w14:val="standardContextual"/>
+        </w:rPr>
+      </w:pPr>
+      <w:hyperlink w:anchor="_Toc171716800" w:history="1">
+        <w:r>
+          <w:rPr>
+            <w:rStyle w:val="Hyperlink"/>
+            <w:noProof/>
+          </w:rPr>
+          <w:t>6- Implementation</w:t>
+        </w:r>
+        <w:r>
+          <w:rPr>
+            <w:noProof/>
+            <w:webHidden/>
+          </w:rPr>
+          <w:tab/>
+        </w:r>
+        <w:r>
+          <w:rPr>
+            <w:noProof/>
+            <w:webHidden/>
+          </w:rPr>
+          <w:fldChar w:fldCharType="begin"/>
+        </w:r>
+        <w:r>
+          <w:rPr>
+            <w:noProof/>
+            <w:webHidden/>
+          </w:rPr>
+          <w:instrText xml:space="preserve"> PAGEREF _Toc171716800 \h </w:instrText>
+        </w:r>
+        <w:r>
+          <w:rPr>
+            <w:noProof/>
+            <w:webHidden/>
+          </w:rPr>
+        </w:r>
+        <w:r>
+          <w:rPr>
+            <w:noProof/>
+            <w:webHidden/>
+          </w:rPr>
+          <w:fldChar w:fldCharType="separate"/>
+        </w:r>
+        <w:r>
+          <w:rPr>
+            <w:noProof/>
+            <w:webHidden/>
+          </w:rPr>
+          <w:t>12</w:t>
+        </w:r>
+        <w:r>
+          <w:rPr>
+            <w:noProof/>
+            <w:webHidden/>
+          </w:rPr>
+          <w:fldChar w:fldCharType="end"/>
+        </w:r>
+      </w:hyperlink>
+    </w:p>
+    <w:p>
+      <w:pPr>
+        <w:pStyle w:val="TOC2"/>
+        <w:tabs>
+          <w:tab w:val="right" w:leader="dot" w:pos="9350"/>
+        </w:tabs>
+        <w:bidi w:val="0"/>
+        <w:rPr>
+          <w:rFonts w:asciiTheme="minorHAnsi" w:eastAsiaTheme="minorEastAsia" w:hAnsiTheme="minorHAnsi" w:cstheme="minorBidi"/>
+          <w:noProof/>
+          <w:kern w:val="2"/>
+          <w:lang w:bidi="ar-SA"/>
+          <w14:ligatures w14:val="standardContextual"/>
+        </w:rPr>
+      </w:pPr>
+      <w:hyperlink w:anchor="_Toc171716801" w:history="1">
+        <w:r>
+          <w:rPr>
+            <w:rStyle w:val="Hyperlink"/>
+            <w:noProof/>
+          </w:rPr>
+          <w:t>6-1- Finding Matched Points</w:t>
+        </w:r>
+        <w:r>
+          <w:rPr>
+            <w:noProof/>
+            <w:webHidden/>
+          </w:rPr>
+          <w:tab/>
+        </w:r>
+        <w:r>
+          <w:rPr>
+            <w:noProof/>
+            <w:webHidden/>
+          </w:rPr>
+          <w:fldChar w:fldCharType="begin"/>
+        </w:r>
+        <w:r>
+          <w:rPr>
+            <w:noProof/>
+            <w:webHidden/>
+          </w:rPr>
+          <w:instrText xml:space="preserve"> PAGEREF _Toc171716801 \h </w:instrText>
+        </w:r>
+        <w:r>
+          <w:rPr>
+            <w:noProof/>
+            <w:webHidden/>
+          </w:rPr>
+        </w:r>
+        <w:r>
+          <w:rPr>
+            <w:noProof/>
+            <w:webHidden/>
+          </w:rPr>
+          <w:fldChar w:fldCharType="separate"/>
+        </w:r>
+        <w:r>
+          <w:rPr>
+            <w:noProof/>
+            <w:webHidden/>
+          </w:rPr>
+          <w:t>12</w:t>
+        </w:r>
+        <w:r>
+          <w:rPr>
+            <w:noProof/>
+            <w:webHidden/>
+          </w:rPr>
+          <w:fldChar w:fldCharType="end"/>
+        </w:r>
+      </w:hyperlink>
+    </w:p>
+    <w:p>
+      <w:pPr>
+        <w:pStyle w:val="TOC2"/>
+        <w:tabs>
+          <w:tab w:val="right" w:leader="dot" w:pos="9350"/>
+        </w:tabs>
+        <w:bidi w:val="0"/>
+        <w:rPr>
+          <w:rFonts w:asciiTheme="minorHAnsi" w:eastAsiaTheme="minorEastAsia" w:hAnsiTheme="minorHAnsi" w:cstheme="minorBidi"/>
+          <w:noProof/>
+          <w:kern w:val="2"/>
+          <w:lang w:bidi="ar-SA"/>
+          <w14:ligatures w14:val="standardContextual"/>
+        </w:rPr>
+      </w:pPr>
+      <w:hyperlink w:anchor="_Toc171716802" w:history="1">
+        <w:r>
+          <w:rPr>
+            <w:rStyle w:val="Hyperlink"/>
+            <w:noProof/>
+          </w:rPr>
+          <w:t>6-2- Initial Camera Pose Estimations</w:t>
+        </w:r>
+        <w:r>
+          <w:rPr>
+            <w:noProof/>
+            <w:webHidden/>
+          </w:rPr>
+          <w:tab/>
+        </w:r>
+        <w:r>
+          <w:rPr>
+            <w:noProof/>
+            <w:webHidden/>
+          </w:rPr>
+          <w:fldChar w:fldCharType="begin"/>
+        </w:r>
+        <w:r>
+          <w:rPr>
+            <w:noProof/>
+            <w:webHidden/>
+          </w:rPr>
+          <w:instrText xml:space="preserve"> PAGEREF _Toc171716802 \h </w:instrText>
+        </w:r>
+        <w:r>
+          <w:rPr>
+            <w:noProof/>
+            <w:webHidden/>
+          </w:rPr>
+        </w:r>
+        <w:r>
+          <w:rPr>
+            <w:noProof/>
+            <w:webHidden/>
+          </w:rPr>
+          <w:fldChar w:fldCharType="separate"/>
+        </w:r>
+        <w:r>
+          <w:rPr>
+            <w:noProof/>
+            <w:webHidden/>
+          </w:rPr>
+          <w:t>13</w:t>
+        </w:r>
+        <w:r>
+          <w:rPr>
+            <w:noProof/>
+            <w:webHidden/>
+          </w:rPr>
+          <w:fldChar w:fldCharType="end"/>
+        </w:r>
+      </w:hyperlink>
+    </w:p>
+    <w:p>
+      <w:pPr>
+        <w:pStyle w:val="TOC2"/>
+        <w:tabs>
+          <w:tab w:val="right" w:leader="dot" w:pos="9350"/>
+        </w:tabs>
+        <w:bidi w:val="0"/>
+        <w:rPr>
+          <w:rFonts w:asciiTheme="minorHAnsi" w:eastAsiaTheme="minorEastAsia" w:hAnsiTheme="minorHAnsi" w:cstheme="minorBidi"/>
+          <w:noProof/>
+          <w:kern w:val="2"/>
+          <w:lang w:bidi="ar-SA"/>
+          <w14:ligatures w14:val="standardContextual"/>
+        </w:rPr>
+      </w:pPr>
+      <w:hyperlink w:anchor="_Toc171716803" w:history="1">
+        <w:r>
+          <w:rPr>
+            <w:rStyle w:val="Hyperlink"/>
+            <w:noProof/>
+          </w:rPr>
+          <w:t>6-3- Fitness Calculation</w:t>
+        </w:r>
+        <w:r>
+          <w:rPr>
+            <w:noProof/>
+            <w:webHidden/>
+          </w:rPr>
+          <w:tab/>
+        </w:r>
+        <w:r>
+          <w:rPr>
+            <w:noProof/>
+            <w:webHidden/>
+          </w:rPr>
+          <w:fldChar w:fldCharType="begin"/>
+        </w:r>
+        <w:r>
+          <w:rPr>
+            <w:noProof/>
+            <w:webHidden/>
+          </w:rPr>
+          <w:instrText xml:space="preserve"> PAGEREF _Toc171716803 \h </w:instrText>
+        </w:r>
+        <w:r>
+          <w:rPr>
+            <w:noProof/>
+            <w:webHidden/>
+          </w:rPr>
+        </w:r>
+        <w:r>
+          <w:rPr>
+            <w:noProof/>
+            <w:webHidden/>
+          </w:rPr>
+          <w:fldChar w:fldCharType="separate"/>
+        </w:r>
+        <w:r>
+          <w:rPr>
+            <w:noProof/>
+            <w:webHidden/>
+          </w:rPr>
+          <w:t>14</w:t>
+        </w:r>
+        <w:r>
+          <w:rPr>
+            <w:noProof/>
+            <w:webHidden/>
+          </w:rPr>
+          <w:fldChar w:fldCharType="end"/>
+        </w:r>
+      </w:hyperlink>
+    </w:p>
+    <w:p>
+      <w:pPr>
+        <w:pStyle w:val="TOC2"/>
+        <w:tabs>
+          <w:tab w:val="right" w:leader="dot" w:pos="9350"/>
+        </w:tabs>
+        <w:bidi w:val="0"/>
+        <w:rPr>
+          <w:rFonts w:asciiTheme="minorHAnsi" w:eastAsiaTheme="minorEastAsia" w:hAnsiTheme="minorHAnsi" w:cstheme="minorBidi"/>
+          <w:noProof/>
+          <w:kern w:val="2"/>
+          <w:lang w:bidi="ar-SA"/>
+          <w14:ligatures w14:val="standardContextual"/>
+        </w:rPr>
+      </w:pPr>
+      <w:hyperlink w:anchor="_Toc171716804" w:history="1">
+        <w:r>
+          <w:rPr>
+            <w:rStyle w:val="Hyperlink"/>
+            <w:noProof/>
+          </w:rPr>
+          <w:t>6-4- Grey Wolf Optimizer</w:t>
+        </w:r>
+        <w:r>
+          <w:rPr>
+            <w:noProof/>
+            <w:webHidden/>
+          </w:rPr>
+          <w:tab/>
+        </w:r>
+        <w:r>
+          <w:rPr>
+            <w:noProof/>
+            <w:webHidden/>
+          </w:rPr>
+          <w:fldChar w:fldCharType="begin"/>
+        </w:r>
+        <w:r>
+          <w:rPr>
+            <w:noProof/>
+            <w:webHidden/>
+          </w:rPr>
+          <w:instrText xml:space="preserve"> PAGEREF _Toc171716804 \h </w:instrText>
+        </w:r>
+        <w:r>
+          <w:rPr>
+            <w:noProof/>
+            <w:webHidden/>
+          </w:rPr>
+        </w:r>
+        <w:r>
+          <w:rPr>
+            <w:noProof/>
+            <w:webHidden/>
+          </w:rPr>
+          <w:fldChar w:fldCharType="separate"/>
+        </w:r>
+        <w:r>
+          <w:rPr>
+            <w:noProof/>
+            <w:webHidden/>
+          </w:rPr>
+          <w:t>16</w:t>
+        </w:r>
+        <w:r>
+          <w:rPr>
+            <w:noProof/>
+            <w:webHidden/>
+          </w:rPr>
+          <w:fldChar w:fldCharType="end"/>
+        </w:r>
+      </w:hyperlink>
+    </w:p>
+    <w:p>
+      <w:pPr>
+        <w:pStyle w:val="TOC2"/>
+        <w:tabs>
+          <w:tab w:val="right" w:leader="dot" w:pos="9350"/>
+        </w:tabs>
+        <w:bidi w:val="0"/>
+        <w:rPr>
+          <w:rFonts w:asciiTheme="minorHAnsi" w:eastAsiaTheme="minorEastAsia" w:hAnsiTheme="minorHAnsi" w:cstheme="minorBidi"/>
+          <w:noProof/>
+          <w:kern w:val="2"/>
+          <w:lang w:bidi="ar-SA"/>
+          <w14:ligatures w14:val="standardContextual"/>
+        </w:rPr>
+      </w:pPr>
+      <w:hyperlink w:anchor="_Toc171716805" w:history="1">
+        <w:r>
+          <w:rPr>
+            <w:rStyle w:val="Hyperlink"/>
+            <w:noProof/>
+          </w:rPr>
+          <w:t>6-5- Calling the estimation</w:t>
+        </w:r>
+        <w:r>
+          <w:rPr>
+            <w:noProof/>
+            <w:webHidden/>
+          </w:rPr>
+          <w:tab/>
+        </w:r>
+        <w:r>
+          <w:rPr>
+            <w:noProof/>
+            <w:webHidden/>
+          </w:rPr>
+          <w:fldChar w:fldCharType="begin"/>
+        </w:r>
+        <w:r>
+          <w:rPr>
+            <w:noProof/>
+            <w:webHidden/>
+          </w:rPr>
+          <w:instrText xml:space="preserve"> PAGEREF _Toc171716805 \h </w:instrText>
+        </w:r>
+        <w:r>
+          <w:rPr>
+            <w:noProof/>
+            <w:webHidden/>
+          </w:rPr>
+        </w:r>
+        <w:r>
+          <w:rPr>
+            <w:noProof/>
+            <w:webHidden/>
+          </w:rPr>
+          <w:fldChar w:fldCharType="separate"/>
+        </w:r>
+        <w:r>
+          <w:rPr>
+            <w:noProof/>
+            <w:webHidden/>
+          </w:rPr>
+          <w:t>18</w:t>
+        </w:r>
+        <w:r>
+          <w:rPr>
+            <w:noProof/>
+            <w:webHidden/>
+          </w:rPr>
+          <w:fldChar w:fldCharType="end"/>
+        </w:r>
+      </w:hyperlink>
+    </w:p>
+    <w:p>
+      <w:pPr>
+        <w:pStyle w:val="TOC2"/>
+        <w:tabs>
+          <w:tab w:val="right" w:leader="dot" w:pos="9350"/>
+        </w:tabs>
+        <w:bidi w:val="0"/>
+        <w:rPr>
+          <w:rFonts w:asciiTheme="minorHAnsi" w:eastAsiaTheme="minorEastAsia" w:hAnsiTheme="minorHAnsi" w:cstheme="minorBidi"/>
+          <w:noProof/>
+          <w:kern w:val="2"/>
+          <w:lang w:bidi="ar-SA"/>
+          <w14:ligatures w14:val="standardContextual"/>
+        </w:rPr>
+      </w:pPr>
+      <w:hyperlink w:anchor="_Toc171716806" w:history="1">
+        <w:r>
+          <w:rPr>
+            <w:rStyle w:val="Hyperlink"/>
+            <w:noProof/>
+          </w:rPr>
+          <w:t>6-6- Testing the estimation</w:t>
+        </w:r>
+        <w:r>
+          <w:rPr>
+            <w:noProof/>
+            <w:webHidden/>
+          </w:rPr>
+          <w:tab/>
+        </w:r>
+        <w:r>
+          <w:rPr>
+            <w:noProof/>
+            <w:webHidden/>
+          </w:rPr>
+          <w:fldChar w:fldCharType="begin"/>
+        </w:r>
+        <w:r>
+          <w:rPr>
+            <w:noProof/>
+            <w:webHidden/>
+          </w:rPr>
+          <w:instrText xml:space="preserve"> PAGEREF _Toc171716806 \h </w:instrText>
+        </w:r>
+        <w:r>
+          <w:rPr>
+            <w:noProof/>
+            <w:webHidden/>
+          </w:rPr>
+        </w:r>
+        <w:r>
+          <w:rPr>
+            <w:noProof/>
+            <w:webHidden/>
+          </w:rPr>
+          <w:fldChar w:fldCharType="separate"/>
+        </w:r>
+        <w:r>
+          <w:rPr>
+            <w:noProof/>
+            <w:webHidden/>
+          </w:rPr>
+          <w:t>18</w:t>
+        </w:r>
+        <w:r>
+          <w:rPr>
+            <w:noProof/>
+            <w:webHidden/>
+          </w:rPr>
+          <w:fldChar w:fldCharType="end"/>
+        </w:r>
+      </w:hyperlink>
+    </w:p>
+    <w:p>
+      <w:pPr>
+        <w:pStyle w:val="TOC1"/>
+        <w:rPr>
+          <w:rFonts w:asciiTheme="minorHAnsi" w:eastAsiaTheme="minorEastAsia" w:hAnsiTheme="minorHAnsi" w:cstheme="minorBidi"/>
+          <w:noProof/>
+          <w:kern w:val="2"/>
+          <w:lang w:bidi="ar-SA"/>
+          <w14:ligatures w14:val="standardContextual"/>
+        </w:rPr>
+      </w:pPr>
+      <w:hyperlink w:anchor="_Toc171716807" w:history="1">
+        <w:r>
+          <w:rPr>
+            <w:rStyle w:val="Hyperlink"/>
+            <w:noProof/>
+          </w:rPr>
+          <w:t>7- Dataset</w:t>
+        </w:r>
+        <w:r>
+          <w:rPr>
+            <w:noProof/>
+            <w:webHidden/>
+          </w:rPr>
+          <w:tab/>
+        </w:r>
+        <w:r>
+          <w:rPr>
+            <w:noProof/>
+            <w:webHidden/>
+          </w:rPr>
+          <w:fldChar w:fldCharType="begin"/>
+        </w:r>
+        <w:r>
+          <w:rPr>
+            <w:noProof/>
+            <w:webHidden/>
+          </w:rPr>
+          <w:instrText xml:space="preserve"> PAGEREF _Toc171716807 \h </w:instrText>
+        </w:r>
+        <w:r>
+          <w:rPr>
+            <w:noProof/>
+            <w:webHidden/>
+          </w:rPr>
+        </w:r>
+        <w:r>
+          <w:rPr>
+            <w:noProof/>
+            <w:webHidden/>
+          </w:rPr>
+          <w:fldChar w:fldCharType="separate"/>
+        </w:r>
+        <w:r>
+          <w:rPr>
+            <w:noProof/>
+            <w:webHidden/>
+          </w:rPr>
+          <w:t>19</w:t>
+        </w:r>
+        <w:r>
+          <w:rPr>
+            <w:noProof/>
+            <w:webHidden/>
+          </w:rPr>
+          <w:fldChar w:fldCharType="end"/>
+        </w:r>
+      </w:hyperlink>
+    </w:p>
+    <w:p>
+      <w:pPr>
+        <w:pStyle w:val="TOC1"/>
+        <w:rPr>
+          <w:rFonts w:asciiTheme="minorHAnsi" w:eastAsiaTheme="minorEastAsia" w:hAnsiTheme="minorHAnsi" w:cstheme="minorBidi"/>
+          <w:noProof/>
+          <w:kern w:val="2"/>
+          <w:lang w:bidi="ar-SA"/>
+          <w14:ligatures w14:val="standardContextual"/>
+        </w:rPr>
+      </w:pPr>
+      <w:hyperlink w:anchor="_Toc171716808" w:history="1">
+        <w:r>
+          <w:rPr>
+            <w:rStyle w:val="Hyperlink"/>
+            <w:noProof/>
+          </w:rPr>
+          <w:t>8- Results</w:t>
+        </w:r>
+        <w:r>
+          <w:rPr>
+            <w:noProof/>
+            <w:webHidden/>
+          </w:rPr>
+          <w:tab/>
+        </w:r>
+        <w:r>
+          <w:rPr>
+            <w:noProof/>
+            <w:webHidden/>
+          </w:rPr>
+          <w:fldChar w:fldCharType="begin"/>
+        </w:r>
+        <w:r>
+          <w:rPr>
+            <w:noProof/>
+            <w:webHidden/>
+          </w:rPr>
+          <w:instrText xml:space="preserve"> PAGEREF _Toc171716808 \h </w:instrText>
+        </w:r>
+        <w:r>
+          <w:rPr>
+            <w:noProof/>
+            <w:webHidden/>
+          </w:rPr>
+        </w:r>
+        <w:r>
+          <w:rPr>
+            <w:noProof/>
+            <w:webHidden/>
+          </w:rPr>
+          <w:fldChar w:fldCharType="separate"/>
+        </w:r>
+        <w:r>
+          <w:rPr>
+            <w:noProof/>
+            <w:webHidden/>
+          </w:rPr>
+          <w:t>19</w:t>
+        </w:r>
+        <w:r>
+          <w:rPr>
+            <w:noProof/>
+            <w:webHidden/>
+          </w:rPr>
+          <w:fldChar w:fldCharType="end"/>
+        </w:r>
+      </w:hyperlink>
+    </w:p>
+    <w:p>
+      <w:pPr>
+        <w:pStyle w:val="TOC1"/>
+        <w:rPr>
+          <w:rFonts w:asciiTheme="minorHAnsi" w:eastAsiaTheme="minorEastAsia" w:hAnsiTheme="minorHAnsi" w:cstheme="minorBidi"/>
+          <w:noProof/>
+          <w:kern w:val="2"/>
+          <w:lang w:bidi="ar-SA"/>
+          <w14:ligatures w14:val="standardContextual"/>
+        </w:rPr>
+      </w:pPr>
+      <w:hyperlink w:anchor="_Toc171716809" w:history="1">
+        <w:r>
+          <w:rPr>
+            <w:rStyle w:val="Hyperlink"/>
+            <w:noProof/>
+          </w:rPr>
+          <w:t>9- Conclusion</w:t>
+        </w:r>
+        <w:r>
+          <w:rPr>
+            <w:noProof/>
+            <w:webHidden/>
+          </w:rPr>
+          <w:tab/>
+        </w:r>
+        <w:r>
+          <w:rPr>
+            <w:noProof/>
+            <w:webHidden/>
+          </w:rPr>
+          <w:fldChar w:fldCharType="begin"/>
+        </w:r>
+        <w:r>
+          <w:rPr>
+            <w:noProof/>
+            <w:webHidden/>
+          </w:rPr>
+          <w:instrText xml:space="preserve"> PAGEREF _Toc171716809 \h </w:instrText>
+        </w:r>
+        <w:r>
+          <w:rPr>
+            <w:noProof/>
+            <w:webHidden/>
+          </w:rPr>
+        </w:r>
+        <w:r>
+          <w:rPr>
+            <w:noProof/>
+            <w:webHidden/>
+          </w:rPr>
+          <w:fldChar w:fldCharType="separate"/>
+        </w:r>
+        <w:r>
+          <w:rPr>
+            <w:noProof/>
+            <w:webHidden/>
+          </w:rPr>
+          <w:t>20</w:t>
+        </w:r>
+        <w:r>
+          <w:rPr>
+            <w:noProof/>
+            <w:webHidden/>
+          </w:rPr>
+          <w:fldChar w:fldCharType="end"/>
+        </w:r>
+      </w:hyperlink>
+    </w:p>
+    <w:p>
+      <w:pPr>
+        <w:pStyle w:val="TOC1"/>
+        <w:rPr>
+          <w:rFonts w:asciiTheme="minorHAnsi" w:eastAsiaTheme="minorEastAsia" w:hAnsiTheme="minorHAnsi" w:cstheme="minorBidi"/>
+          <w:noProof/>
+          <w:kern w:val="2"/>
+          <w:lang w:bidi="ar-SA"/>
+          <w14:ligatures w14:val="standardContextual"/>
+        </w:rPr>
+      </w:pPr>
+      <w:hyperlink w:anchor="_Toc171716810" w:history="1">
+        <w:r>
+          <w:rPr>
+            <w:rStyle w:val="Hyperlink"/>
+            <w:noProof/>
+          </w:rPr>
+          <w:t>10- References</w:t>
+        </w:r>
+        <w:r>
+          <w:rPr>
+            <w:noProof/>
+            <w:webHidden/>
+          </w:rPr>
+          <w:tab/>
+        </w:r>
+        <w:r>
+          <w:rPr>
+            <w:noProof/>
+            <w:webHidden/>
+          </w:rPr>
+          <w:fldChar w:fldCharType="begin"/>
+        </w:r>
+        <w:r>
+          <w:rPr>
+            <w:noProof/>
+            <w:webHidden/>
+          </w:rPr>
+          <w:instrText xml:space="preserve"> PAGEREF _Toc171716810 \h </w:instrText>
+        </w:r>
+        <w:r>
+          <w:rPr>
+            <w:noProof/>
+            <w:webHidden/>
+          </w:rPr>
+        </w:r>
+        <w:r>
+          <w:rPr>
+            <w:noProof/>
+            <w:webHidden/>
+          </w:rPr>
+          <w:fldChar w:fldCharType="separate"/>
+        </w:r>
+        <w:r>
+          <w:rPr>
+            <w:noProof/>
+            <w:webHidden/>
+          </w:rPr>
+          <w:t>20</w:t>
+        </w:r>
+        <w:r>
+          <w:rPr>
+            <w:noProof/>
+            <w:webHidden/>
+          </w:rPr>
+          <w:fldChar w:fldCharType="end"/>
+        </w:r>
+      </w:hyperlink>
+    </w:p>
+    <w:p>
+      <w:pPr>
         <w:pStyle w:val="Abstract"/>
       </w:pPr>
       <w:r>
@@ -1148,9 +2036,8 @@
           <w:noProof/>
         </w:rPr>
       </w:pPr>
-      <w:bookmarkStart w:id="4" w:name="_Toc171703083"/>
-      <w:r>
-        <w:lastRenderedPageBreak/>
+      <w:bookmarkStart w:id="4" w:name="_Toc171716789"/>
+      <w:r>
         <w:t>Table of figures</w:t>
       </w:r>
       <w:bookmarkEnd w:id="4"/>
@@ -1179,50 +2066,14 @@
           <w14:ligatures w14:val="standardContextual"/>
         </w:rPr>
       </w:pPr>
-      <w:hyperlink w:anchor="_Toc171707267" w:history="1">
-        <w:bookmarkStart w:id="5" w:name="_Toc171704062"/>
+      <w:hyperlink w:anchor="_Toc171716966" w:history="1">
         <w:r>
           <w:rPr>
             <w:rStyle w:val="Hyperlink"/>
             <w:noProof/>
           </w:rPr>
-          <w:drawing>
-            <wp:inline distT="0" distB="0" distL="0" distR="0" wp14:anchorId="3FEF6647" wp14:editId="5E338855">
-              <wp:extent cx="4848225" cy="4000500"/>
-              <wp:effectExtent l="0" t="0" r="9525" b="0"/>
-              <wp:docPr id="2033237247" name="Picture 1"/>
-              <wp:cNvGraphicFramePr>
-                <a:graphicFrameLocks xmlns:a="http://schemas.openxmlformats.org/drawingml/2006/main" noChangeAspect="1"/>
-              </wp:cNvGraphicFramePr>
-              <a:graphic xmlns:a="http://schemas.openxmlformats.org/drawingml/2006/main">
-                <a:graphicData uri="http://schemas.openxmlformats.org/drawingml/2006/picture">
-                  <pic:pic xmlns:pic="http://schemas.openxmlformats.org/drawingml/2006/picture">
-                    <pic:nvPicPr>
-                      <pic:cNvPr id="736372231" name=""/>
-                      <pic:cNvPicPr/>
-                    </pic:nvPicPr>
-                    <pic:blipFill>
-                      <a:blip r:embed="rId7"/>
-                      <a:stretch>
-                        <a:fillRect/>
-                      </a:stretch>
-                    </pic:blipFill>
-                    <pic:spPr>
-                      <a:xfrm>
-                        <a:off x="0" y="0"/>
-                        <a:ext cx="4848225" cy="4000500"/>
-                      </a:xfrm>
-                      <a:prstGeom prst="rect">
-                        <a:avLst/>
-                      </a:prstGeom>
-                    </pic:spPr>
-                  </pic:pic>
-                </a:graphicData>
-              </a:graphic>
-            </wp:inline>
-          </w:drawing>
-        </w:r>
-        <w:bookmarkEnd w:id="5"/>
+          <w:t>Figure 1: Results obtained from metaheuristic optimization algorithms.</w:t>
+        </w:r>
         <w:r>
           <w:rPr>
             <w:noProof/>
@@ -1242,7 +2093,7 @@
             <w:noProof/>
             <w:webHidden/>
           </w:rPr>
-          <w:instrText xml:space="preserve"> PAGEREF _Toc171707267 \h </w:instrText>
+          <w:instrText xml:space="preserve"> PAGEREF _Toc171716966 \h </w:instrText>
         </w:r>
         <w:r>
           <w:rPr>
@@ -1262,7 +2113,7 @@
             <w:noProof/>
             <w:webHidden/>
           </w:rPr>
-          <w:t>7</w:t>
+          <w:t>4</w:t>
         </w:r>
         <w:r>
           <w:rPr>
@@ -1288,13 +2139,13 @@
           <w14:ligatures w14:val="standardContextual"/>
         </w:rPr>
       </w:pPr>
-      <w:hyperlink w:anchor="_Toc171707268" w:history="1">
+      <w:hyperlink w:anchor="_Toc171716967" w:history="1">
         <w:r>
           <w:rPr>
             <w:rStyle w:val="Hyperlink"/>
             <w:noProof/>
           </w:rPr>
-          <w:t>Figure 1: Results obtained from metaheuristic optimization algorithms.</w:t>
+          <w:t>Figure 2: Histogram of comparing between the algorithms</w:t>
         </w:r>
         <w:r>
           <w:rPr>
@@ -1315,7 +2166,7 @@
             <w:noProof/>
             <w:webHidden/>
           </w:rPr>
-          <w:instrText xml:space="preserve"> PAGEREF _Toc171707268 \h </w:instrText>
+          <w:instrText xml:space="preserve"> PAGEREF _Toc171716967 \h </w:instrText>
         </w:r>
         <w:r>
           <w:rPr>
@@ -1335,7 +2186,7 @@
             <w:noProof/>
             <w:webHidden/>
           </w:rPr>
-          <w:t>7</w:t>
+          <w:t>5</w:t>
         </w:r>
         <w:r>
           <w:rPr>
@@ -1361,50 +2212,14 @@
           <w14:ligatures w14:val="standardContextual"/>
         </w:rPr>
       </w:pPr>
-      <w:hyperlink w:anchor="_Toc171707269" w:history="1">
-        <w:bookmarkStart w:id="6" w:name="_Toc171704064"/>
+      <w:hyperlink w:anchor="_Toc171716968" w:history="1">
         <w:r>
           <w:rPr>
             <w:rStyle w:val="Hyperlink"/>
             <w:noProof/>
           </w:rPr>
-          <w:drawing>
-            <wp:inline distT="0" distB="0" distL="0" distR="0" wp14:anchorId="7A021D36" wp14:editId="3E2795E1">
-              <wp:extent cx="4695825" cy="4000500"/>
-              <wp:effectExtent l="0" t="0" r="9525" b="0"/>
-              <wp:docPr id="2093039158" name="Picture 1"/>
-              <wp:cNvGraphicFramePr>
-                <a:graphicFrameLocks xmlns:a="http://schemas.openxmlformats.org/drawingml/2006/main" noChangeAspect="1"/>
-              </wp:cNvGraphicFramePr>
-              <a:graphic xmlns:a="http://schemas.openxmlformats.org/drawingml/2006/main">
-                <a:graphicData uri="http://schemas.openxmlformats.org/drawingml/2006/picture">
-                  <pic:pic xmlns:pic="http://schemas.openxmlformats.org/drawingml/2006/picture">
-                    <pic:nvPicPr>
-                      <pic:cNvPr id="1578931795" name=""/>
-                      <pic:cNvPicPr/>
-                    </pic:nvPicPr>
-                    <pic:blipFill>
-                      <a:blip r:embed="rId8"/>
-                      <a:stretch>
-                        <a:fillRect/>
-                      </a:stretch>
-                    </pic:blipFill>
-                    <pic:spPr>
-                      <a:xfrm>
-                        <a:off x="0" y="0"/>
-                        <a:ext cx="4695825" cy="4000500"/>
-                      </a:xfrm>
-                      <a:prstGeom prst="rect">
-                        <a:avLst/>
-                      </a:prstGeom>
-                    </pic:spPr>
-                  </pic:pic>
-                </a:graphicData>
-              </a:graphic>
-            </wp:inline>
-          </w:drawing>
-        </w:r>
-        <w:bookmarkEnd w:id="6"/>
+          <w:t>Figure 3: Histogram of computational time for the different algorithms</w:t>
+        </w:r>
         <w:r>
           <w:rPr>
             <w:noProof/>
@@ -1424,7 +2239,7 @@
             <w:noProof/>
             <w:webHidden/>
           </w:rPr>
-          <w:instrText xml:space="preserve"> PAGEREF _Toc171707269 \h </w:instrText>
+          <w:instrText xml:space="preserve"> PAGEREF _Toc171716968 \h </w:instrText>
         </w:r>
         <w:r>
           <w:rPr>
@@ -1444,7 +2259,7 @@
             <w:noProof/>
             <w:webHidden/>
           </w:rPr>
-          <w:t>8</w:t>
+          <w:t>5</w:t>
         </w:r>
         <w:r>
           <w:rPr>
@@ -1470,13 +2285,13 @@
           <w14:ligatures w14:val="standardContextual"/>
         </w:rPr>
       </w:pPr>
-      <w:hyperlink w:anchor="_Toc171707270" w:history="1">
+      <w:hyperlink w:anchor="_Toc171716969" w:history="1">
         <w:r>
           <w:rPr>
             <w:rStyle w:val="Hyperlink"/>
             <w:noProof/>
           </w:rPr>
-          <w:t>Figure 2: Histogram of comparing between the algorithms</w:t>
+          <w:t>Figure 4: Hierarchy of grey wolf (dominance decreases from top down)</w:t>
         </w:r>
         <w:r>
           <w:rPr>
@@ -1497,7 +2312,7 @@
             <w:noProof/>
             <w:webHidden/>
           </w:rPr>
-          <w:instrText xml:space="preserve"> PAGEREF _Toc171707270 \h </w:instrText>
+          <w:instrText xml:space="preserve"> PAGEREF _Toc171716969 \h </w:instrText>
         </w:r>
         <w:r>
           <w:rPr>
@@ -1517,7 +2332,7 @@
             <w:noProof/>
             <w:webHidden/>
           </w:rPr>
-          <w:t>8</w:t>
+          <w:t>6</w:t>
         </w:r>
         <w:r>
           <w:rPr>
@@ -1543,50 +2358,14 @@
           <w14:ligatures w14:val="standardContextual"/>
         </w:rPr>
       </w:pPr>
-      <w:hyperlink w:anchor="_Toc171707271" w:history="1">
-        <w:bookmarkStart w:id="7" w:name="_Toc171704066"/>
+      <w:hyperlink w:anchor="_Toc171716970" w:history="1">
         <w:r>
           <w:rPr>
             <w:rStyle w:val="Hyperlink"/>
             <w:noProof/>
           </w:rPr>
-          <w:drawing>
-            <wp:inline distT="0" distB="0" distL="0" distR="0" wp14:anchorId="0FADBCEC" wp14:editId="17355798">
-              <wp:extent cx="4743450" cy="4000500"/>
-              <wp:effectExtent l="0" t="0" r="0" b="0"/>
-              <wp:docPr id="79656790" name="Picture 1" descr="A graph with numbers and a number of blue bars&#10;&#10;Description automatically generated with medium confidence"/>
-              <wp:cNvGraphicFramePr>
-                <a:graphicFrameLocks xmlns:a="http://schemas.openxmlformats.org/drawingml/2006/main" noChangeAspect="1"/>
-              </wp:cNvGraphicFramePr>
-              <a:graphic xmlns:a="http://schemas.openxmlformats.org/drawingml/2006/main">
-                <a:graphicData uri="http://schemas.openxmlformats.org/drawingml/2006/picture">
-                  <pic:pic xmlns:pic="http://schemas.openxmlformats.org/drawingml/2006/picture">
-                    <pic:nvPicPr>
-                      <pic:cNvPr id="520892303" name="Picture 1" descr="A graph with numbers and a number of blue bars&#10;&#10;Description automatically generated with medium confidence"/>
-                      <pic:cNvPicPr/>
-                    </pic:nvPicPr>
-                    <pic:blipFill>
-                      <a:blip r:embed="rId9"/>
-                      <a:stretch>
-                        <a:fillRect/>
-                      </a:stretch>
-                    </pic:blipFill>
-                    <pic:spPr>
-                      <a:xfrm>
-                        <a:off x="0" y="0"/>
-                        <a:ext cx="4743450" cy="4000500"/>
-                      </a:xfrm>
-                      <a:prstGeom prst="rect">
-                        <a:avLst/>
-                      </a:prstGeom>
-                    </pic:spPr>
-                  </pic:pic>
-                </a:graphicData>
-              </a:graphic>
-            </wp:inline>
-          </w:drawing>
-        </w:r>
-        <w:bookmarkEnd w:id="7"/>
+          <w:t>Figure 1: Camera Pose Fitness Function</w:t>
+        </w:r>
         <w:r>
           <w:rPr>
             <w:noProof/>
@@ -1606,7 +2385,7 @@
             <w:noProof/>
             <w:webHidden/>
           </w:rPr>
-          <w:instrText xml:space="preserve"> PAGEREF _Toc171707271 \h </w:instrText>
+          <w:instrText xml:space="preserve"> PAGEREF _Toc171716970 \h </w:instrText>
         </w:r>
         <w:r>
           <w:rPr>
@@ -1626,346 +2405,7 @@
             <w:noProof/>
             <w:webHidden/>
           </w:rPr>
-          <w:t>9</w:t>
-        </w:r>
-        <w:r>
-          <w:rPr>
-            <w:noProof/>
-            <w:webHidden/>
-          </w:rPr>
-          <w:fldChar w:fldCharType="end"/>
-        </w:r>
-      </w:hyperlink>
-    </w:p>
-    <w:p>
-      <w:pPr>
-        <w:pStyle w:val="TableofFigures"/>
-        <w:tabs>
-          <w:tab w:val="right" w:leader="dot" w:pos="9350"/>
-        </w:tabs>
-        <w:bidi w:val="0"/>
-        <w:rPr>
-          <w:rFonts w:asciiTheme="minorHAnsi" w:eastAsiaTheme="minorEastAsia" w:hAnsiTheme="minorHAnsi" w:cstheme="minorBidi"/>
-          <w:noProof/>
-          <w:kern w:val="2"/>
-          <w:lang w:bidi="ar-SA"/>
-          <w14:ligatures w14:val="standardContextual"/>
-        </w:rPr>
-      </w:pPr>
-      <w:hyperlink w:anchor="_Toc171707272" w:history="1">
-        <w:r>
-          <w:rPr>
-            <w:rStyle w:val="Hyperlink"/>
-            <w:noProof/>
-          </w:rPr>
-          <w:t>Figure 3: Histogram of computational time for the different algorithms</w:t>
-        </w:r>
-        <w:r>
-          <w:rPr>
-            <w:noProof/>
-            <w:webHidden/>
-          </w:rPr>
-          <w:tab/>
-        </w:r>
-        <w:r>
-          <w:rPr>
-            <w:noProof/>
-            <w:webHidden/>
-          </w:rPr>
-          <w:fldChar w:fldCharType="begin"/>
-        </w:r>
-        <w:r>
-          <w:rPr>
-            <w:noProof/>
-            <w:webHidden/>
-          </w:rPr>
-          <w:instrText xml:space="preserve"> PAGEREF _Toc171707272 \h </w:instrText>
-        </w:r>
-        <w:r>
-          <w:rPr>
-            <w:noProof/>
-            <w:webHidden/>
-          </w:rPr>
-        </w:r>
-        <w:r>
-          <w:rPr>
-            <w:noProof/>
-            <w:webHidden/>
-          </w:rPr>
-          <w:fldChar w:fldCharType="separate"/>
-        </w:r>
-        <w:r>
-          <w:rPr>
-            <w:noProof/>
-            <w:webHidden/>
-          </w:rPr>
-          <w:t>9</w:t>
-        </w:r>
-        <w:r>
-          <w:rPr>
-            <w:noProof/>
-            <w:webHidden/>
-          </w:rPr>
-          <w:fldChar w:fldCharType="end"/>
-        </w:r>
-      </w:hyperlink>
-    </w:p>
-    <w:p>
-      <w:pPr>
-        <w:pStyle w:val="TableofFigures"/>
-        <w:tabs>
-          <w:tab w:val="right" w:leader="dot" w:pos="9350"/>
-        </w:tabs>
-        <w:bidi w:val="0"/>
-        <w:rPr>
-          <w:rFonts w:asciiTheme="minorHAnsi" w:eastAsiaTheme="minorEastAsia" w:hAnsiTheme="minorHAnsi" w:cstheme="minorBidi"/>
-          <w:noProof/>
-          <w:kern w:val="2"/>
-          <w:lang w:bidi="ar-SA"/>
-          <w14:ligatures w14:val="standardContextual"/>
-        </w:rPr>
-      </w:pPr>
-      <w:hyperlink w:anchor="_Toc171707273" w:history="1">
-        <w:r>
-          <w:rPr>
-            <w:rStyle w:val="Hyperlink"/>
-            <w:noProof/>
-          </w:rPr>
-          <w:drawing>
-            <wp:inline distT="0" distB="0" distL="0" distR="0" wp14:anchorId="746E1BFC" wp14:editId="3F349479">
-              <wp:extent cx="3449956" cy="2468974"/>
-              <wp:effectExtent l="0" t="0" r="0" b="7620"/>
-              <wp:docPr id="761941100" name="Picture 2" descr="Algorithms | Free Full-Text | A Novel Dynamic Generalized ..."/>
-              <wp:cNvGraphicFramePr>
-                <a:graphicFrameLocks xmlns:a="http://schemas.openxmlformats.org/drawingml/2006/main" noChangeAspect="1"/>
-              </wp:cNvGraphicFramePr>
-              <a:graphic xmlns:a="http://schemas.openxmlformats.org/drawingml/2006/main">
-                <a:graphicData uri="http://schemas.openxmlformats.org/drawingml/2006/picture">
-                  <pic:pic xmlns:pic="http://schemas.openxmlformats.org/drawingml/2006/picture">
-                    <pic:nvPicPr>
-                      <pic:cNvPr id="0" name="Picture 3" descr="Algorithms | Free Full-Text | A Novel Dynamic Generalized ..."/>
-                      <pic:cNvPicPr>
-                        <a:picLocks noChangeAspect="1" noChangeArrowheads="1"/>
-                      </pic:cNvPicPr>
-                    </pic:nvPicPr>
-                    <pic:blipFill>
-                      <a:blip r:embed="rId10">
-                        <a:extLst>
-                          <a:ext uri="{28A0092B-C50C-407E-A947-70E740481C1C}">
-                            <a14:useLocalDpi xmlns:a14="http://schemas.microsoft.com/office/drawing/2010/main" val="0"/>
-                          </a:ext>
-                        </a:extLst>
-                      </a:blip>
-                      <a:srcRect/>
-                      <a:stretch>
-                        <a:fillRect/>
-                      </a:stretch>
-                    </pic:blipFill>
-                    <pic:spPr bwMode="auto">
-                      <a:xfrm>
-                        <a:off x="0" y="0"/>
-                        <a:ext cx="3474119" cy="2486267"/>
-                      </a:xfrm>
-                      <a:prstGeom prst="rect">
-                        <a:avLst/>
-                      </a:prstGeom>
-                      <a:noFill/>
-                      <a:ln>
-                        <a:noFill/>
-                      </a:ln>
-                    </pic:spPr>
-                  </pic:pic>
-                </a:graphicData>
-              </a:graphic>
-            </wp:inline>
-          </w:drawing>
-        </w:r>
-        <w:r>
-          <w:rPr>
-            <w:noProof/>
-            <w:webHidden/>
-          </w:rPr>
-          <w:tab/>
-        </w:r>
-        <w:r>
-          <w:rPr>
-            <w:noProof/>
-            <w:webHidden/>
-          </w:rPr>
-          <w:fldChar w:fldCharType="begin"/>
-        </w:r>
-        <w:r>
-          <w:rPr>
-            <w:noProof/>
-            <w:webHidden/>
-          </w:rPr>
-          <w:instrText xml:space="preserve"> PAGEREF _Toc171707273 \h </w:instrText>
-        </w:r>
-        <w:r>
-          <w:rPr>
-            <w:noProof/>
-            <w:webHidden/>
-          </w:rPr>
-        </w:r>
-        <w:r>
-          <w:rPr>
-            <w:noProof/>
-            <w:webHidden/>
-          </w:rPr>
-          <w:fldChar w:fldCharType="separate"/>
-        </w:r>
-        <w:r>
-          <w:rPr>
-            <w:noProof/>
-            <w:webHidden/>
-          </w:rPr>
-          <w:t>10</w:t>
-        </w:r>
-        <w:r>
-          <w:rPr>
-            <w:noProof/>
-            <w:webHidden/>
-          </w:rPr>
-          <w:fldChar w:fldCharType="end"/>
-        </w:r>
-      </w:hyperlink>
-    </w:p>
-    <w:p>
-      <w:pPr>
-        <w:pStyle w:val="TableofFigures"/>
-        <w:tabs>
-          <w:tab w:val="right" w:leader="dot" w:pos="9350"/>
-        </w:tabs>
-        <w:bidi w:val="0"/>
-        <w:rPr>
-          <w:rFonts w:asciiTheme="minorHAnsi" w:eastAsiaTheme="minorEastAsia" w:hAnsiTheme="minorHAnsi" w:cstheme="minorBidi"/>
-          <w:noProof/>
-          <w:kern w:val="2"/>
-          <w:lang w:bidi="ar-SA"/>
-          <w14:ligatures w14:val="standardContextual"/>
-        </w:rPr>
-      </w:pPr>
-      <w:hyperlink w:anchor="_Toc171707274" w:history="1">
-        <w:r>
-          <w:rPr>
-            <w:rStyle w:val="Hyperlink"/>
-            <w:noProof/>
-          </w:rPr>
-          <w:t>Figure 4: Hierarchy of grey wolf (dominance decreases from top down)</w:t>
-        </w:r>
-        <w:r>
-          <w:rPr>
-            <w:noProof/>
-            <w:webHidden/>
-          </w:rPr>
-          <w:tab/>
-        </w:r>
-        <w:r>
-          <w:rPr>
-            <w:noProof/>
-            <w:webHidden/>
-          </w:rPr>
-          <w:fldChar w:fldCharType="begin"/>
-        </w:r>
-        <w:r>
-          <w:rPr>
-            <w:noProof/>
-            <w:webHidden/>
-          </w:rPr>
-          <w:instrText xml:space="preserve"> PAGEREF _Toc171707274 \h </w:instrText>
-        </w:r>
-        <w:r>
-          <w:rPr>
-            <w:noProof/>
-            <w:webHidden/>
-          </w:rPr>
-        </w:r>
-        <w:r>
-          <w:rPr>
-            <w:noProof/>
-            <w:webHidden/>
-          </w:rPr>
-          <w:fldChar w:fldCharType="separate"/>
-        </w:r>
-        <w:r>
-          <w:rPr>
-            <w:noProof/>
-            <w:webHidden/>
-          </w:rPr>
-          <w:t>10</w:t>
-        </w:r>
-        <w:r>
-          <w:rPr>
-            <w:noProof/>
-            <w:webHidden/>
-          </w:rPr>
-          <w:fldChar w:fldCharType="end"/>
-        </w:r>
-      </w:hyperlink>
-    </w:p>
-    <w:p>
-      <w:pPr>
-        <w:pStyle w:val="TableofFigures"/>
-        <w:tabs>
-          <w:tab w:val="right" w:leader="dot" w:pos="9350"/>
-        </w:tabs>
-        <w:bidi w:val="0"/>
-        <w:rPr>
-          <w:rFonts w:asciiTheme="minorHAnsi" w:eastAsiaTheme="minorEastAsia" w:hAnsiTheme="minorHAnsi" w:cstheme="minorBidi"/>
-          <w:noProof/>
-          <w:kern w:val="2"/>
-          <w:lang w:bidi="ar-SA"/>
-          <w14:ligatures w14:val="standardContextual"/>
-        </w:rPr>
-      </w:pPr>
-      <w:hyperlink w:anchor="_Toc171707275" w:history="1">
-        <w:r>
-          <w:rPr>
-            <w:rStyle w:val="Hyperlink"/>
-            <w:noProof/>
-          </w:rPr>
-          <w:t>Figure 1: Camera Pose Fitness Function</w:t>
-        </w:r>
-        <w:r>
-          <w:rPr>
-            <w:noProof/>
-            <w:webHidden/>
-          </w:rPr>
-          <w:tab/>
-        </w:r>
-        <w:r>
-          <w:rPr>
-            <w:noProof/>
-            <w:webHidden/>
-          </w:rPr>
-          <w:fldChar w:fldCharType="begin"/>
-        </w:r>
-        <w:r>
-          <w:rPr>
-            <w:noProof/>
-            <w:webHidden/>
-          </w:rPr>
-          <w:instrText xml:space="preserve"> PAGEREF _Toc171707275 \h </w:instrText>
-        </w:r>
-        <w:r>
-          <w:rPr>
-            <w:noProof/>
-            <w:webHidden/>
-          </w:rPr>
-        </w:r>
-        <w:r>
-          <w:rPr>
-            <w:noProof/>
-            <w:webHidden/>
-          </w:rPr>
-          <w:fldChar w:fldCharType="separate"/>
-        </w:r>
-        <w:r>
-          <w:rPr>
-            <w:noProof/>
-            <w:webHidden/>
-          </w:rPr>
-          <w:t>11</w:t>
+          <w:t>8</w:t>
         </w:r>
         <w:r>
           <w:rPr>
@@ -2014,18 +2454,26 @@
       <w:pPr>
         <w:pStyle w:val="Heading1"/>
       </w:pPr>
-      <w:bookmarkStart w:id="8" w:name="_Toc171703084"/>
+      <w:bookmarkStart w:id="5" w:name="_Toc171716790"/>
       <w:r>
         <w:t>Introduction</w:t>
       </w:r>
-      <w:bookmarkEnd w:id="8"/>
+      <w:bookmarkEnd w:id="5"/>
     </w:p>
     <w:p>
       <w:pPr>
         <w:pStyle w:val="Text1"/>
       </w:pPr>
       <w:r>
-        <w:t>First, we introduce the articles used for this work and then we explain the implementations for the algorithms. Finally, we test and compare the results. The problems is follows: We have 2 images captured by the same or different cameras at different positions and rotations (poses). We want to estimate the relative orientation between these two poses from the 2 captured images. In this problem, we know the intrinsic parameters of the cameras, but we don’t have any knowledge about the scene. The general flow is like this:</w:t>
+        <w:t xml:space="preserve">First, we introduce the articles used for this work and then we explain the implementations for the algorithms. Finally, we test and compare the results. The problems </w:t>
+      </w:r>
+      <w:proofErr w:type="gramStart"/>
+      <w:r>
+        <w:t>is</w:t>
+      </w:r>
+      <w:proofErr w:type="gramEnd"/>
+      <w:r>
+        <w:t xml:space="preserve"> follows: We have 2 images captured by the same or different cameras at different positions and rotations (poses). We want to estimate the relative orientation between these two poses from the 2 captured images. In this problem, we know the intrinsic parameters of the cameras, but we don’t have any knowledge about the scene. The general flow is like this:</w:t>
       </w:r>
     </w:p>
     <w:p>
@@ -2064,18 +2512,26 @@
       <w:pPr>
         <w:pStyle w:val="Heading1"/>
       </w:pPr>
-      <w:bookmarkStart w:id="9" w:name="_Toc171703085"/>
+      <w:bookmarkStart w:id="6" w:name="_Toc171716791"/>
       <w:r>
         <w:t>Improving Camera Pose Estimation Using Swarm Particle Algorithms</w:t>
       </w:r>
-      <w:bookmarkEnd w:id="9"/>
+      <w:bookmarkEnd w:id="6"/>
     </w:p>
     <w:p>
       <w:pPr>
         <w:pStyle w:val="Text1"/>
       </w:pPr>
       <w:r>
-        <w:t xml:space="preserve">Camera pose estimation has been a common problem in the field of computer vision. There have been introduced many methods to solve it. They all propose valid solutions and estimate good poses for the cameras, but they may or may not be good enough. The proposed method in that article aims to improve those solutions by evolutionary algorithms (EA) or swarm algorithms (SA) to find the optimum solution in the search space. </w:t>
+        <w:t xml:space="preserve">Camera </w:t>
+      </w:r>
+      <w:proofErr w:type="gramStart"/>
+      <w:r>
+        <w:t>pose</w:t>
+      </w:r>
+      <w:proofErr w:type="gramEnd"/>
+      <w:r>
+        <w:t xml:space="preserve"> estimation has been a common problem in the field of computer vision. There have been introduced many methods to solve it. They all propose valid solutions and estimate good poses for the cameras, but they may or may not be good enough. The proposed method in that article aims to improve those solutions by evolutionary algorithms (EA) or swarm algorithms (SA) to find the optimum solution in the search space. </w:t>
       </w:r>
     </w:p>
     <w:p>
@@ -2088,10 +2544,10 @@
     </w:p>
     <w:p>
       <w:pPr>
-        <w:pStyle w:val="FigureCaption"/>
-        <w:bidi w:val="0"/>
-      </w:pPr>
-      <w:bookmarkStart w:id="10" w:name="_Toc171707267"/>
+        <w:pStyle w:val="Default"/>
+        <w:bidi/>
+        <w:jc w:val="center"/>
+      </w:pPr>
       <w:r>
         <w:rPr>
           <w:noProof/>
@@ -2133,14 +2589,13 @@
           </wp:inline>
         </w:drawing>
       </w:r>
-      <w:bookmarkEnd w:id="10"/>
     </w:p>
     <w:p>
       <w:pPr>
         <w:pStyle w:val="FigureCaption"/>
         <w:bidi w:val="0"/>
       </w:pPr>
-      <w:bookmarkStart w:id="11" w:name="_Toc171707268"/>
+      <w:bookmarkStart w:id="7" w:name="_Toc171716966"/>
       <w:r>
         <w:t xml:space="preserve">Figure </w:t>
       </w:r>
@@ -2165,20 +2620,16 @@
       <w:r>
         <w:t>: Results obtained from metaheuristic optimization algorithms.</w:t>
       </w:r>
-      <w:bookmarkEnd w:id="11"/>
-    </w:p>
-    <w:p>
-      <w:pPr>
-        <w:pStyle w:val="FigureCaption"/>
-        <w:keepNext/>
-        <w:bidi w:val="0"/>
-      </w:pPr>
-      <w:bookmarkStart w:id="12" w:name="_Toc171707269"/>
+      <w:bookmarkEnd w:id="7"/>
+    </w:p>
+    <w:p>
+      <w:pPr>
+        <w:jc w:val="center"/>
+      </w:pPr>
       <w:r>
         <w:rPr>
           <w:noProof/>
         </w:rPr>
-        <w:lastRenderedPageBreak/>
         <w:drawing>
           <wp:inline distT="0" distB="0" distL="0" distR="0" wp14:anchorId="28E3E980" wp14:editId="4A8194C3">
             <wp:extent cx="4695825" cy="4000500"/>
@@ -2215,15 +2666,15 @@
           </wp:inline>
         </w:drawing>
       </w:r>
-      <w:bookmarkEnd w:id="12"/>
     </w:p>
     <w:p>
       <w:pPr>
         <w:pStyle w:val="FigureCaption"/>
         <w:bidi w:val="0"/>
       </w:pPr>
-      <w:bookmarkStart w:id="13" w:name="_Toc171707270"/>
-      <w:r>
+      <w:bookmarkStart w:id="8" w:name="_Toc171716967"/>
+      <w:r>
+        <w:lastRenderedPageBreak/>
         <w:t xml:space="preserve">Figure </w:t>
       </w:r>
       <w:r>
@@ -2247,20 +2698,16 @@
       <w:r>
         <w:t>: Histogram of comparing between the algorithms</w:t>
       </w:r>
-      <w:bookmarkEnd w:id="13"/>
-    </w:p>
-    <w:p>
-      <w:pPr>
-        <w:pStyle w:val="FigureCaption"/>
-        <w:keepNext/>
-        <w:bidi w:val="0"/>
-      </w:pPr>
-      <w:bookmarkStart w:id="14" w:name="_Toc171707271"/>
+      <w:bookmarkEnd w:id="8"/>
+    </w:p>
+    <w:p>
+      <w:pPr>
+        <w:jc w:val="center"/>
+      </w:pPr>
       <w:r>
         <w:rPr>
           <w:noProof/>
         </w:rPr>
-        <w:lastRenderedPageBreak/>
         <w:drawing>
           <wp:inline distT="0" distB="0" distL="0" distR="0" wp14:anchorId="6834DEB2" wp14:editId="4F50350B">
             <wp:extent cx="4743450" cy="4000500"/>
@@ -2297,14 +2744,13 @@
           </wp:inline>
         </w:drawing>
       </w:r>
-      <w:bookmarkEnd w:id="14"/>
     </w:p>
     <w:p>
       <w:pPr>
         <w:pStyle w:val="FigureCaption"/>
         <w:bidi w:val="0"/>
       </w:pPr>
-      <w:bookmarkStart w:id="15" w:name="_Toc171707272"/>
+      <w:bookmarkStart w:id="9" w:name="_Toc171716968"/>
       <w:r>
         <w:t xml:space="preserve">Figure </w:t>
       </w:r>
@@ -2329,17 +2775,17 @@
       <w:r>
         <w:t>: Histogram of computational time for the different algorithms</w:t>
       </w:r>
-      <w:bookmarkEnd w:id="15"/>
+      <w:bookmarkEnd w:id="9"/>
     </w:p>
     <w:p>
       <w:pPr>
         <w:pStyle w:val="Heading1"/>
       </w:pPr>
-      <w:bookmarkStart w:id="16" w:name="_Toc171703086"/>
+      <w:bookmarkStart w:id="10" w:name="_Toc171716792"/>
       <w:r>
         <w:t>An Efficient Solution to the Five-Point Relative Pose Problem</w:t>
       </w:r>
-      <w:bookmarkEnd w:id="16"/>
+      <w:bookmarkEnd w:id="10"/>
     </w:p>
     <w:p>
       <w:pPr>
@@ -2382,11 +2828,11 @@
       <w:pPr>
         <w:pStyle w:val="Heading1"/>
       </w:pPr>
-      <w:bookmarkStart w:id="17" w:name="_Toc171703087"/>
+      <w:bookmarkStart w:id="11" w:name="_Toc171716793"/>
       <w:r>
         <w:t>Grey Wolf Optimizer</w:t>
       </w:r>
-      <w:bookmarkEnd w:id="17"/>
+      <w:bookmarkEnd w:id="11"/>
     </w:p>
     <w:p>
       <w:pPr>
@@ -2419,10 +2865,8 @@
     </w:p>
     <w:p>
       <w:pPr>
-        <w:pStyle w:val="FigureCaption"/>
-        <w:bidi w:val="0"/>
-      </w:pPr>
-      <w:bookmarkStart w:id="18" w:name="_Toc171707273"/>
+        <w:jc w:val="center"/>
+      </w:pPr>
       <w:r>
         <w:rPr>
           <w:noProof/>
@@ -2477,14 +2921,13 @@
           </wp:inline>
         </w:drawing>
       </w:r>
-      <w:bookmarkEnd w:id="18"/>
     </w:p>
     <w:p>
       <w:pPr>
         <w:pStyle w:val="FigureCaption"/>
         <w:bidi w:val="0"/>
       </w:pPr>
-      <w:bookmarkStart w:id="19" w:name="_Toc171707274"/>
+      <w:bookmarkStart w:id="12" w:name="_Toc171716969"/>
       <w:r>
         <w:t xml:space="preserve">Figure </w:t>
       </w:r>
@@ -2509,7 +2952,7 @@
       <w:r>
         <w:t>: Hierarchy of grey wolf (dominance decreases from top down)</w:t>
       </w:r>
-      <w:bookmarkEnd w:id="19"/>
+      <w:bookmarkEnd w:id="12"/>
     </w:p>
     <w:p>
       <w:pPr>
@@ -2524,16 +2967,22 @@
         <w:pStyle w:val="Heading2"/>
         <w:bidi w:val="0"/>
       </w:pPr>
+      <w:bookmarkStart w:id="13" w:name="_Toc171716794"/>
       <w:r>
         <w:t>Encircling</w:t>
       </w:r>
+      <w:bookmarkEnd w:id="13"/>
     </w:p>
     <w:p>
       <w:pPr>
         <w:pStyle w:val="Text1"/>
       </w:pPr>
       <w:r>
-        <w:t>The wolves try to close the prey. So, they need to decrease their distance from the prey over time. It controls this closing with A and C vectors. The X</w:t>
+        <w:t xml:space="preserve">The wolves try to close the prey. So, they need to decrease their distance from the prey over time. It controls this closing with A and C vectors. The </w:t>
+      </w:r>
+      <w:proofErr w:type="spellStart"/>
+      <w:r>
+        <w:t>X</w:t>
       </w:r>
       <w:r>
         <w:rPr>
@@ -2541,8 +2990,17 @@
         </w:rPr>
         <w:t>p</w:t>
       </w:r>
-      <w:r>
-        <w:t xml:space="preserve"> is the position of the prey and the X(t) is the position of the wolf. On each iteration, the wolf updates its position to get closer to the prey.</w:t>
+      <w:proofErr w:type="spellEnd"/>
+      <w:r>
+        <w:t xml:space="preserve"> is the position of the </w:t>
+      </w:r>
+      <w:proofErr w:type="gramStart"/>
+      <w:r>
+        <w:t>prey</w:t>
+      </w:r>
+      <w:proofErr w:type="gramEnd"/>
+      <w:r>
+        <w:t xml:space="preserve"> and the X(t) is the position of the wolf. On each iteration, the wolf updates its position to get closer to the prey.</w:t>
       </w:r>
     </w:p>
     <w:p>
@@ -2732,53 +3190,62 @@
       <w:r>
         <w:t xml:space="preserve">The </w:t>
       </w:r>
+      <w:proofErr w:type="spellStart"/>
       <w:r>
         <w:rPr>
           <w:i/>
           <w:iCs/>
         </w:rPr>
-        <w:t>a, r1</w:t>
-      </w:r>
-      <w:r>
-        <w:t xml:space="preserve">, and </w:t>
-      </w:r>
+        <w:t>a</w:t>
+      </w:r>
+      <w:proofErr w:type="spellEnd"/>
       <w:r>
         <w:rPr>
           <w:i/>
           <w:iCs/>
         </w:rPr>
-        <w:t>r2</w:t>
-      </w:r>
-      <w:r>
-        <w:t xml:space="preserve"> are coefficient vectors. The</w:t>
-      </w:r>
-      <w:r>
-        <w:t>se</w:t>
-      </w:r>
-      <w:r>
-        <w:t xml:space="preserve"> components decrease from 2 to 0 linearly to make the wolves close the prey over time and </w:t>
-      </w:r>
-      <w:r>
-        <w:t>bring</w:t>
-      </w:r>
-      <w:r>
-        <w:t xml:space="preserve"> convergence. The </w:t>
+        <w:t>, r1</w:t>
+      </w:r>
+      <w:r>
+        <w:t xml:space="preserve">, and </w:t>
       </w:r>
       <w:r>
         <w:rPr>
           <w:i/>
           <w:iCs/>
         </w:rPr>
-        <w:t>r1</w:t>
-      </w:r>
-      <w:r>
-        <w:t xml:space="preserve"> and </w:t>
+        <w:t>r2</w:t>
+      </w:r>
+      <w:r>
+        <w:t xml:space="preserve"> are coefficient vectors. The</w:t>
+      </w:r>
+      <w:r>
+        <w:t>se</w:t>
+      </w:r>
+      <w:r>
+        <w:t xml:space="preserve"> components decrease from 2 to 0 linearly to make the wolves close the prey over time and </w:t>
+      </w:r>
+      <w:r>
+        <w:t>bring</w:t>
+      </w:r>
+      <w:r>
+        <w:t xml:space="preserve"> convergence. The </w:t>
       </w:r>
       <w:r>
         <w:rPr>
           <w:i/>
           <w:iCs/>
         </w:rPr>
+        <w:t>r1</w:t>
+      </w:r>
+      <w:r>
+        <w:t xml:space="preserve"> and </w:t>
+      </w:r>
+      <w:r>
+        <w:rPr>
+          <w:i/>
+          <w:iCs/>
+        </w:rPr>
         <w:t>r2</w:t>
       </w:r>
       <w:r>
@@ -2805,9 +3272,11 @@
           <w:rtl/>
         </w:rPr>
       </w:pPr>
+      <w:bookmarkStart w:id="14" w:name="_Toc171716795"/>
       <w:r>
         <w:t>Hunting</w:t>
       </w:r>
+      <w:bookmarkEnd w:id="14"/>
     </w:p>
     <w:p>
       <w:pPr>
@@ -3360,9 +3829,11 @@
         <w:pStyle w:val="Heading2"/>
         <w:bidi w:val="0"/>
       </w:pPr>
+      <w:bookmarkStart w:id="15" w:name="_Toc171716796"/>
       <w:r>
         <w:t>Attacking</w:t>
       </w:r>
+      <w:bookmarkEnd w:id="15"/>
     </w:p>
     <w:p>
       <w:pPr>
@@ -3379,7 +3850,27 @@
         <w:t>|A|</w:t>
       </w:r>
       <w:r>
-        <w:t xml:space="preserve"> is less than 1, is makes the wolf to close the prey. When it’s greater than 1, it makes the wolf to gets farther from the prey for searching and exploration. The </w:t>
+        <w:t xml:space="preserve"> is less than 1, </w:t>
+      </w:r>
+      <w:proofErr w:type="gramStart"/>
+      <w:r>
+        <w:t>is</w:t>
+      </w:r>
+      <w:proofErr w:type="gramEnd"/>
+      <w:r>
+        <w:t xml:space="preserve"> makes the wolf to close the prey. When it’s greater than 1, it makes the wolf </w:t>
+      </w:r>
+      <w:proofErr w:type="gramStart"/>
+      <w:r>
+        <w:t>to gets</w:t>
+      </w:r>
+      <w:proofErr w:type="gramEnd"/>
+      <w:r>
+        <w:t xml:space="preserve"> farther from the prey for searching and exploration. </w:t>
+      </w:r>
+      <w:proofErr w:type="gramStart"/>
+      <w:r>
+        <w:t xml:space="preserve">The </w:t>
       </w:r>
       <w:r>
         <w:rPr>
@@ -3388,6 +3879,7 @@
         </w:rPr>
         <w:t>a</w:t>
       </w:r>
+      <w:proofErr w:type="gramEnd"/>
       <w:r>
         <w:rPr>
           <w:i/>
@@ -3398,25 +3890,48 @@
       <w:r>
         <w:t xml:space="preserve">coefficient </w:t>
       </w:r>
+      <w:proofErr w:type="gramStart"/>
       <w:r>
         <w:lastRenderedPageBreak/>
-        <w:t xml:space="preserve">is decreasing from 2 to 0. So, the A is in the range </w:t>
+        <w:t>is decreasing</w:t>
+      </w:r>
+      <w:proofErr w:type="gramEnd"/>
+      <w:r>
+        <w:t xml:space="preserve"> from 2 to 0. So, the A is in the range </w:t>
       </w:r>
       <w:r>
         <w:rPr>
           <w:i/>
           <w:iCs/>
         </w:rPr>
-        <w:t>[-a,a]</w:t>
-      </w:r>
-      <w:r>
-        <w:t xml:space="preserve">. This means the </w:t>
-      </w:r>
+        <w:t>[-</w:t>
+      </w:r>
+      <w:proofErr w:type="spellStart"/>
+      <w:proofErr w:type="gramStart"/>
       <w:r>
         <w:rPr>
           <w:i/>
           <w:iCs/>
         </w:rPr>
+        <w:t>a,a</w:t>
+      </w:r>
+      <w:proofErr w:type="spellEnd"/>
+      <w:proofErr w:type="gramEnd"/>
+      <w:r>
+        <w:rPr>
+          <w:i/>
+          <w:iCs/>
+        </w:rPr>
+        <w:t>]</w:t>
+      </w:r>
+      <w:r>
+        <w:t xml:space="preserve">. This means the </w:t>
+      </w:r>
+      <w:r>
+        <w:rPr>
+          <w:i/>
+          <w:iCs/>
+        </w:rPr>
         <w:t>|A|</w:t>
       </w:r>
       <w:r>
@@ -3428,9 +3943,11 @@
         <w:pStyle w:val="Heading2"/>
         <w:bidi w:val="0"/>
       </w:pPr>
+      <w:bookmarkStart w:id="16" w:name="_Toc171716797"/>
       <w:r>
         <w:t>Searching</w:t>
       </w:r>
+      <w:bookmarkEnd w:id="16"/>
     </w:p>
     <w:p>
       <w:pPr>
@@ -3445,9 +3962,11 @@
         <w:pStyle w:val="Heading2"/>
         <w:bidi w:val="0"/>
       </w:pPr>
+      <w:bookmarkStart w:id="17" w:name="_Toc171716798"/>
       <w:r>
         <w:t>Algorithm</w:t>
       </w:r>
+      <w:bookmarkEnd w:id="17"/>
     </w:p>
     <w:p>
       <w:pPr>
@@ -3488,7 +4007,23 @@
           <w:i/>
           <w:iCs/>
         </w:rPr>
-        <w:t xml:space="preserve">(i = 1, 2, ..., n) </w:t>
+        <w:t>(</w:t>
+      </w:r>
+      <w:proofErr w:type="spellStart"/>
+      <w:r>
+        <w:rPr>
+          <w:i/>
+          <w:iCs/>
+        </w:rPr>
+        <w:t>i</w:t>
+      </w:r>
+      <w:proofErr w:type="spellEnd"/>
+      <w:r>
+        <w:rPr>
+          <w:i/>
+          <w:iCs/>
+        </w:rPr>
+        <w:t xml:space="preserve"> = 1, 2, ..., n) </w:t>
       </w:r>
     </w:p>
     <w:p>
@@ -3556,7 +4091,23 @@
           <w:i/>
           <w:iCs/>
         </w:rPr>
-        <w:t xml:space="preserve">=the second best search agent </w:t>
+        <w:t xml:space="preserve">=the </w:t>
+      </w:r>
+      <w:proofErr w:type="gramStart"/>
+      <w:r>
+        <w:rPr>
+          <w:i/>
+          <w:iCs/>
+        </w:rPr>
+        <w:t>second best</w:t>
+      </w:r>
+      <w:proofErr w:type="gramEnd"/>
+      <w:r>
+        <w:rPr>
+          <w:i/>
+          <w:iCs/>
+        </w:rPr>
+        <w:t xml:space="preserve"> search agent </w:t>
       </w:r>
     </w:p>
     <w:p>
@@ -3564,6 +4115,7 @@
         <w:pStyle w:val="Default"/>
         <w:ind w:left="720"/>
       </w:pPr>
+      <w:proofErr w:type="spellStart"/>
       <w:r>
         <w:rPr>
           <w:i/>
@@ -3580,6 +4132,7 @@
         </w:rPr>
         <w:t>δ</w:t>
       </w:r>
+      <w:proofErr w:type="spellEnd"/>
       <w:r>
         <w:rPr>
           <w:i/>
@@ -3778,7 +4331,15 @@
           <w:i/>
           <w:iCs/>
         </w:rPr>
-        <w:t>, and X</w:t>
+        <w:t xml:space="preserve">, and </w:t>
+      </w:r>
+      <w:proofErr w:type="spellStart"/>
+      <w:r>
+        <w:rPr>
+          <w:i/>
+          <w:iCs/>
+        </w:rPr>
+        <w:t>X</w:t>
       </w:r>
       <w:r>
         <w:rPr>
@@ -3787,7 +4348,17 @@
           <w:sz w:val="16"/>
           <w:szCs w:val="16"/>
         </w:rPr>
-        <w:t xml:space="preserve">δ </w:t>
+        <w:t>δ</w:t>
+      </w:r>
+      <w:proofErr w:type="spellEnd"/>
+      <w:r>
+        <w:rPr>
+          <w:i/>
+          <w:iCs/>
+          <w:sz w:val="16"/>
+          <w:szCs w:val="16"/>
+        </w:rPr>
+        <w:t xml:space="preserve"> </w:t>
       </w:r>
     </w:p>
     <w:p>
@@ -3847,7 +4418,15 @@
         <w:pStyle w:val="Text1"/>
       </w:pPr>
       <w:r>
-        <w:t>First, an initial population of the wolves is created. Then we initialize the coefficients a, A, and C. Then we calculate the fitness of all the wolves and chose the best 3 candidates as the alpha, beta, and delta. Then, we start the iterations by</w:t>
+        <w:t xml:space="preserve">First, an initial population of the wolves is created. Then we initialize the coefficients a, A, and C. Then we </w:t>
+      </w:r>
+      <w:proofErr w:type="gramStart"/>
+      <w:r>
+        <w:t>calculate</w:t>
+      </w:r>
+      <w:proofErr w:type="gramEnd"/>
+      <w:r>
+        <w:t xml:space="preserve"> the fitness of all the wolves and chose the best 3 candidates as the alpha, beta, and delta. Then, we start the iterations by</w:t>
       </w:r>
       <w:r>
         <w:t xml:space="preserve"> first updating the positions of the wolves according to the leader wolves. Then we repeat updating the coefficients, calculating the fitness and choosing the new leaders. We repeat it until some criteria or maximum number of iterations. Then, the alpha is chosen as the best answer.</w:t>
@@ -3857,18 +4436,26 @@
       <w:pPr>
         <w:pStyle w:val="Heading1"/>
       </w:pPr>
-      <w:bookmarkStart w:id="20" w:name="_Toc171703088"/>
+      <w:bookmarkStart w:id="18" w:name="_Toc171716799"/>
       <w:r>
         <w:t>Fitness Function</w:t>
       </w:r>
-      <w:bookmarkEnd w:id="20"/>
+      <w:bookmarkEnd w:id="18"/>
     </w:p>
     <w:p>
       <w:pPr>
         <w:pStyle w:val="Text1"/>
       </w:pPr>
       <w:r>
-        <w:t xml:space="preserve">To give a fitness value to each candidate relative pose, we need to define a value that describes how accurate is this pose if it was the pose for the second camera. The matched points found by the SURF algorithm tell us that they are the same points in the 3D space. So, we simulate reconstructing those points in the 3D space and examine how feasible it is. For each matched point in the first camera, we find a ray emitting from the camera origin toward a that pixel on hypothetical plane in front of that camera in the pinhole camera model. This ray will cross the real point the 3D space. We do the same for that matched point on the second image with assumed second camera pose. Then, we determine how close these to rays are by finding the distance between those lines. We repeat this process for all matched points and give the sum of those distances as the fitness value for that candidate relative pose (solution). Because the GWO </w:t>
+        <w:t xml:space="preserve">To give a fitness value to each candidate relative pose, we need to define a value that describes how accurate is this pose if it was the pose for the second camera. The matched points found by the SURF algorithm tell us that they are the same points in the 3D space. So, we simulate reconstructing those points in </w:t>
+      </w:r>
+      <w:proofErr w:type="gramStart"/>
+      <w:r>
+        <w:t>the 3</w:t>
+      </w:r>
+      <w:proofErr w:type="gramEnd"/>
+      <w:r>
+        <w:t xml:space="preserve">D space and examine how feasible it is. For each matched point in the first camera, we find a ray emitting from the camera origin toward a that pixel on hypothetical plane in front of that camera in the pinhole camera model. This ray will cross the real point the 3D space. We do the same for that matched point on the second image with assumed second camera pose. Then, we determine how close these to rays are by finding the distance between those lines. We repeat this process for all matched points and give the sum of those distances as the fitness value for that candidate relative pose (solution). Because the GWO </w:t>
       </w:r>
       <w:r>
         <w:lastRenderedPageBreak/>
@@ -3877,9 +4464,7 @@
     </w:p>
     <w:p>
       <w:pPr>
-        <w:pStyle w:val="Caption"/>
-        <w:keepNext/>
-        <w:bidi w:val="0"/>
+        <w:jc w:val="center"/>
       </w:pPr>
       <w:r>
         <w:rPr>
@@ -3943,28 +4528,36 @@
         <w:pStyle w:val="FigureCaption"/>
         <w:bidi w:val="0"/>
       </w:pPr>
-      <w:bookmarkStart w:id="21" w:name="_Toc171707275"/>
+      <w:bookmarkStart w:id="19" w:name="_Toc171716970"/>
       <w:r>
         <w:t>Figure 1: Camera Pose Fitness Function</w:t>
       </w:r>
-      <w:bookmarkEnd w:id="21"/>
+      <w:bookmarkEnd w:id="19"/>
     </w:p>
     <w:p>
       <w:pPr>
         <w:pStyle w:val="Heading1"/>
       </w:pPr>
-      <w:bookmarkStart w:id="22" w:name="_Toc171703089"/>
+      <w:bookmarkStart w:id="20" w:name="_Toc171716800"/>
       <w:r>
         <w:t>Implementation</w:t>
       </w:r>
-      <w:bookmarkEnd w:id="22"/>
+      <w:bookmarkEnd w:id="20"/>
     </w:p>
     <w:p>
       <w:pPr>
         <w:pStyle w:val="Text1"/>
       </w:pPr>
       <w:r>
-        <w:t>In this implementation, we define structure of each of the solutions in GWO as the homogeneous rotation-translation matrix that defines the transformation from the first camera pose to the second camera pose.</w:t>
+        <w:t xml:space="preserve">In this implementation, we define </w:t>
+      </w:r>
+      <w:proofErr w:type="gramStart"/>
+      <w:r>
+        <w:t>structure</w:t>
+      </w:r>
+      <w:proofErr w:type="gramEnd"/>
+      <w:r>
+        <w:t xml:space="preserve"> of each of the solutions in GWO as the homogeneous rotation-translation matrix that defines the transformation from the first camera pose to the second camera pose.</w:t>
       </w:r>
     </w:p>
     <w:p>
@@ -3972,9 +4565,11 @@
         <w:pStyle w:val="Heading2"/>
         <w:bidi w:val="0"/>
       </w:pPr>
+      <w:bookmarkStart w:id="21" w:name="_Toc171716801"/>
       <w:r>
         <w:t>Finding Matched Points</w:t>
       </w:r>
+      <w:bookmarkEnd w:id="21"/>
     </w:p>
     <w:p>
       <w:pPr>
@@ -3993,6 +4588,7 @@
       </w:pPr>
       <w:r>
         <w:rPr>
+          <w:noProof/>
           <w:lang w:bidi="ar-SA"/>
         </w:rPr>
         <w:drawing>
@@ -4062,6 +4658,7 @@
       </w:pPr>
       <w:r>
         <w:rPr>
+          <w:noProof/>
           <w:lang w:bidi="ar-SA"/>
         </w:rPr>
         <w:lastRenderedPageBreak/>
@@ -4107,23 +4704,40 @@
         <w:pStyle w:val="Heading2"/>
         <w:bidi w:val="0"/>
       </w:pPr>
+      <w:bookmarkStart w:id="22" w:name="_Toc171716802"/>
       <w:r>
         <w:t>Initial Camera Pose Estimations</w:t>
       </w:r>
+      <w:bookmarkEnd w:id="22"/>
     </w:p>
     <w:p>
       <w:pPr>
         <w:pStyle w:val="Text"/>
       </w:pPr>
       <w:r>
-        <w:t>We use the five point algorithm to estimate the essential matrix and</w:t>
-      </w:r>
-      <w:r>
-        <w:t xml:space="preserve"> extracting the rotations and translations from it according the known intrinsic parameters of the camera. For this purpose, we used the implementation by </w:t>
-      </w:r>
+        <w:t xml:space="preserve">We use the </w:t>
+      </w:r>
+      <w:proofErr w:type="gramStart"/>
+      <w:r>
+        <w:t>five point</w:t>
+      </w:r>
+      <w:proofErr w:type="gramEnd"/>
+      <w:r>
+        <w:t xml:space="preserve"> algorithm to estimate the essential matrix and </w:t>
+      </w:r>
+      <w:proofErr w:type="gramStart"/>
+      <w:r>
+        <w:t>extracting</w:t>
+      </w:r>
+      <w:proofErr w:type="gramEnd"/>
+      <w:r>
+        <w:t xml:space="preserve"> the rotations and translations from it according the known intrinsic parameters of the camera. For this purpose, we used the implementation by </w:t>
+      </w:r>
+      <w:proofErr w:type="spellStart"/>
       <w:r>
         <w:t>SergioRAgostinho</w:t>
       </w:r>
+      <w:proofErr w:type="spellEnd"/>
       <w:r>
         <w:t>.</w:t>
       </w:r>
@@ -4133,7 +4747,23 @@
         <w:pStyle w:val="Text"/>
       </w:pPr>
       <w:r>
-        <w:t>We need to find certain amount of candidate solutions as the initial population. To do so, we repeat the five-point algorithm until enough amount of solutions are estimated.</w:t>
+        <w:t xml:space="preserve">We need to find </w:t>
+      </w:r>
+      <w:proofErr w:type="gramStart"/>
+      <w:r>
+        <w:t>certain</w:t>
+      </w:r>
+      <w:proofErr w:type="gramEnd"/>
+      <w:r>
+        <w:t xml:space="preserve"> amount of candidate solutions as the initial population. To do so, we repeat the five-point algorithm until enough </w:t>
+      </w:r>
+      <w:proofErr w:type="gramStart"/>
+      <w:r>
+        <w:t>amount</w:t>
+      </w:r>
+      <w:proofErr w:type="gramEnd"/>
+      <w:r>
+        <w:t xml:space="preserve"> of solutions are estimated.</w:t>
       </w:r>
     </w:p>
     <w:p>
@@ -4141,6 +4771,9 @@
         <w:pStyle w:val="Text"/>
       </w:pPr>
       <w:r>
+        <w:rPr>
+          <w:noProof/>
+        </w:rPr>
         <w:drawing>
           <wp:inline distT="0" distB="0" distL="0" distR="0" wp14:anchorId="3BF81C0E" wp14:editId="0BE76512">
             <wp:extent cx="5943600" cy="2678430"/>
@@ -4191,6 +4824,9 @@
         <w:pStyle w:val="Text"/>
       </w:pPr>
       <w:r>
+        <w:rPr>
+          <w:noProof/>
+        </w:rPr>
         <w:lastRenderedPageBreak/>
         <w:drawing>
           <wp:inline distT="0" distB="0" distL="0" distR="0" wp14:anchorId="45249A70" wp14:editId="0FF7879B">
@@ -4234,26 +4870,45 @@
         <w:pStyle w:val="Heading2"/>
         <w:bidi w:val="0"/>
       </w:pPr>
+      <w:bookmarkStart w:id="23" w:name="_Toc171716803"/>
       <w:r>
         <w:t>Fitness Calculation</w:t>
       </w:r>
+      <w:bookmarkEnd w:id="23"/>
     </w:p>
     <w:p>
       <w:pPr>
         <w:pStyle w:val="Text1"/>
       </w:pPr>
       <w:r>
-        <w:t>Because the fitness calculation involves using more data than only the input position (</w:t>
+        <w:t xml:space="preserve">Because </w:t>
+      </w:r>
+      <w:proofErr w:type="gramStart"/>
+      <w:r>
+        <w:t>the fitness</w:t>
+      </w:r>
+      <w:proofErr w:type="gramEnd"/>
+      <w:r>
+        <w:t xml:space="preserve"> calculation involves using more data than only the input position (</w:t>
       </w:r>
       <w:r>
         <w:t xml:space="preserve">camera relative pose) </w:t>
       </w:r>
       <w:r>
-        <w:t>we define a class to hold those data and then we call its calculation method. The data we need, are the knowledge we have about the problem. We need the matched points in both images and the intrinsic parameters of the cameras.</w:t>
+        <w:t xml:space="preserve">we define a class to hold those data and then we call its calculation method. The data we </w:t>
+      </w:r>
+      <w:proofErr w:type="gramStart"/>
+      <w:r>
+        <w:t>need,</w:t>
+      </w:r>
+      <w:proofErr w:type="gramEnd"/>
+      <w:r>
+        <w:t xml:space="preserve"> are the knowledge we have about the problem. We need the matched points in both images and the intrinsic parameters of the cameras.</w:t>
       </w:r>
       <w:r>
         <w:t xml:space="preserve"> The </w:t>
       </w:r>
+      <w:proofErr w:type="spellStart"/>
       <w:r>
         <w:rPr>
           <w:i/>
@@ -4261,8 +4916,17 @@
         </w:rPr>
         <w:t>get_fitness</w:t>
       </w:r>
-      <w:r>
-        <w:t xml:space="preserve"> method, gets the input solution (transformation from first camera to the second camera) and sends it to the calculation method alongside the other data.</w:t>
+      <w:proofErr w:type="spellEnd"/>
+      <w:r>
+        <w:t xml:space="preserve"> </w:t>
+      </w:r>
+      <w:proofErr w:type="gramStart"/>
+      <w:r>
+        <w:t>method,</w:t>
+      </w:r>
+      <w:proofErr w:type="gramEnd"/>
+      <w:r>
+        <w:t xml:space="preserve"> gets the input solution (transformation from first camera to the second camera) and sends it to the calculation method alongside the other data.</w:t>
       </w:r>
     </w:p>
     <w:p>
@@ -4270,6 +4934,9 @@
         <w:pStyle w:val="Text"/>
       </w:pPr>
       <w:r>
+        <w:rPr>
+          <w:noProof/>
+        </w:rPr>
         <w:drawing>
           <wp:inline distT="0" distB="0" distL="0" distR="0" wp14:anchorId="380240AB" wp14:editId="25D2C61B">
             <wp:extent cx="5943600" cy="3198495"/>
@@ -4314,6 +4981,7 @@
       <w:r>
         <w:t xml:space="preserve">The </w:t>
       </w:r>
+      <w:proofErr w:type="spellStart"/>
       <w:r>
         <w:rPr>
           <w:i/>
@@ -4321,11 +4989,28 @@
         </w:rPr>
         <w:t>calculate_fitness</w:t>
       </w:r>
+      <w:proofErr w:type="spellEnd"/>
       <w:r>
         <w:t xml:space="preserve"> method is responsible calculate a fitness for the current solution.</w:t>
       </w:r>
       <w:r>
-        <w:t xml:space="preserve"> It considers the first camera at the origin of the coordination directing toward the front (y) axis. It then applies the rotation and translation of the input solution on the first camera to get the orientation of the second camera. Here, we calculated the position, forward, right, and up vectors of the each camera to define its orientation and use them in next calculations.</w:t>
+        <w:t xml:space="preserve"> It considers the first camera at the origin of the coordination directing toward the front (y) axis. It then applies the rotation and translation of the input solution on the first camera to get the orientation of the second camera. Here, we calculated the position, forward, right, and up vectors of </w:t>
+      </w:r>
+      <w:proofErr w:type="gramStart"/>
+      <w:r>
+        <w:t>the each</w:t>
+      </w:r>
+      <w:proofErr w:type="gramEnd"/>
+      <w:r>
+        <w:t xml:space="preserve"> camera to define its orientation and use them in </w:t>
+      </w:r>
+      <w:proofErr w:type="gramStart"/>
+      <w:r>
+        <w:t>next</w:t>
+      </w:r>
+      <w:proofErr w:type="gramEnd"/>
+      <w:r>
+        <w:t xml:space="preserve"> calculations.</w:t>
       </w:r>
       <w:r>
         <w:t xml:space="preserve"> Then, for each match point in both </w:t>
@@ -4340,6 +5025,9 @@
         <w:pStyle w:val="Text"/>
       </w:pPr>
       <w:r>
+        <w:rPr>
+          <w:noProof/>
+        </w:rPr>
         <w:drawing>
           <wp:inline distT="0" distB="0" distL="0" distR="0" wp14:anchorId="3DB44232" wp14:editId="298A20D4">
             <wp:extent cx="5943600" cy="3397885"/>
@@ -4387,6 +5075,7 @@
       <w:r>
         <w:t xml:space="preserve">The method </w:t>
       </w:r>
+      <w:proofErr w:type="spellStart"/>
       <w:r>
         <w:rPr>
           <w:i/>
@@ -4394,6 +5083,7 @@
         </w:rPr>
         <w:t>camera_pixel_to_direction</w:t>
       </w:r>
+      <w:proofErr w:type="spellEnd"/>
       <w:r>
         <w:t xml:space="preserve"> calculates the ray according to the orientation of the camera and the chosen pixel point.</w:t>
       </w:r>
@@ -4403,6 +5093,9 @@
         <w:pStyle w:val="Text"/>
       </w:pPr>
       <w:r>
+        <w:rPr>
+          <w:noProof/>
+        </w:rPr>
         <w:drawing>
           <wp:inline distT="0" distB="0" distL="0" distR="0" wp14:anchorId="480CF8EF" wp14:editId="11D280A6">
             <wp:extent cx="5943600" cy="2100580"/>
@@ -4447,6 +5140,7 @@
       <w:r>
         <w:t xml:space="preserve">The </w:t>
       </w:r>
+      <w:proofErr w:type="spellStart"/>
       <w:r>
         <w:rPr>
           <w:i/>
@@ -4454,6 +5148,7 @@
         </w:rPr>
         <w:t>line_distance</w:t>
       </w:r>
+      <w:proofErr w:type="spellEnd"/>
       <w:r>
         <w:t xml:space="preserve"> calculates the closest distance between the two rays.</w:t>
       </w:r>
@@ -4463,6 +5158,9 @@
         <w:pStyle w:val="Text"/>
       </w:pPr>
       <w:r>
+        <w:rPr>
+          <w:noProof/>
+        </w:rPr>
         <w:drawing>
           <wp:inline distT="0" distB="0" distL="0" distR="0" wp14:anchorId="09F404B2" wp14:editId="70F78271">
             <wp:extent cx="5943600" cy="1101725"/>
@@ -4505,10 +5203,12 @@
         <w:pStyle w:val="Heading2"/>
         <w:bidi w:val="0"/>
       </w:pPr>
+      <w:bookmarkStart w:id="24" w:name="_Toc171716804"/>
       <w:r>
         <w:lastRenderedPageBreak/>
         <w:t>Grey Wolf Optimizer</w:t>
       </w:r>
+      <w:bookmarkEnd w:id="24"/>
     </w:p>
     <w:p>
       <w:pPr>
@@ -4525,6 +5225,7 @@
       <w:r>
         <w:rPr>
           <w:rFonts w:ascii="Consolas" w:eastAsia="Times New Roman" w:hAnsi="Consolas" w:cs="Times New Roman"/>
+          <w:noProof/>
           <w:color w:val="0E00FF"/>
           <w:sz w:val="20"/>
           <w:szCs w:val="20"/>
@@ -4574,6 +5275,7 @@
       <w:r>
         <w:t xml:space="preserve">The function </w:t>
       </w:r>
+      <w:proofErr w:type="spellStart"/>
       <w:r>
         <w:rPr>
           <w:i/>
@@ -4581,6 +5283,7 @@
         </w:rPr>
         <w:t>gwo</w:t>
       </w:r>
+      <w:proofErr w:type="spellEnd"/>
       <w:r>
         <w:t xml:space="preserve"> is responsible for running the Grey Wolf Optimizer algorithm. It first updates the </w:t>
       </w:r>
@@ -4600,6 +5303,9 @@
         <w:pStyle w:val="Text"/>
       </w:pPr>
       <w:r>
+        <w:rPr>
+          <w:noProof/>
+        </w:rPr>
         <w:drawing>
           <wp:inline distT="0" distB="0" distL="0" distR="0" wp14:anchorId="781AD36F" wp14:editId="051E899F">
             <wp:extent cx="5943600" cy="1925955"/>
@@ -4642,7 +5348,15 @@
         <w:pStyle w:val="Text1"/>
       </w:pPr>
       <w:r>
-        <w:t>Then, it calculates the fitness of all the wolves and choose the best 3 as the alpha, beta, and delta wolves.</w:t>
+        <w:t xml:space="preserve">Then, it calculates the fitness of all the wolves and </w:t>
+      </w:r>
+      <w:proofErr w:type="gramStart"/>
+      <w:r>
+        <w:t>choose</w:t>
+      </w:r>
+      <w:proofErr w:type="gramEnd"/>
+      <w:r>
+        <w:t xml:space="preserve"> the best 3 as the alpha, beta, and delta wolves.</w:t>
       </w:r>
     </w:p>
     <w:p>
@@ -4650,6 +5364,9 @@
         <w:pStyle w:val="Text"/>
       </w:pPr>
       <w:r>
+        <w:rPr>
+          <w:noProof/>
+        </w:rPr>
         <w:drawing>
           <wp:inline distT="0" distB="0" distL="0" distR="0" wp14:anchorId="3F7BD873" wp14:editId="76151B68">
             <wp:extent cx="5943600" cy="1144270"/>
@@ -4692,7 +5409,11 @@
         <w:pStyle w:val="Text1"/>
       </w:pPr>
       <w:r>
-        <w:t xml:space="preserve">Now, it runs the iterations. In each iteration, it first updates the positions of the wolve according to the alpha, beta, and delta positions. Then, it decreases the </w:t>
+        <w:t xml:space="preserve">Now, it runs the iterations. In each iteration, it first updates the positions of the wolve according to the alpha, beta, and delta positions. Then, it decreases </w:t>
+      </w:r>
+      <w:proofErr w:type="gramStart"/>
+      <w:r>
+        <w:t xml:space="preserve">the </w:t>
       </w:r>
       <w:r>
         <w:rPr>
@@ -4701,6 +5422,7 @@
         </w:rPr>
         <w:t>a</w:t>
       </w:r>
+      <w:proofErr w:type="gramEnd"/>
       <w:r>
         <w:t xml:space="preserve"> coefficient linearly and updates the </w:t>
       </w:r>
@@ -4740,6 +5462,9 @@
         <w:pStyle w:val="Text"/>
       </w:pPr>
       <w:r>
+        <w:rPr>
+          <w:noProof/>
+        </w:rPr>
         <w:lastRenderedPageBreak/>
         <w:drawing>
           <wp:inline distT="0" distB="0" distL="0" distR="0" wp14:anchorId="655B93F4" wp14:editId="33A49D54">
@@ -4791,6 +5516,9 @@
         <w:pStyle w:val="Text"/>
       </w:pPr>
       <w:r>
+        <w:rPr>
+          <w:noProof/>
+        </w:rPr>
         <w:drawing>
           <wp:inline distT="0" distB="0" distL="0" distR="0" wp14:anchorId="723544E9" wp14:editId="4EFFD14E">
             <wp:extent cx="5943600" cy="237490"/>
@@ -4833,7 +5561,15 @@
         <w:pStyle w:val="Text1"/>
       </w:pPr>
       <w:r>
-        <w:t xml:space="preserve">This method is responsible to update the </w:t>
+        <w:t xml:space="preserve">This method is responsible </w:t>
+      </w:r>
+      <w:proofErr w:type="gramStart"/>
+      <w:r>
+        <w:t>to update</w:t>
+      </w:r>
+      <w:proofErr w:type="gramEnd"/>
+      <w:r>
+        <w:t xml:space="preserve"> the </w:t>
       </w:r>
       <w:r>
         <w:rPr>
@@ -4855,6 +5591,7 @@
       <w:r>
         <w:t xml:space="preserve"> coefficients according to the </w:t>
       </w:r>
+      <w:proofErr w:type="gramStart"/>
       <w:r>
         <w:rPr>
           <w:i/>
@@ -4863,7 +5600,11 @@
         <w:t>a</w:t>
       </w:r>
       <w:r>
-        <w:t xml:space="preserve"> and random </w:t>
+        <w:t xml:space="preserve"> and</w:t>
+      </w:r>
+      <w:proofErr w:type="gramEnd"/>
+      <w:r>
+        <w:t xml:space="preserve"> random </w:t>
       </w:r>
       <w:r>
         <w:rPr>
@@ -4891,6 +5632,9 @@
         <w:pStyle w:val="Text"/>
       </w:pPr>
       <w:r>
+        <w:rPr>
+          <w:noProof/>
+        </w:rPr>
         <w:drawing>
           <wp:inline distT="0" distB="0" distL="0" distR="0" wp14:anchorId="60D20325" wp14:editId="22A60B1C">
             <wp:extent cx="5943600" cy="1167765"/>
@@ -4941,6 +5685,9 @@
         <w:pStyle w:val="Text"/>
       </w:pPr>
       <w:r>
+        <w:rPr>
+          <w:noProof/>
+        </w:rPr>
         <w:drawing>
           <wp:inline distT="0" distB="0" distL="0" distR="0" wp14:anchorId="2CA314FE" wp14:editId="7E9029C2">
             <wp:extent cx="5943600" cy="2825750"/>
@@ -5001,6 +5748,9 @@
         <w:pStyle w:val="Text"/>
       </w:pPr>
       <w:r>
+        <w:rPr>
+          <w:noProof/>
+        </w:rPr>
         <w:drawing>
           <wp:inline distT="0" distB="0" distL="0" distR="0" wp14:anchorId="53A2CFBF" wp14:editId="06A3BF77">
             <wp:extent cx="5943600" cy="586740"/>
@@ -5051,6 +5801,9 @@
         <w:pStyle w:val="Text"/>
       </w:pPr>
       <w:r>
+        <w:rPr>
+          <w:noProof/>
+        </w:rPr>
         <w:lastRenderedPageBreak/>
         <w:drawing>
           <wp:inline distT="0" distB="0" distL="0" distR="0" wp14:anchorId="7CC4ABAF" wp14:editId="129EA495">
@@ -5094,25 +5847,23 @@
         <w:pStyle w:val="Heading2"/>
         <w:bidi w:val="0"/>
       </w:pPr>
+      <w:bookmarkStart w:id="25" w:name="_Toc171716805"/>
       <w:r>
         <w:t>Calling the estimation</w:t>
       </w:r>
+      <w:bookmarkEnd w:id="25"/>
     </w:p>
     <w:p>
       <w:pPr>
         <w:pStyle w:val="Text1"/>
       </w:pPr>
-      <w:r>
-        <w:t xml:space="preserve">We, send the estimations as the initial </w:t>
-      </w:r>
-      <w:r>
-        <w:t>population alongside the fitness</w:t>
-      </w:r>
-      <w:r>
-        <w:t xml:space="preserve"> to the GWO algorithm to find the optimum solution.</w:t>
-      </w:r>
-      <w:r>
-        <w:t xml:space="preserve"> The position of the returned alpha is the best solution</w:t>
+      <w:proofErr w:type="gramStart"/>
+      <w:r>
+        <w:t>We,</w:t>
+      </w:r>
+      <w:proofErr w:type="gramEnd"/>
+      <w:r>
+        <w:t xml:space="preserve"> send the estimations as the initial population alongside the fitness to the GWO algorithm to find the optimum solution. The position of the returned alpha is the best solution</w:t>
       </w:r>
       <w:r>
         <w:t xml:space="preserve"> value</w:t>
@@ -5126,6 +5877,9 @@
         <w:pStyle w:val="Text"/>
       </w:pPr>
       <w:r>
+        <w:rPr>
+          <w:noProof/>
+        </w:rPr>
         <w:drawing>
           <wp:inline distT="0" distB="0" distL="0" distR="0" wp14:anchorId="212B2170" wp14:editId="0EAE76C5">
             <wp:extent cx="5943600" cy="746125"/>
@@ -5168,9 +5922,11 @@
         <w:pStyle w:val="Heading2"/>
         <w:bidi w:val="0"/>
       </w:pPr>
+      <w:bookmarkStart w:id="26" w:name="_Toc171716806"/>
       <w:r>
         <w:t>Testing the estimation</w:t>
       </w:r>
+      <w:bookmarkEnd w:id="26"/>
     </w:p>
     <w:p>
       <w:pPr>
@@ -5179,6 +5935,7 @@
       <w:r>
         <w:t xml:space="preserve">We define the </w:t>
       </w:r>
+      <w:proofErr w:type="spellStart"/>
       <w:r>
         <w:rPr>
           <w:i/>
@@ -5186,8 +5943,17 @@
         </w:rPr>
         <w:t>test_cam_pose_estimation</w:t>
       </w:r>
-      <w:r>
-        <w:t xml:space="preserve"> function to estimate the relative pose for different amount of iterations and compare them with the actual relative pose. It then plots them to be able to compare the effect of the iteration count on the algorithm.</w:t>
+      <w:proofErr w:type="spellEnd"/>
+      <w:r>
+        <w:t xml:space="preserve"> function to estimate the relative pose for different </w:t>
+      </w:r>
+      <w:proofErr w:type="gramStart"/>
+      <w:r>
+        <w:t>amount</w:t>
+      </w:r>
+      <w:proofErr w:type="gramEnd"/>
+      <w:r>
+        <w:t xml:space="preserve"> of iterations and compare them with the actual relative pose. It then plots them to be able to compare the effect of the iteration count on the algorithm.</w:t>
       </w:r>
       <w:r>
         <w:t xml:space="preserve"> For each iteration count, we might repeat it certain times and get the average error as the reported error.</w:t>
@@ -5198,6 +5964,9 @@
         <w:pStyle w:val="Text"/>
       </w:pPr>
       <w:r>
+        <w:rPr>
+          <w:noProof/>
+        </w:rPr>
         <w:drawing>
           <wp:inline distT="0" distB="0" distL="0" distR="0" wp14:anchorId="58BA60A5" wp14:editId="7E876B5A">
             <wp:extent cx="5943600" cy="3575050"/>
@@ -5243,6 +6012,7 @@
         <w:lastRenderedPageBreak/>
         <w:t xml:space="preserve">The </w:t>
       </w:r>
+      <w:proofErr w:type="spellStart"/>
       <w:r>
         <w:rPr>
           <w:i/>
@@ -5250,6 +6020,7 @@
         </w:rPr>
         <w:t>error_pose_estimate</w:t>
       </w:r>
+      <w:proofErr w:type="spellEnd"/>
       <w:r>
         <w:t xml:space="preserve"> calculates the error between the estimated pose and the actual pose.</w:t>
       </w:r>
@@ -5259,6 +6030,9 @@
         <w:pStyle w:val="Text"/>
       </w:pPr>
       <w:r>
+        <w:rPr>
+          <w:noProof/>
+        </w:rPr>
         <w:drawing>
           <wp:inline distT="0" distB="0" distL="0" distR="0" wp14:anchorId="157DC0EC" wp14:editId="37BE6075">
             <wp:extent cx="5943600" cy="1229995"/>
@@ -5303,6 +6077,7 @@
       <w:r>
         <w:t xml:space="preserve">The </w:t>
       </w:r>
+      <w:proofErr w:type="spellStart"/>
       <w:r>
         <w:rPr>
           <w:i/>
@@ -5310,8 +6085,17 @@
         </w:rPr>
         <w:t>plot_errors</w:t>
       </w:r>
-      <w:r>
-        <w:t xml:space="preserve"> function plot the found errors to display them.</w:t>
+      <w:proofErr w:type="spellEnd"/>
+      <w:r>
+        <w:t xml:space="preserve"> function </w:t>
+      </w:r>
+      <w:proofErr w:type="gramStart"/>
+      <w:r>
+        <w:t>plot</w:t>
+      </w:r>
+      <w:proofErr w:type="gramEnd"/>
+      <w:r>
+        <w:t xml:space="preserve"> the found errors to display them.</w:t>
       </w:r>
     </w:p>
     <w:p>
@@ -5319,6 +6103,9 @@
         <w:pStyle w:val="Text"/>
       </w:pPr>
       <w:r>
+        <w:rPr>
+          <w:noProof/>
+        </w:rPr>
         <w:drawing>
           <wp:inline distT="0" distB="0" distL="0" distR="0" wp14:anchorId="6935C57A" wp14:editId="3851A483">
             <wp:extent cx="5943600" cy="2427605"/>
@@ -5380,6 +6167,9 @@
         </w:rPr>
       </w:pPr>
       <w:r>
+        <w:rPr>
+          <w:noProof/>
+        </w:rPr>
         <w:drawing>
           <wp:inline distT="0" distB="0" distL="0" distR="0" wp14:anchorId="23142D92" wp14:editId="50F06617">
             <wp:extent cx="5943600" cy="1840230"/>
@@ -5421,15 +6211,16 @@
       <w:pPr>
         <w:pStyle w:val="Heading1"/>
       </w:pPr>
+      <w:bookmarkStart w:id="27" w:name="_Toc171716807"/>
       <w:r>
         <w:t>Dataset</w:t>
       </w:r>
+      <w:bookmarkEnd w:id="27"/>
     </w:p>
     <w:p>
       <w:pPr>
         <w:pStyle w:val="Text1"/>
         <w:rPr>
-          <w:rFonts w:hint="cs"/>
           <w:rtl/>
         </w:rPr>
       </w:pPr>
@@ -5470,11 +6261,11 @@
       <w:pPr>
         <w:pStyle w:val="Heading1"/>
       </w:pPr>
-      <w:bookmarkStart w:id="23" w:name="_Toc171703090"/>
+      <w:bookmarkStart w:id="28" w:name="_Toc171716808"/>
       <w:r>
         <w:t>Results</w:t>
       </w:r>
-      <w:bookmarkEnd w:id="23"/>
+      <w:bookmarkEnd w:id="28"/>
     </w:p>
     <w:p>
       <w:pPr>
@@ -5555,17 +6346,16 @@
       <w:pPr>
         <w:pStyle w:val="Heading1"/>
       </w:pPr>
-      <w:bookmarkStart w:id="24" w:name="_Toc171703091"/>
+      <w:bookmarkStart w:id="29" w:name="_Toc171716809"/>
       <w:r>
         <w:t>Conclusion</w:t>
       </w:r>
-      <w:bookmarkEnd w:id="24"/>
+      <w:bookmarkEnd w:id="29"/>
     </w:p>
     <w:p>
       <w:pPr>
         <w:pStyle w:val="Text1"/>
         <w:rPr>
-          <w:rFonts w:hint="cs"/>
           <w:rtl/>
         </w:rPr>
       </w:pPr>
@@ -5577,11 +6367,11 @@
       <w:pPr>
         <w:pStyle w:val="Heading1"/>
       </w:pPr>
-      <w:bookmarkStart w:id="25" w:name="_Toc171703092"/>
+      <w:bookmarkStart w:id="30" w:name="_Toc171716810"/>
       <w:r>
         <w:t>References</w:t>
       </w:r>
-      <w:bookmarkEnd w:id="25"/>
+      <w:bookmarkEnd w:id="30"/>
     </w:p>
     <w:p>
       <w:pPr>
@@ -8727,6 +9517,7 @@
   <w:style w:type="character" w:default="1" w:styleId="DefaultParagraphFont">
     <w:name w:val="Default Paragraph Font"/>
     <w:uiPriority w:val="1"/>
+    <w:semiHidden/>
     <w:unhideWhenUsed/>
   </w:style>
   <w:style w:type="table" w:default="1" w:styleId="TableNormal">

</xml_diff>